<commit_message>
final changes to reproducible script
</commit_message>
<xml_diff>
--- a/am_writeup.docx
+++ b/am_writeup.docx
@@ -8,19 +8,89 @@
           <w:rFonts w:ascii="Times New Roman" w:hAnsi="Times New Roman" w:cs="Times New Roman"/>
           <w:b/>
           <w:bCs/>
+          <w:sz w:val="28"/>
+          <w:szCs w:val="28"/>
         </w:rPr>
       </w:pPr>
       <w:r>
         <w:rPr>
           <w:rFonts w:ascii="Times New Roman" w:hAnsi="Times New Roman" w:cs="Times New Roman"/>
-        </w:rPr>
-        <w:t xml:space="preserve">Constructing a robust bioinformatic pipeline to investigate the phylogenetic relationships of species in the genus </w:t>
-      </w:r>
-      <w:r>
-        <w:rPr>
-          <w:rFonts w:ascii="Times New Roman" w:hAnsi="Times New Roman" w:cs="Times New Roman"/>
+          <w:b/>
+          <w:bCs/>
+          <w:sz w:val="28"/>
+          <w:szCs w:val="28"/>
+        </w:rPr>
+        <w:t xml:space="preserve">Constructing a robust bioinformatic pipeline to investigate </w:t>
+      </w:r>
+      <w:r>
+        <w:rPr>
+          <w:rFonts w:ascii="Times New Roman" w:hAnsi="Times New Roman" w:cs="Times New Roman"/>
+          <w:b/>
+          <w:bCs/>
+          <w:sz w:val="28"/>
+          <w:szCs w:val="28"/>
+        </w:rPr>
+        <w:t>tax</w:t>
+      </w:r>
+      <w:r>
+        <w:rPr>
+          <w:rFonts w:ascii="Times New Roman" w:hAnsi="Times New Roman" w:cs="Times New Roman"/>
+          <w:b/>
+          <w:bCs/>
+          <w:sz w:val="28"/>
+          <w:szCs w:val="28"/>
+        </w:rPr>
+        <w:t>o</w:t>
+      </w:r>
+      <w:r>
+        <w:rPr>
+          <w:rFonts w:ascii="Times New Roman" w:hAnsi="Times New Roman" w:cs="Times New Roman"/>
+          <w:b/>
+          <w:bCs/>
+          <w:sz w:val="28"/>
+          <w:szCs w:val="28"/>
+        </w:rPr>
+        <w:t>nomic</w:t>
+      </w:r>
+      <w:r>
+        <w:rPr>
+          <w:rFonts w:ascii="Times New Roman" w:hAnsi="Times New Roman" w:cs="Times New Roman"/>
+          <w:b/>
+          <w:bCs/>
+          <w:sz w:val="28"/>
+          <w:szCs w:val="28"/>
+        </w:rPr>
+        <w:t xml:space="preserve"> relationships </w:t>
+      </w:r>
+      <w:r>
+        <w:rPr>
+          <w:rFonts w:ascii="Times New Roman" w:hAnsi="Times New Roman" w:cs="Times New Roman"/>
+          <w:b/>
+          <w:bCs/>
+          <w:sz w:val="28"/>
+          <w:szCs w:val="28"/>
+        </w:rPr>
+        <w:t xml:space="preserve">within </w:t>
+      </w:r>
+      <w:r>
+        <w:rPr>
+          <w:rFonts w:ascii="Times New Roman" w:hAnsi="Times New Roman" w:cs="Times New Roman"/>
+          <w:b/>
+          <w:bCs/>
+          <w:sz w:val="28"/>
+          <w:szCs w:val="28"/>
+        </w:rPr>
+        <w:t xml:space="preserve">the genus </w:t>
+      </w:r>
+      <w:r>
+        <w:rPr>
+          <w:rFonts w:ascii="Times New Roman" w:hAnsi="Times New Roman" w:cs="Times New Roman"/>
+          <w:b/>
+          <w:bCs/>
           <w:i/>
           <w:iCs/>
+          <w:sz w:val="28"/>
+          <w:szCs w:val="28"/>
         </w:rPr>
         <w:t>Amanita</w:t>
       </w:r>
@@ -67,7 +137,7 @@
         <w:rPr>
           <w:rFonts w:ascii="Times New Roman" w:hAnsi="Times New Roman" w:cs="Times New Roman"/>
         </w:rPr>
-        <w:instrText xml:space="preserve"> ADDIN ZOTERO_ITEM CSL_CITATION {"citationID":"rQYcmNZU","properties":{"formattedCitation":"\\super 1\\uc0\\u8211{}3\\nosupersub{}","plainCitation":"1–3","noteIndex":0},"citationItems":[{"id":141,"uris":["http://zotero.org/users/local/YpUIn5Ps/items/WBPQPXB9"],"itemData":{"id":141,"type":"article-journal","abstract":"The first global assessment of amphibians provides new context for the well-publicized phenomenon of amphibian declines. Amphibians are more threatened and are declining more rapidly than either birds or mammals. Although many declines are due to habitat loss and overutilization, other, unidentified processes threaten 48% of rapidly declining species and are driving species most quickly to extinction. Declines are nonrandom in terms of species' ecological preferences, geographic ranges, and taxonomic associations and are most prevalent among Neotropical montane, stream-associated species. The lack of conservation remedies for these poorly understood declines means that hundreds of amphibian species now face extinction.","container-title":"Science","DOI":"10.1126/science.1103538","issue":"5702","note":"publisher: American Association for the Advancement of Science","page":"1783-1786","source":"science.org (Atypon)","title":"Status and Trends of Amphibian Declines and Extinctions Worldwide","volume":"306","author":[{"family":"Stuart","given":"Simon N."},{"family":"Chanson","given":"Janice S."},{"family":"Cox","given":"Neil A."},{"family":"Young","given":"Bruce E."},{"family":"Rodrigues","given":"Ana S. L."},{"family":"Fischman","given":"Debra L."},{"family":"Waller","given":"Robert W."}],"issued":{"date-parts":[["2004",12,3]]}}},{"id":126,"uris":["http://zotero.org/users/local/YpUIn5Ps/items/MIUJXM78"],"itemData":{"id":126,"type":"article-journal","abstract":"Trees are pivotal to global biodiversity and nature’s contributions to people, yet accelerating global changes threaten global tree diversity, making accurate species extinction risk assessments necessary. To identify species that require expert-based re-evaluation, we assess exposure to change in six anthropogenic threats over the last two decades for 32,090 tree species. We estimated that over half (54.2%) of the assessed species have been exposed to increasing threats. Only 8.7% of these species are considered threatened by the IUCN Red List, whereas they include more than half of the Data Deficient species (57.8%). These findings suggest a substantial underestimation of threats and associated extinction risk for tree species in current assessments. We also map hotspots of tree species exposed to rapidly changing threats around the world. Our data-driven approach can strengthen the efforts going into expert-based IUCN Red List assessments by facilitating prioritization among species for re-evaluation, allowing for more efficient conservation efforts.","container-title":"Nature Communications","DOI":"10.1038/s41467-023-44321-9","ISSN":"2041-1723","issue":"1","journalAbbreviation":"Nat Commun","language":"en","license":"2024 The Author(s)","note":"publisher: Nature Publishing Group","page":"166","source":"www.nature.com","title":"More than 17,000 tree species are at risk from rapid global change","volume":"15","author":[{"family":"Boonman","given":"Coline C. F."},{"family":"Serra-Diaz","given":"Josep M."},{"family":"Hoeks","given":"Selwyn"},{"family":"Guo","given":"Wen-Yong"},{"family":"Enquist","given":"Brian J."},{"family":"Maitner","given":"Brian"},{"family":"Malhi","given":"Yadvinder"},{"family":"Merow","given":"Cory"},{"family":"Buitenwerf","given":"Robert"},{"family":"Svenning","given":"Jens-Christian"}],"issued":{"date-parts":[["2024",1,2]]}}},{"id":143,"uris":["http://zotero.org/users/local/YpUIn5Ps/items/QVLBHPPY"],"itemData":{"id":143,"type":"article-journal","abstract":"The world's rich diversity of bats supports healthy ecosystems and important ecosystem services. Maintaining healthy biological systems requires prompt identification of threats to biodiversity and immediate action to protect species, which for wide-ranging bat species that span geopolitical boundaries warrants international coordination. Anthropogenic forces drive the threats to bats throughout North America and the world. We conducted an international expert elicitation to assess the status of 153 bat species in Canada, the United States, and Mexico. We used expert assessment to determine the conservation status, highest impact threats, and recent population trends for these species. We found that 53% of North American bat species have moderate to very high risk of extinction in the next 15 years. The highest impact threats varied with species and country, and four IUCN threat categories had the greatest overall impacts: Climate Change, Problematic Species (including disease), Agriculture, and Energy Production. Experts estimated that 90% of species assessed had decreasing population trends over the past 15 years, demonstrating the need for conservation action. Although the state of North American bats is concerning, we identify threats that can be addressed through internationally collaborative, proactive, and protective actions to support the recovery and resilience of North American bat species.","container-title":"Annals of the New York Academy of Sciences","DOI":"10.1111/nyas.15225","ISSN":"1749-6632","issue":"1","language":"en","license":"© 2024 His Majesty the King in Right of Canada and The Author(s). Annals of the New York Academy of Sciences published by Wiley Periodicals LLC on behalf of The New York Academy of Sciences. Reproduced with the permission of the Minister of Environment and Climate Change Canada. This article has been contributed to by U.S. Government employees and their work is in the public domain in the USA.","note":"_eprint: https://onlinelibrary.wiley.com/doi/pdf/10.1111/nyas.15225","page":"115-128","source":"Wiley Online Library","title":"The state of the bats in North America","volume":"1541","author":[{"family":"Adams","given":"Amanda M."},{"family":"Trujillo","given":"Luis A."},{"family":"Campbell","given":"C. J."},{"family":"Akre","given":"Karin L."},{"family":"Arroyo-Cabrales","given":"Joaquin"},{"family":"Burns","given":"Leanne"},{"family":"Coleman","given":"Jeremy T. H."},{"family":"Dixon","given":"Rita D."},{"family":"Francis","given":"Charles M."},{"family":"Gamba-Rios","given":"Melquisedec"},{"family":"Kuczynska","given":"Vona"},{"family":"McIntire","given":"Angie"},{"family":"Medellín","given":"Rodrigo A."},{"family":"Morris","given":"Katrina M."},{"family":"Ortega","given":"Jorge"},{"family":"Reichard","given":"Jonathan D."},{"family":"Reichert","given":"Brian"},{"family":"Segers","given":"Jordi L."},{"family":"Whitby","given":"Michael D."},{"family":"Frick","given":"Winifred F."}],"issued":{"date-parts":[["2024"]]}}}],"schema":"https://github.com/citation-style-language/schema/raw/master/csl-citation.json"} </w:instrText>
+        <w:instrText xml:space="preserve"> ADDIN ZOTERO_ITEM CSL_CITATION {"citationID":"jCxehLZb","properties":{"formattedCitation":"\\super 1\\uc0\\u8211{}3\\nosupersub{}","plainCitation":"1–3","noteIndex":0},"citationItems":[{"id":34,"uris":["http://zotero.org/users/local/vqDgfWHX/items/ALJAB52S"],"itemData":{"id":34,"type":"article-journal","abstract":"The first global assessment of amphibians provides new context for the well-publicized phenomenon of amphibian declines. Amphibians are more threatened and are declining more rapidly than either birds or mammals. Although many declines are due to habitat loss and overutilization, other, unidentified processes threaten 48% of rapidly declining species and are driving species most quickly to extinction. Declines are nonrandom in terms of species' ecological preferences, geographic ranges, and taxonomic associations and are most prevalent among Neotropical montane, stream-associated species. The lack of conservation remedies for these poorly understood declines means that hundreds of amphibian species now face extinction.","container-title":"Science","DOI":"10.1126/science.1103538","issue":"5702","note":"publisher: American Association for the Advancement of Science","page":"1783-1786","source":"science.org (Atypon)","title":"Status and Trends of Amphibian Declines and Extinctions Worldwide","volume":"306","author":[{"family":"Stuart","given":"Simon N."},{"family":"Chanson","given":"Janice S."},{"family":"Cox","given":"Neil A."},{"family":"Young","given":"Bruce E."},{"family":"Rodrigues","given":"Ana S. L."},{"family":"Fischman","given":"Debra L."},{"family":"Waller","given":"Robert W."}],"issued":{"date-parts":[["2004",12,3]]}}},{"id":36,"uris":["http://zotero.org/users/local/vqDgfWHX/items/TPGZRWCM"],"itemData":{"id":36,"type":"article-journal","abstract":"Trees are pivotal to global biodiversity and nature’s contributions to people, yet accelerating global changes threaten global tree diversity, making accurate species extinction risk assessments necessary. To identify species that require expert-based re-evaluation, we assess exposure to change in six anthropogenic threats over the last two decades for 32,090 tree species. We estimated that over half (54.2%) of the assessed species have been exposed to increasing threats. Only 8.7% of these species are considered threatened by the IUCN Red List, whereas they include more than half of the Data Deficient species (57.8%). These findings suggest a substantial underestimation of threats and associated extinction risk for tree species in current assessments. We also map hotspots of tree species exposed to rapidly changing threats around the world. Our data-driven approach can strengthen the efforts going into expert-based IUCN Red List assessments by facilitating prioritization among species for re-evaluation, allowing for more efficient conservation efforts.","container-title":"Nature Communications","DOI":"10.1038/s41467-023-44321-9","ISSN":"2041-1723","issue":"1","journalAbbreviation":"Nat Commun","language":"en","license":"2024 The Author(s)","note":"publisher: Nature Publishing Group","page":"166","source":"www.nature.com","title":"More than 17,000 tree species are at risk from rapid global change","volume":"15","author":[{"family":"Boonman","given":"Coline C. F."},{"family":"Serra-Diaz","given":"Josep M."},{"family":"Hoeks","given":"Selwyn"},{"family":"Guo","given":"Wen-Yong"},{"family":"Enquist","given":"Brian J."},{"family":"Maitner","given":"Brian"},{"family":"Malhi","given":"Yadvinder"},{"family":"Merow","given":"Cory"},{"family":"Buitenwerf","given":"Robert"},{"family":"Svenning","given":"Jens-Christian"}],"issued":{"date-parts":[["2024",1,2]]}}},{"id":38,"uris":["http://zotero.org/users/local/vqDgfWHX/items/4BWJV2KJ"],"itemData":{"id":38,"type":"article-journal","abstract":"The world's rich diversity of bats supports healthy ecosystems and important ecosystem services. Maintaining healthy biological systems requires prompt identification of threats to biodiversity and immediate action to protect species, which for wide-ranging bat species that span geopolitical boundaries warrants international coordination. Anthropogenic forces drive the threats to bats throughout North America and the world. We conducted an international expert elicitation to assess the status of 153 bat species in Canada, the United States, and Mexico. We used expert assessment to determine the conservation status, highest impact threats, and recent population trends for these species. We found that 53% of North American bat species have moderate to very high risk of extinction in the next 15 years. The highest impact threats varied with species and country, and four IUCN threat categories had the greatest overall impacts: Climate Change, Problematic Species (including disease), Agriculture, and Energy Production. Experts estimated that 90% of species assessed had decreasing population trends over the past 15 years, demonstrating the need for conservation action. Although the state of North American bats is concerning, we identify threats that can be addressed through internationally collaborative, proactive, and protective actions to support the recovery and resilience of North American bat species.","container-title":"Annals of the New York Academy of Sciences","DOI":"10.1111/nyas.15225","ISSN":"1749-6632","issue":"1","language":"en","license":"© 2024 His Majesty the King in Right of Canada and The Author(s). Annals of the New York Academy of Sciences published by Wiley Periodicals LLC on behalf of The New York Academy of Sciences. Reproduced with the permission of the Minister of Environment and Climate Change Canada. This article has been contributed to by U.S. Government employees and their work is in the public domain in the USA.","note":"_eprint: https://onlinelibrary.wiley.com/doi/pdf/10.1111/nyas.15225","page":"115-128","source":"Wiley Online Library","title":"The state of the bats in North America","volume":"1541","author":[{"family":"Adams","given":"Amanda M."},{"family":"Trujillo","given":"Luis A."},{"family":"Campbell","given":"C. J."},{"family":"Akre","given":"Karin L."},{"family":"Arroyo-Cabrales","given":"Joaquin"},{"family":"Burns","given":"Leanne"},{"family":"Coleman","given":"Jeremy T. H."},{"family":"Dixon","given":"Rita D."},{"family":"Francis","given":"Charles M."},{"family":"Gamba-Rios","given":"Melquisedec"},{"family":"Kuczynska","given":"Vona"},{"family":"McIntire","given":"Angie"},{"family":"Medellín","given":"Rodrigo A."},{"family":"Morris","given":"Katrina M."},{"family":"Ortega","given":"Jorge"},{"family":"Reichard","given":"Jonathan D."},{"family":"Reichert","given":"Brian"},{"family":"Segers","given":"Jordi L."},{"family":"Whitby","given":"Michael D."},{"family":"Frick","given":"Winifred F."}],"issued":{"date-parts":[["2024"]]}}}],"schema":"https://github.com/citation-style-language/schema/raw/master/csl-citation.json"} </w:instrText>
       </w:r>
       <w:r>
         <w:rPr>
@@ -129,7 +199,7 @@
         <w:rPr>
           <w:rFonts w:ascii="Times New Roman" w:hAnsi="Times New Roman" w:cs="Times New Roman"/>
         </w:rPr>
-        <w:instrText xml:space="preserve"> ADDIN ZOTERO_ITEM CSL_CITATION {"citationID":"S6vK4uBu","properties":{"formattedCitation":"\\super 4\\nosupersub{}","plainCitation":"4","noteIndex":0},"citationItems":[{"id":151,"uris":["http://zotero.org/users/local/YpUIn5Ps/items/VD8NMHQE"],"itemData":{"id":151,"type":"paper-conference","event-place":"Montreal, Canada","event-title":"Conference of the parties to the convention on biological diversity","language":"en","publisher":"United Nations Environment Programme","publisher-place":"Montreal, Canada","source":"Zotero","title":"15/4. Kunming-Montreal Global Biodiversity Framework","URL":"chrome-extension://efaidnbmnnnibpcajpcglclefindmkaj/https://www.cbd.int/doc/decisions/cop-15/cop-15-dec-04-en.pdf","accessed":{"date-parts":[["2025",1,20]]},"issued":{"date-parts":[["2022",12,19]]}}}],"schema":"https://github.com/citation-style-language/schema/raw/master/csl-citation.json"} </w:instrText>
+        <w:instrText xml:space="preserve"> ADDIN ZOTERO_ITEM CSL_CITATION {"citationID":"S6vK4uBu","properties":{"formattedCitation":"\\super 4\\nosupersub{}","plainCitation":"4","noteIndex":0},"citationItems":[{"id":"SNNPFIkw/raRBxres","uris":["http://zotero.org/users/local/YpUIn5Ps/items/VD8NMHQE"],"itemData":{"id":151,"type":"paper-conference","event-place":"Montreal, Canada","event-title":"Conference of the parties to the convention on biological diversity","language":"en","publisher":"United Nations Environment Programme","publisher-place":"Montreal, Canada","source":"Zotero","title":"15/4. Kunming-Montreal Global Biodiversity Framework","URL":"chrome-extension://efaidnbmnnnibpcajpcglclefindmkaj/https://www.cbd.int/doc/decisions/cop-15/cop-15-dec-04-en.pdf","accessed":{"date-parts":[["2025",1,20]]},"issued":{"date-parts":[["2022",12,19]]}}}],"schema":"https://github.com/citation-style-language/schema/raw/master/csl-citation.json"} </w:instrText>
       </w:r>
       <w:r>
         <w:rPr>
@@ -155,19 +225,19 @@
         <w:rPr>
           <w:rFonts w:ascii="Times New Roman" w:hAnsi="Times New Roman" w:cs="Times New Roman"/>
         </w:rPr>
-        <w:t xml:space="preserve"> due, in part to scientists historically assuming </w:t>
-      </w:r>
-      <w:r>
-        <w:rPr>
-          <w:rFonts w:ascii="Times New Roman" w:hAnsi="Times New Roman" w:cs="Times New Roman"/>
-        </w:rPr>
-        <w:t>most fungi (especially mushrooms) were globally distributed</w:t>
-      </w:r>
-      <w:r>
-        <w:rPr>
-          <w:rFonts w:ascii="Times New Roman" w:hAnsi="Times New Roman" w:cs="Times New Roman"/>
-        </w:rPr>
-        <w:t xml:space="preserve">. A local extinction of a cosmopolitan species </w:t>
+        <w:t xml:space="preserve"> due, in part</w:t>
+      </w:r>
+      <w:r>
+        <w:rPr>
+          <w:rFonts w:ascii="Times New Roman" w:hAnsi="Times New Roman" w:cs="Times New Roman"/>
+        </w:rPr>
+        <w:t>,</w:t>
+      </w:r>
+      <w:r>
+        <w:rPr>
+          <w:rFonts w:ascii="Times New Roman" w:hAnsi="Times New Roman" w:cs="Times New Roman"/>
+        </w:rPr>
+        <w:t xml:space="preserve"> to scientists historically assuming most fungi (especially mushrooms) were globally distributed. A local extinction of a cosmopolitan species </w:t>
       </w:r>
       <w:r>
         <w:rPr>
@@ -179,6 +249,12 @@
         <w:rPr>
           <w:rFonts w:ascii="Times New Roman" w:hAnsi="Times New Roman" w:cs="Times New Roman"/>
         </w:rPr>
+        <w:t>e</w:t>
+      </w:r>
+      <w:r>
+        <w:rPr>
+          <w:rFonts w:ascii="Times New Roman" w:hAnsi="Times New Roman" w:cs="Times New Roman"/>
+        </w:rPr>
         <w:t>. However, over the last few decades, DNA sequence data have changed our understanding of “cosmopolitan fungi”. In fact, most fungal lineages are made up of cryptic, endemic species found within restricted ranges</w:t>
       </w:r>
       <w:r>
@@ -191,7 +267,7 @@
         <w:rPr>
           <w:rFonts w:ascii="Times New Roman" w:hAnsi="Times New Roman" w:cs="Times New Roman"/>
         </w:rPr>
-        <w:instrText xml:space="preserve"> ADDIN ZOTERO_ITEM CSL_CITATION {"citationID":"cK8P4EzD","properties":{"formattedCitation":"\\super 5\\nosupersub{}","plainCitation":"5","noteIndex":0},"citationItems":[{"id":160,"uris":["http://zotero.org/users/local/YpUIn5Ps/items/538B8SYJ"],"itemData":{"id":160,"type":"article-journal","abstract":"The claim that eukaryotic micro-organisms have global geographic ranges, constituting a significant departure from the situation with macro-organisms, has been supported by studies of morphological species from protistan kingdoms. Here, we examine this claim by reviewing examples from another kingdom of eukaryotic microbes, the Fungi. We show that inferred geographic range of a fungal species depends upon the method of species recognition. While some fungal species defined by morphology show global geographic ranges, when fungal species are defined by phylogenetic species recognition they are typically shown to harbour several to many endemic species. We advance two non-exclusive reasons to explain the perceived difference between the size of geographic ranges of microscopic and macroscopic eukaryotic species when morphological methods of species recognition are used. These reasons are that microbial organisms generally have fewer morphological characters, and that the rate of morphological change will be slower for organisms with less elaborate development and fewer cells. Both of these reasons result in fewer discriminatory morphological differences between recently diverged lineages. The rate of genetic change, moreover, is similar for both large and small organisms, which helps to explain why phylogenetic species of large and small organisms show a more similar distribution of geographic ranges. As a consequence of the different rates in fungi of genetic and morphological changes, genetic isolation precedes a recognizable morphological change. The final step in speciation, reproductive isolation, also follows genetic isolation and may precede morphological change.","container-title":"Philosophical Transactions of the Royal Society of London. Series B, Biological Sciences","DOI":"10.1098/rstb.2006.1923","ISSN":"0962-8436","issue":"1475","journalAbbreviation":"Philos Trans R Soc Lond B Biol Sci","language":"eng","note":"PMID: 17062413\nPMCID: PMC1764934","page":"1947-1963","source":"PubMed","title":"Eukaryotic microbes, species recognition and the geographic limits of species: examples from the kingdom Fungi","title-short":"Eukaryotic microbes, species recognition and the geographic limits of species","volume":"361","author":[{"family":"Taylor","given":"John W."},{"family":"Turner","given":"Elizabeth"},{"family":"Townsend","given":"Jeffrey P."},{"family":"Dettman","given":"Jeremy R."},{"family":"Jacobson","given":"David"}],"issued":{"date-parts":[["2006",11,29]]}}}],"schema":"https://github.com/citation-style-language/schema/raw/master/csl-citation.json"} </w:instrText>
+        <w:instrText xml:space="preserve"> ADDIN ZOTERO_ITEM CSL_CITATION {"citationID":"cK8P4EzD","properties":{"formattedCitation":"\\super 5\\nosupersub{}","plainCitation":"5","noteIndex":0},"citationItems":[{"id":"SNNPFIkw/tjfkP34w","uris":["http://zotero.org/users/local/YpUIn5Ps/items/538B8SYJ"],"itemData":{"id":160,"type":"article-journal","abstract":"The claim that eukaryotic micro-organisms have global geographic ranges, constituting a significant departure from the situation with macro-organisms, has been supported by studies of morphological species from protistan kingdoms. Here, we examine this claim by reviewing examples from another kingdom of eukaryotic microbes, the Fungi. We show that inferred geographic range of a fungal species depends upon the method of species recognition. While some fungal species defined by morphology show global geographic ranges, when fungal species are defined by phylogenetic species recognition they are typically shown to harbour several to many endemic species. We advance two non-exclusive reasons to explain the perceived difference between the size of geographic ranges of microscopic and macroscopic eukaryotic species when morphological methods of species recognition are used. These reasons are that microbial organisms generally have fewer morphological characters, and that the rate of morphological change will be slower for organisms with less elaborate development and fewer cells. Both of these reasons result in fewer discriminatory morphological differences between recently diverged lineages. The rate of genetic change, moreover, is similar for both large and small organisms, which helps to explain why phylogenetic species of large and small organisms show a more similar distribution of geographic ranges. As a consequence of the different rates in fungi of genetic and morphological changes, genetic isolation precedes a recognizable morphological change. The final step in speciation, reproductive isolation, also follows genetic isolation and may precede morphological change.","container-title":"Philosophical Transactions of the Royal Society of London. Series B, Biological Sciences","DOI":"10.1098/rstb.2006.1923","ISSN":"0962-8436","issue":"1475","journalAbbreviation":"Philos Trans R Soc Lond B Biol Sci","language":"eng","note":"PMID: 17062413\nPMCID: PMC1764934","page":"1947-1963","source":"PubMed","title":"Eukaryotic microbes, species recognition and the geographic limits of species: examples from the kingdom Fungi","title-short":"Eukaryotic microbes, species recognition and the geographic limits of species","volume":"361","author":[{"family":"Taylor","given":"John W."},{"family":"Turner","given":"Elizabeth"},{"family":"Townsend","given":"Jeffrey P."},{"family":"Dettman","given":"Jeremy R."},{"family":"Jacobson","given":"David"}],"issued":{"date-parts":[["2006",11,29]]}}}],"schema":"https://github.com/citation-style-language/schema/raw/master/csl-citation.json"} </w:instrText>
       </w:r>
       <w:r>
         <w:rPr>
@@ -253,7 +329,7 @@
         <w:rPr>
           <w:rFonts w:ascii="Times New Roman" w:hAnsi="Times New Roman" w:cs="Times New Roman"/>
         </w:rPr>
-        <w:instrText xml:space="preserve"> ADDIN ZOTERO_ITEM CSL_CITATION {"citationID":"lwadpcbx","properties":{"formattedCitation":"\\super 6\\nosupersub{}","plainCitation":"6","noteIndex":0},"citationItems":[{"id":124,"uris":["http://zotero.org/users/local/YpUIn5Ps/items/RX3YQ9SW"],"itemData":{"id":124,"type":"article-journal","abstract":"Fungi comprise approximately 20% of all eukaryotic species and are connected to virtually all life forms on Earth. Yet, their diversity remains contentious, their distribution elusive, and their conservation neglected. We aim to flip this situation by synthesizing current knowledge. We present a revised estimate of 2–3 million fungal species with a “best estimate” at 2.5 million. To name the unknown &amp;gt;90% of these by the end of this century, we propose recognition of species known only from DNA data and call for large-scale sampling campaigns. We present an updated global map of fungal richness, highlighting tropical and temperate ecoregions of high diversity. We call for further Red List assessments and enhanced management guidelines to aid fungal conservation. Given that fungi play an inseparable role in our lives and in all ecosystems, and considering the fascinating questions remaining to be answered, we argue that fungi constitute the next frontier of biodiversity research.","container-title":"Annual Review of Environment and Resources","DOI":"10.1146/annurev-environ-112621-090937","ISSN":"1543-5938, 1545-2050","issue":"Volume 48, 2023","language":"en","note":"publisher: Annual Reviews","page":"149-176","source":"www.annualreviews.org","title":"Pushing the Frontiers of Biodiversity Research: Unveiling the Global Diversity, Distribution, and Conservation of Fungi","title-short":"Pushing the Frontiers of Biodiversity Research","volume":"48","author":[{"family":"Niskanen","given":"Tuula"},{"family":"Lücking","given":"Robert"},{"family":"Dahlberg","given":"Anders"},{"family":"Gaya","given":"Ester"},{"family":"Suz","given":"Laura M."},{"family":"Mikryukov","given":"Vladimir"},{"family":"Liimatainen","given":"Kare"},{"family":"Druzhinina","given":"Irina"},{"family":"Westrip","given":"James R. S."},{"family":"Mueller","given":"Gregory M."},{"family":"Martins-Cunha","given":"Kelmer"},{"family":"Kirk","given":"Paul"},{"family":"Tedersoo","given":"Leho"},{"family":"Antonelli","given":"Alexandre"}],"issued":{"date-parts":[["2023",11,13]]}}}],"schema":"https://github.com/citation-style-language/schema/raw/master/csl-citation.json"} </w:instrText>
+        <w:instrText xml:space="preserve"> ADDIN ZOTERO_ITEM CSL_CITATION {"citationID":"lwadpcbx","properties":{"formattedCitation":"\\super 6\\nosupersub{}","plainCitation":"6","noteIndex":0},"citationItems":[{"id":"SNNPFIkw/zRqU7jKW","uris":["http://zotero.org/users/local/YpUIn5Ps/items/RX3YQ9SW"],"itemData":{"id":124,"type":"article-journal","abstract":"Fungi comprise approximately 20% of all eukaryotic species and are connected to virtually all life forms on Earth. Yet, their diversity remains contentious, their distribution elusive, and their conservation neglected. We aim to flip this situation by synthesizing current knowledge. We present a revised estimate of 2–3 million fungal species with a “best estimate” at 2.5 million. To name the unknown &amp;gt;90% of these by the end of this century, we propose recognition of species known only from DNA data and call for large-scale sampling campaigns. We present an updated global map of fungal richness, highlighting tropical and temperate ecoregions of high diversity. We call for further Red List assessments and enhanced management guidelines to aid fungal conservation. Given that fungi play an inseparable role in our lives and in all ecosystems, and considering the fascinating questions remaining to be answered, we argue that fungi constitute the next frontier of biodiversity research.","container-title":"Annual Review of Environment and Resources","DOI":"10.1146/annurev-environ-112621-090937","ISSN":"1543-5938, 1545-2050","issue":"Volume 48, 2023","language":"en","note":"publisher: Annual Reviews","page":"149-176","source":"www.annualreviews.org","title":"Pushing the Frontiers of Biodiversity Research: Unveiling the Global Diversity, Distribution, and Conservation of Fungi","title-short":"Pushing the Frontiers of Biodiversity Research","volume":"48","author":[{"family":"Niskanen","given":"Tuula"},{"family":"Lücking","given":"Robert"},{"family":"Dahlberg","given":"Anders"},{"family":"Gaya","given":"Ester"},{"family":"Suz","given":"Laura M."},{"family":"Mikryukov","given":"Vladimir"},{"family":"Liimatainen","given":"Kare"},{"family":"Druzhinina","given":"Irina"},{"family":"Westrip","given":"James R. S."},{"family":"Mueller","given":"Gregory M."},{"family":"Martins-Cunha","given":"Kelmer"},{"family":"Kirk","given":"Paul"},{"family":"Tedersoo","given":"Leho"},{"family":"Antonelli","given":"Alexandre"}],"issued":{"date-parts":[["2023",11,13]]}}}],"schema":"https://github.com/citation-style-language/schema/raw/master/csl-citation.json"} </w:instrText>
       </w:r>
       <w:r>
         <w:rPr>
@@ -279,7 +355,19 @@
         <w:rPr>
           <w:rFonts w:ascii="Times New Roman" w:hAnsi="Times New Roman" w:cs="Times New Roman"/>
         </w:rPr>
-        <w:t xml:space="preserve">. This discrepancy leaves us with little useful knowledge with which we can base conservation practices off. A specific example of this challenge is found the in species of the genus </w:t>
+        <w:t xml:space="preserve">. This discrepancy leaves us with little useful knowledge with which we can base conservation practices off. A specific example of this challenge is found </w:t>
+      </w:r>
+      <w:r>
+        <w:rPr>
+          <w:rFonts w:ascii="Times New Roman" w:hAnsi="Times New Roman" w:cs="Times New Roman"/>
+        </w:rPr>
+        <w:t>in</w:t>
+      </w:r>
+      <w:r>
+        <w:rPr>
+          <w:rFonts w:ascii="Times New Roman" w:hAnsi="Times New Roman" w:cs="Times New Roman"/>
+        </w:rPr>
+        <w:t xml:space="preserve"> the genus </w:t>
       </w:r>
       <w:r>
         <w:rPr>
@@ -293,7 +381,7 @@
         <w:rPr>
           <w:rFonts w:ascii="Times New Roman" w:hAnsi="Times New Roman" w:cs="Times New Roman"/>
         </w:rPr>
-        <w:t xml:space="preserve"> that are found in Wisconsin.</w:t>
+        <w:t xml:space="preserve"> in Wisconsin.</w:t>
       </w:r>
     </w:p>
     <w:p>
@@ -368,7 +456,7 @@
           <w:i/>
           <w:iCs/>
         </w:rPr>
-        <w:instrText xml:space="preserve"> ADDIN ZOTERO_ITEM CSL_CITATION {"citationID":"K7dzAJkg","properties":{"formattedCitation":"\\super 10\\nosupersub{}","plainCitation":"10","noteIndex":0},"citationItems":[{"id":113,"uris":["http://zotero.org/users/local/YpUIn5Ps/items/BH9LL9K9"],"itemData":{"id":113,"type":"article-journal","abstract":"It is remarkable that a highly prized, edible species such as Caesar's mushroom (Amanita caesarea (Scop.: Fr.) Pers.) should belong to the same group as the most toxic mushrooms such as the Death cap (A. phalloides (Fr.) Link), the Destroying angel (A. virosa (Fr.) Bertillon) and the Fly agaric (A. muscaria (L.) Fr.). It is a species frequently encountered in Italian restaurants, and in the market places of Italy, Spain and southern France. Clearly, the greatest care must be taken to avoid confusion with other Amanita species if it collected in the wild. It occurs in warm, dry, Mediterranean localities, typically under oak or sweet chestnut from late summer onwards, and can be found in great abundance. The restricted distribution may extend slightly into eastern Europe but not northwards.","container-title":"Mycologist","DOI":"10.1017/S0269915X02004123","ISSN":"1474-0605, 0269-915X","issue":"4","language":"en","page":"140-141","source":"Cambridge University Press","title":"Useful Fungi of the World: Caesar's mushroom and the Christmas mushroom","title-short":"Useful Fungi of the World","volume":"16","author":[{"family":"Pegler","given":"D. N."}],"issued":{"date-parts":[["2002",11]]}}}],"schema":"https://github.com/citation-style-language/schema/raw/master/csl-citation.json"} </w:instrText>
+        <w:instrText xml:space="preserve"> ADDIN ZOTERO_ITEM CSL_CITATION {"citationID":"K7dzAJkg","properties":{"formattedCitation":"\\super 7\\nosupersub{}","plainCitation":"7","noteIndex":0},"citationItems":[{"id":"SNNPFIkw/oQimLr8d","uris":["http://zotero.org/users/local/YpUIn5Ps/items/BH9LL9K9"],"itemData":{"id":113,"type":"article-journal","abstract":"It is remarkable that a highly prized, edible species such as Caesar's mushroom (Amanita caesarea (Scop.: Fr.) Pers.) should belong to the same group as the most toxic mushrooms such as the Death cap (A. phalloides (Fr.) Link), the Destroying angel (A. virosa (Fr.) Bertillon) and the Fly agaric (A. muscaria (L.) Fr.). It is a species frequently encountered in Italian restaurants, and in the market places of Italy, Spain and southern France. Clearly, the greatest care must be taken to avoid confusion with other Amanita species if it collected in the wild. It occurs in warm, dry, Mediterranean localities, typically under oak or sweet chestnut from late summer onwards, and can be found in great abundance. The restricted distribution may extend slightly into eastern Europe but not northwards.","container-title":"Mycologist","DOI":"10.1017/S0269915X02004123","ISSN":"1474-0605, 0269-915X","issue":"4","language":"en","page":"140-141","source":"Cambridge University Press","title":"Useful Fungi of the World: Caesar's mushroom and the Christmas mushroom","title-short":"Useful Fungi of the World","volume":"16","author":[{"family":"Pegler","given":"D. N."}],"issued":{"date-parts":[["2002",11]]}}}],"schema":"https://github.com/citation-style-language/schema/raw/master/csl-citation.json"} </w:instrText>
       </w:r>
       <w:r>
         <w:rPr>
@@ -384,7 +472,7 @@
           <w:kern w:val="0"/>
           <w:vertAlign w:val="superscript"/>
         </w:rPr>
-        <w:t>10</w:t>
+        <w:t>7</w:t>
       </w:r>
       <w:r>
         <w:rPr>
@@ -446,7 +534,7 @@
         <w:rPr>
           <w:rFonts w:ascii="Times New Roman" w:hAnsi="Times New Roman" w:cs="Times New Roman"/>
         </w:rPr>
-        <w:instrText xml:space="preserve"> ADDIN ZOTERO_ITEM CSL_CITATION {"citationID":"AhSAKR7x","properties":{"formattedCitation":"\\super 11\\nosupersub{}","plainCitation":"11","noteIndex":0},"citationItems":[{"id":115,"uris":["http://zotero.org/users/local/YpUIn5Ps/items/S6RYCYF8"],"itemData":{"id":115,"type":"article-journal","abstract":"Among the toxic metabolites of the fungal world, those that, due to their strong biological effect, can seriously (even fatally) damage the life processes of humans (and certain groups of animals) stand out. Amatoxin-containing mushrooms and the poisonings caused by them stand out from the higher fungi, the mushrooms. There are already historical data and records about such poisonings, but scientific research on the responsible molecules began in the middle of the last century. The goals of this review work are as follows: presentation of the cosmopolitan mushroom species that produce amanitins (which are known from certain genera of four mushroom families), an overview of the chemical structure and specific properties of amanitins, a summary of the analytical methods applicable to them, a presentation of the “medical history” of poisonings, and a summary of the therapeutic methods used so far. The main responsible molecules (the amanitins) are bicyclic octapeptides, whose structure is characterized by an outer loop and an inner loop (bridge). It follows from the unusual properties of amanitins, especially their extreme stability (against heat, the acidic pH of the medium, and their resistance to human, and animal, digestive enzymes), that they are absorbed almost without hindrance and quickly transported to our vital organs. Adding to the problems is that accidental consumption causes no noticeable symptoms for a few hours (or even 24–36 h) after consumption, but the toxins already damage the metabolism of the target organs and the synthesis of nucleic acid and proteins. The biochemical catastrophe of the cells causes irreversible structural changes, which lead to necrotic damage (in the liver and kidneys) and death. The scientific topicality of the review is due to the recent publication of new data on the probable antidote molecule (ICR: indocyanine green) against amanitins. Further research can provide a new foundation for the therapeutic treatment of poisonings, and the toxicological situation, which currently still poses a deadly threat, could even be tamed into a controllable problem. We also draw attention to the review conclusions, as well as the mycological and social tasks related to amanitin poisonings (prevention of poisonings).","container-title":"Molecules","DOI":"10.3390/molecules28155932","ISSN":"1420-3049","issue":"15","language":"en","license":"http://creativecommons.org/licenses/by/3.0/","note":"number: 15\npublisher: Multidisciplinary Digital Publishing Institute","page":"5932","source":"www.mdpi.com","title":"Amanitins: The Most Poisonous Molecules of the Fungal World","title-short":"Amanitins","volume":"28","author":[{"family":"Vetter","given":"János"}],"issued":{"date-parts":[["2023",1]]}}}],"schema":"https://github.com/citation-style-language/schema/raw/master/csl-citation.json"} </w:instrText>
+        <w:instrText xml:space="preserve"> ADDIN ZOTERO_ITEM CSL_CITATION {"citationID":"AhSAKR7x","properties":{"formattedCitation":"\\super 8\\nosupersub{}","plainCitation":"8","noteIndex":0},"citationItems":[{"id":"SNNPFIkw/2k91LEvn","uris":["http://zotero.org/users/local/YpUIn5Ps/items/S6RYCYF8"],"itemData":{"id":115,"type":"article-journal","abstract":"Among the toxic metabolites of the fungal world, those that, due to their strong biological effect, can seriously (even fatally) damage the life processes of humans (and certain groups of animals) stand out. Amatoxin-containing mushrooms and the poisonings caused by them stand out from the higher fungi, the mushrooms. There are already historical data and records about such poisonings, but scientific research on the responsible molecules began in the middle of the last century. The goals of this review work are as follows: presentation of the cosmopolitan mushroom species that produce amanitins (which are known from certain genera of four mushroom families), an overview of the chemical structure and specific properties of amanitins, a summary of the analytical methods applicable to them, a presentation of the “medical history” of poisonings, and a summary of the therapeutic methods used so far. The main responsible molecules (the amanitins) are bicyclic octapeptides, whose structure is characterized by an outer loop and an inner loop (bridge). It follows from the unusual properties of amanitins, especially their extreme stability (against heat, the acidic pH of the medium, and their resistance to human, and animal, digestive enzymes), that they are absorbed almost without hindrance and quickly transported to our vital organs. Adding to the problems is that accidental consumption causes no noticeable symptoms for a few hours (or even 24–36 h) after consumption, but the toxins already damage the metabolism of the target organs and the synthesis of nucleic acid and proteins. The biochemical catastrophe of the cells causes irreversible structural changes, which lead to necrotic damage (in the liver and kidneys) and death. The scientific topicality of the review is due to the recent publication of new data on the probable antidote molecule (ICR: indocyanine green) against amanitins. Further research can provide a new foundation for the therapeutic treatment of poisonings, and the toxicological situation, which currently still poses a deadly threat, could even be tamed into a controllable problem. We also draw attention to the review conclusions, as well as the mycological and social tasks related to amanitin poisonings (prevention of poisonings).","container-title":"Molecules","DOI":"10.3390/molecules28155932","ISSN":"1420-3049","issue":"15","language":"en","license":"http://creativecommons.org/licenses/by/3.0/","note":"number: 15\npublisher: Multidisciplinary Digital Publishing Institute","page":"5932","source":"www.mdpi.com","title":"Amanitins: The Most Poisonous Molecules of the Fungal World","title-short":"Amanitins","volume":"28","author":[{"family":"Vetter","given":"János"}],"issued":{"date-parts":[["2023",1]]}}}],"schema":"https://github.com/citation-style-language/schema/raw/master/csl-citation.json"} </w:instrText>
       </w:r>
       <w:r>
         <w:rPr>
@@ -460,7 +548,7 @@
           <w:kern w:val="0"/>
           <w:vertAlign w:val="superscript"/>
         </w:rPr>
-        <w:t>11</w:t>
+        <w:t>8</w:t>
       </w:r>
       <w:r>
         <w:rPr>
@@ -504,7 +592,7 @@
         <w:rPr>
           <w:rFonts w:ascii="Times New Roman" w:hAnsi="Times New Roman" w:cs="Times New Roman"/>
         </w:rPr>
-        <w:instrText xml:space="preserve"> ADDIN ZOTERO_ITEM CSL_CITATION {"citationID":"TiGSOXy4","properties":{"formattedCitation":"\\super 12\\nosupersub{}","plainCitation":"12","noteIndex":0},"citationItems":[{"id":158,"uris":["http://zotero.org/users/local/YpUIn5Ps/items/8ARQ4XMS"],"itemData":{"id":158,"type":"article-journal","abstract":"Microbial symbioses have evolved repeatedly across the tree of life, but the genetic changes underlying transitions to symbiosis are largely unknown, especially for eukaryotic microbial symbionts. We used the genus Amanita, an iconic group of mushroom-forming fungi engaged in ectomycorrhizal symbioses with plants, to identify both the origins and potential genetic changes maintaining the stability of this mutualism. A multi-gene phylogeny reveals one origin of the symbiosis within Amanita, with a single transition from saprotrophic decomposition of dead organic matter to biotrophic dependence on host plants for carbon. Associated with this transition are the losses of two cellulase genes, each of which plays a critical role in extracellular decomposition of organic matter. However a third gene, which acts at later stages in cellulose decomposition, is retained by many, but not all, ectomycorrhizal species. Experiments confirm that symbiotic Amanita species have lost the ability to grow on complex organic matter and have therefore lost the capacity to live in forest soils without carbon supplied by a host plant. Irreversible losses of decomposition pathways are likely to play key roles in the evolutionary stability of these ubiquitous mutualisms.","container-title":"PLOS ONE","DOI":"10.1371/journal.pone.0039597","ISSN":"1932-6203","issue":"7","journalAbbreviation":"PLOS ONE","language":"en","note":"publisher: Public Library of Science","page":"e39597","source":"PLoS Journals","title":"The Irreversible Loss of a Decomposition Pathway Marks the Single Origin of an Ectomycorrhizal Symbiosis","volume":"7","author":[{"family":"Wolfe","given":"Benjamin E."},{"family":"Tulloss","given":"Rodham E."},{"family":"Pringle","given":"Anne"}],"issued":{"date-parts":[["2012",7,18]]}}}],"schema":"https://github.com/citation-style-language/schema/raw/master/csl-citation.json"} </w:instrText>
+        <w:instrText xml:space="preserve"> ADDIN ZOTERO_ITEM CSL_CITATION {"citationID":"TiGSOXy4","properties":{"formattedCitation":"\\super 9\\nosupersub{}","plainCitation":"9","noteIndex":0},"citationItems":[{"id":"SNNPFIkw/arJXebOC","uris":["http://zotero.org/users/local/YpUIn5Ps/items/8ARQ4XMS"],"itemData":{"id":158,"type":"article-journal","abstract":"Microbial symbioses have evolved repeatedly across the tree of life, but the genetic changes underlying transitions to symbiosis are largely unknown, especially for eukaryotic microbial symbionts. We used the genus Amanita, an iconic group of mushroom-forming fungi engaged in ectomycorrhizal symbioses with plants, to identify both the origins and potential genetic changes maintaining the stability of this mutualism. A multi-gene phylogeny reveals one origin of the symbiosis within Amanita, with a single transition from saprotrophic decomposition of dead organic matter to biotrophic dependence on host plants for carbon. Associated with this transition are the losses of two cellulase genes, each of which plays a critical role in extracellular decomposition of organic matter. However a third gene, which acts at later stages in cellulose decomposition, is retained by many, but not all, ectomycorrhizal species. Experiments confirm that symbiotic Amanita species have lost the ability to grow on complex organic matter and have therefore lost the capacity to live in forest soils without carbon supplied by a host plant. Irreversible losses of decomposition pathways are likely to play key roles in the evolutionary stability of these ubiquitous mutualisms.","container-title":"PLOS ONE","DOI":"10.1371/journal.pone.0039597","ISSN":"1932-6203","issue":"7","journalAbbreviation":"PLOS ONE","language":"en","note":"publisher: Public Library of Science","page":"e39597","source":"PLoS Journals","title":"The Irreversible Loss of a Decomposition Pathway Marks the Single Origin of an Ectomycorrhizal Symbiosis","volume":"7","author":[{"family":"Wolfe","given":"Benjamin E."},{"family":"Tulloss","given":"Rodham E."},{"family":"Pringle","given":"Anne"}],"issued":{"date-parts":[["2012",7,18]]}}}],"schema":"https://github.com/citation-style-language/schema/raw/master/csl-citation.json"} </w:instrText>
       </w:r>
       <w:r>
         <w:rPr>
@@ -518,7 +606,7 @@
           <w:kern w:val="0"/>
           <w:vertAlign w:val="superscript"/>
         </w:rPr>
-        <w:t>12</w:t>
+        <w:t>9</w:t>
       </w:r>
       <w:r>
         <w:rPr>
@@ -620,7 +708,7 @@
         <w:rPr>
           <w:rFonts w:ascii="Times New Roman" w:hAnsi="Times New Roman" w:cs="Times New Roman"/>
         </w:rPr>
-        <w:instrText xml:space="preserve"> ADDIN ZOTERO_ITEM CSL_CITATION {"citationID":"9Ydl7dU7","properties":{"formattedCitation":"\\super 13\\nosupersub{}","plainCitation":"13","noteIndex":0},"citationItems":[{"id":148,"uris":["http://zotero.org/users/local/YpUIn5Ps/items/98BXI6X7"],"itemData":{"id":148,"type":"article-journal","abstract":"A growing number of molecular studies show that many fungi have phylogeographic structures and that their distinct lineages are usually limited to different continents. As a conservative test of the extent to which wind-dispersed mycorrhizal fungi may exhibit phylogeographic structure, we chose to study Amanita muscaria, a host-generalist, widespread, wind-dispersed fungus. In this paper, we document the existence of several distinct phylogenetic species within A. muscaria, based on multilocus DNA sequence data. According to our findings, A. muscaria has strong intercontinental genetic disjunctions, and, more surprisingly, has strong intracontinental phylogeographic structure, particularly within North America, often corresponding to certain habitats and/or biogeographic provinces. Our results indicate that the view of A. muscaria as a common, widespread, easily identifiable, ecologically plastic fungus with a wide niche does not correctly represent the ecological and biological realities. On the contrary, the strong associations between phylogenetic species and different habitats support the developing picture of ecoregional endemisms and relatively narrow to very narrow niches for some lineages.","container-title":"Molecular Phylogenetics and Evolution","DOI":"10.1016/j.ympev.2008.04.029","ISSN":"1055-7903","issue":"2","journalAbbreviation":"Molecular Phylogenetics and Evolution","page":"694-701","source":"ScienceDirect","title":"Evidence for strong inter- and intracontinental phylogeographic structure in &lt;i&gt;Amanita muscaria&lt;/i&gt;, a wind-dispersed ectomycorrhizal basidiomycete","volume":"48","author":[{"family":"Geml","given":"József"},{"family":"Tulloss","given":"Rodham E."},{"family":"Laursen","given":"Gary A."},{"family":"Sazanova","given":"Nina A."},{"family":"Taylor","given":"D. L."}],"issued":{"date-parts":[["2008",8,1]]}}}],"schema":"https://github.com/citation-style-language/schema/raw/master/csl-citation.json"} </w:instrText>
+        <w:instrText xml:space="preserve"> ADDIN ZOTERO_ITEM CSL_CITATION {"citationID":"9Ydl7dU7","properties":{"formattedCitation":"\\super 10\\nosupersub{}","plainCitation":"10","noteIndex":0},"citationItems":[{"id":"SNNPFIkw/SoRqDxg9","uris":["http://zotero.org/users/local/YpUIn5Ps/items/98BXI6X7"],"itemData":{"id":148,"type":"article-journal","abstract":"A growing number of molecular studies show that many fungi have phylogeographic structures and that their distinct lineages are usually limited to different continents. As a conservative test of the extent to which wind-dispersed mycorrhizal fungi may exhibit phylogeographic structure, we chose to study Amanita muscaria, a host-generalist, widespread, wind-dispersed fungus. In this paper, we document the existence of several distinct phylogenetic species within A. muscaria, based on multilocus DNA sequence data. According to our findings, A. muscaria has strong intercontinental genetic disjunctions, and, more surprisingly, has strong intracontinental phylogeographic structure, particularly within North America, often corresponding to certain habitats and/or biogeographic provinces. Our results indicate that the view of A. muscaria as a common, widespread, easily identifiable, ecologically plastic fungus with a wide niche does not correctly represent the ecological and biological realities. On the contrary, the strong associations between phylogenetic species and different habitats support the developing picture of ecoregional endemisms and relatively narrow to very narrow niches for some lineages.","container-title":"Molecular Phylogenetics and Evolution","DOI":"10.1016/j.ympev.2008.04.029","ISSN":"1055-7903","issue":"2","journalAbbreviation":"Molecular Phylogenetics and Evolution","page":"694-701","source":"ScienceDirect","title":"Evidence for strong inter- and intracontinental phylogeographic structure in &lt;i&gt;Amanita muscaria&lt;/i&gt;, a wind-dispersed ectomycorrhizal basidiomycete","volume":"48","author":[{"family":"Geml","given":"József"},{"family":"Tulloss","given":"Rodham E."},{"family":"Laursen","given":"Gary A."},{"family":"Sazanova","given":"Nina A."},{"family":"Taylor","given":"D. L."}],"issued":{"date-parts":[["2008",8,1]]}}}],"schema":"https://github.com/citation-style-language/schema/raw/master/csl-citation.json"} </w:instrText>
       </w:r>
       <w:r>
         <w:rPr>
@@ -634,7 +722,7 @@
           <w:kern w:val="0"/>
           <w:vertAlign w:val="superscript"/>
         </w:rPr>
-        <w:t>13</w:t>
+        <w:t>10</w:t>
       </w:r>
       <w:r>
         <w:rPr>
@@ -661,19 +749,7 @@
         <w:rPr>
           <w:rFonts w:ascii="Times New Roman" w:hAnsi="Times New Roman" w:cs="Times New Roman"/>
         </w:rPr>
-        <w:t>The upshot:</w:t>
-      </w:r>
-      <w:r>
-        <w:rPr>
-          <w:rFonts w:ascii="Times New Roman" w:hAnsi="Times New Roman" w:cs="Times New Roman"/>
-        </w:rPr>
-        <w:t xml:space="preserve"> </w:t>
-      </w:r>
-      <w:r>
-        <w:rPr>
-          <w:rFonts w:ascii="Times New Roman" w:hAnsi="Times New Roman" w:cs="Times New Roman"/>
-        </w:rPr>
-        <w:t>i</w:t>
+        <w:t>I</w:t>
       </w:r>
       <w:r>
         <w:rPr>
@@ -813,83 +889,333 @@
       <w:r>
         <w:rPr>
           <w:rFonts w:ascii="Times New Roman" w:hAnsi="Times New Roman" w:cs="Times New Roman"/>
-        </w:rPr>
-        <w:t xml:space="preserve"> (Cui et al 2018). Taxon accession numbers </w:t>
+          <w:i/>
+          <w:iCs/>
+        </w:rPr>
+        <w:fldChar w:fldCharType="begin"/>
+      </w:r>
+      <w:r>
+        <w:rPr>
+          <w:rFonts w:ascii="Times New Roman" w:hAnsi="Times New Roman" w:cs="Times New Roman"/>
+          <w:i/>
+          <w:iCs/>
+        </w:rPr>
+        <w:instrText xml:space="preserve"> ADDIN ZOTERO_ITEM CSL_CITATION {"citationID":"YWZ8Mmmg","properties":{"formattedCitation":"\\super 11\\nosupersub{}","plainCitation":"11","noteIndex":0},"citationItems":[{"id":13,"uris":["http://zotero.org/users/local/vqDgfWHX/items/8FX5Q7A4"],"itemData":{"id":13,"type":"article-journal","abstract":"Mushrooms in the basidiomycete family Amanitaceae are very important both economically and ecologically. However, the delimitation of the family is still controversial, in part due to limited taxon sampling and in part because of insufﬁcient gene fragment employed for molecular phylogenetic analyses. Furthermore, species diversity in the family is likely to have been largely underestimated, due to morphological similarity between taxa and phenotypic plasticity. In this study, we examined 1190 collections, including 1008 Chinese and 182 external ones, and performed the ﬁrst comprehensive phylogenetic analyses of Amanitaceae using multi-locus sequence data. To test the monophyly of the Amanitaceae, a concatenated (nrLSU, rpb1, and rpb2) dataset of 200 taxa of the order Agaricales was analyzed. To infer the phylogeny of Amanitaceae, a concatenated nrLSU, tef1-a, rpb2 and b-tubulin dataset (3010 sequences from ca. 890 samples with 2309 newly generated sequences) was used. In this dataset, 252 sequences from the types of 77 species were provided. Our results indicate that Amanitaceae is a monophyletic group, and consists of ﬁve genera, namely Amanita, Catatrama, Limacella, Limacellopsis and Myxoderma. It is clear that Catatrama is closely related to Limacella, however, the phylogenetic relationships among these genera remain largely unresolved. Amanita contains 95% of the species in the family, and is here divided into three subgenera and eleven sections (subgen. Amanita, containing: sect. Amanita, sect. Amarrendiae, sect. Caesareae and sect. Vaginatae; subgen. Amanitina, containing: sect. Amidella, sect. Arenariae, sect. Phalloideae, sect. Roanokenses, sect. Strobiliformes and sect. Validae; and subgen. Lepidella, containing sect. Lepidella). Subgen. Lepidella occupies the basal position in the genus. One-hundred and sixty-two species of Amanitaceae known from China are treated in this study, including 50 novel species and 112 known taxa. Amanita gleocystidiosa, A. pyriformis, A. atrofusca, A. subjunquillea var. alba and A. areolata are treated as synonyms of A. sychnopyramis f. subannulata, A. orientigemmata, A. umbrinolutea, A. subjunquillea and A. zangii, respectively. 26 extralimital taxa including a novel species, namely Catatrama indica, were included in our study to allow us to make comparisons between these and the Chinese taxa. DNA sequence data for all the species of Amanitaceae in China and keys for identiﬁcation of the species are provided.","container-title":"Fungal Diversity","DOI":"10.1007/s13225-018-0405-9","ISSN":"1560-2745, 1878-9129","issue":"1","journalAbbreviation":"Fungal Diversity","language":"en","page":"5-230","source":"DOI.org (Crossref)","title":"The family Amanitaceae: molecular phylogeny, higher-rank taxonomy and the species in China","title-short":"The family Amanitaceae","volume":"91","author":[{"family":"Cui","given":"Yang-Yang"},{"family":"Cai","given":"Qing"},{"family":"Tang","given":"Li-Ping"},{"family":"Liu","given":"Jian-Wei"},{"family":"Yang","given":"Zhu L."}],"issued":{"date-parts":[["2018",7]]}}}],"schema":"https://github.com/citation-style-language/schema/raw/master/csl-citation.json"} </w:instrText>
+      </w:r>
+      <w:r>
+        <w:rPr>
+          <w:rFonts w:ascii="Times New Roman" w:hAnsi="Times New Roman" w:cs="Times New Roman"/>
+          <w:i/>
+          <w:iCs/>
+        </w:rPr>
+        <w:fldChar w:fldCharType="separate"/>
+      </w:r>
+      <w:r>
+        <w:rPr>
+          <w:rFonts w:ascii="Times New Roman" w:hAnsi="Times New Roman" w:cs="Times New Roman"/>
+          <w:kern w:val="0"/>
+          <w:vertAlign w:val="superscript"/>
+        </w:rPr>
+        <w:t>11</w:t>
+      </w:r>
+      <w:r>
+        <w:rPr>
+          <w:rFonts w:ascii="Times New Roman" w:hAnsi="Times New Roman" w:cs="Times New Roman"/>
+          <w:i/>
+          <w:iCs/>
+        </w:rPr>
+        <w:fldChar w:fldCharType="end"/>
+      </w:r>
+      <w:r>
+        <w:rPr>
+          <w:rFonts w:ascii="Times New Roman" w:hAnsi="Times New Roman" w:cs="Times New Roman"/>
+        </w:rPr>
+        <w:t xml:space="preserve">. Taxon accession numbers for each of the 3 loci were used to create a </w:t>
+      </w:r>
+      <w:proofErr w:type="spellStart"/>
+      <w:r>
+        <w:rPr>
+          <w:rFonts w:ascii="Times New Roman" w:hAnsi="Times New Roman" w:cs="Times New Roman"/>
+        </w:rPr>
+        <w:t>fasta</w:t>
+      </w:r>
+      <w:proofErr w:type="spellEnd"/>
+      <w:r>
+        <w:rPr>
+          <w:rFonts w:ascii="Times New Roman" w:hAnsi="Times New Roman" w:cs="Times New Roman"/>
+        </w:rPr>
+        <w:t xml:space="preserve"> file with the tool Entrez Direct from NCBI</w:t>
+      </w:r>
+      <w:r>
+        <w:rPr>
+          <w:rFonts w:ascii="Times New Roman" w:hAnsi="Times New Roman" w:cs="Times New Roman"/>
+        </w:rPr>
+        <w:fldChar w:fldCharType="begin"/>
+      </w:r>
+      <w:r>
+        <w:rPr>
+          <w:rFonts w:ascii="Times New Roman" w:hAnsi="Times New Roman" w:cs="Times New Roman"/>
+        </w:rPr>
+        <w:instrText xml:space="preserve"> ADDIN ZOTERO_ITEM CSL_CITATION {"citationID":"kOlSHu6s","properties":{"formattedCitation":"\\super 12\\nosupersub{}","plainCitation":"12","noteIndex":0},"citationItems":[{"id":11,"uris":["http://zotero.org/users/local/vqDgfWHX/items/QBY797D4"],"itemData":{"id":11,"type":"software","publisher":"National Center for Biotechnology Information","title":"Entrez Direct: E-utilities on the Unix Command Line","URL":"https://www.ncbi.nlm.nih.gov/books/NBK179288/","author":[{"family":"J","given":"Kans"}],"issued":{"date-parts":[["2013",3,23]]}}}],"schema":"https://github.com/citation-style-language/schema/raw/master/csl-citation.json"} </w:instrText>
+      </w:r>
+      <w:r>
+        <w:rPr>
+          <w:rFonts w:ascii="Times New Roman" w:hAnsi="Times New Roman" w:cs="Times New Roman"/>
+        </w:rPr>
+        <w:fldChar w:fldCharType="separate"/>
+      </w:r>
+      <w:r>
+        <w:rPr>
+          <w:rFonts w:ascii="Times New Roman" w:hAnsi="Times New Roman" w:cs="Times New Roman"/>
+          <w:kern w:val="0"/>
+          <w:vertAlign w:val="superscript"/>
+        </w:rPr>
+        <w:t>12</w:t>
+      </w:r>
+      <w:r>
+        <w:rPr>
+          <w:rFonts w:ascii="Times New Roman" w:hAnsi="Times New Roman" w:cs="Times New Roman"/>
+        </w:rPr>
+        <w:fldChar w:fldCharType="end"/>
+      </w:r>
+      <w:r>
+        <w:rPr>
+          <w:rFonts w:ascii="Times New Roman" w:hAnsi="Times New Roman" w:cs="Times New Roman"/>
+        </w:rPr>
+        <w:t xml:space="preserve">. To investigate the </w:t>
       </w:r>
       <w:r>
         <w:rPr>
           <w:rFonts w:ascii="Times New Roman" w:hAnsi="Times New Roman" w:cs="Times New Roman"/>
         </w:rPr>
         <w:lastRenderedPageBreak/>
-        <w:t xml:space="preserve">for each of the 3 loci were used to create a </w:t>
-      </w:r>
-      <w:proofErr w:type="spellStart"/>
-      <w:r>
-        <w:rPr>
-          <w:rFonts w:ascii="Times New Roman" w:hAnsi="Times New Roman" w:cs="Times New Roman"/>
-        </w:rPr>
-        <w:t>fasta</w:t>
-      </w:r>
-      <w:proofErr w:type="spellEnd"/>
-      <w:r>
-        <w:rPr>
-          <w:rFonts w:ascii="Times New Roman" w:hAnsi="Times New Roman" w:cs="Times New Roman"/>
-        </w:rPr>
-        <w:t xml:space="preserve"> file with the tool Entrez Direct from NCBI</w:t>
-      </w:r>
-      <w:r>
-        <w:rPr>
-          <w:rFonts w:ascii="Times New Roman" w:hAnsi="Times New Roman" w:cs="Times New Roman"/>
-        </w:rPr>
-        <w:t xml:space="preserve"> (CITE)</w:t>
-      </w:r>
-      <w:r>
-        <w:rPr>
-          <w:rFonts w:ascii="Times New Roman" w:hAnsi="Times New Roman" w:cs="Times New Roman"/>
-        </w:rPr>
-        <w:t xml:space="preserve">. To investigate the phylogenetic space of these taxa, I implement two different alignment </w:t>
-      </w:r>
-      <w:proofErr w:type="spellStart"/>
-      <w:r>
-        <w:rPr>
-          <w:rFonts w:ascii="Times New Roman" w:hAnsi="Times New Roman" w:cs="Times New Roman"/>
-        </w:rPr>
-        <w:t>softwares</w:t>
-      </w:r>
-      <w:proofErr w:type="spellEnd"/>
-      <w:r>
-        <w:rPr>
-          <w:rFonts w:ascii="Times New Roman" w:hAnsi="Times New Roman" w:cs="Times New Roman"/>
-        </w:rPr>
-        <w:t xml:space="preserve"> (MAFFT and CLUSTAL-W), a maximum parsimony software (</w:t>
-      </w:r>
-      <w:proofErr w:type="spellStart"/>
-      <w:r>
-        <w:rPr>
-          <w:rFonts w:ascii="Times New Roman" w:hAnsi="Times New Roman" w:cs="Times New Roman"/>
-        </w:rPr>
-        <w:t>phangorn</w:t>
-      </w:r>
-      <w:proofErr w:type="spellEnd"/>
-      <w:r>
-        <w:rPr>
-          <w:rFonts w:ascii="Times New Roman" w:hAnsi="Times New Roman" w:cs="Times New Roman"/>
-        </w:rPr>
-        <w:t>), a maximum likelihood software (iqtree2), a Bayesian inference software (</w:t>
-      </w:r>
-      <w:proofErr w:type="spellStart"/>
-      <w:r>
-        <w:rPr>
-          <w:rFonts w:ascii="Times New Roman" w:hAnsi="Times New Roman" w:cs="Times New Roman"/>
-        </w:rPr>
-        <w:t>MrBayes</w:t>
-      </w:r>
-      <w:proofErr w:type="spellEnd"/>
-      <w:r>
-        <w:rPr>
-          <w:rFonts w:ascii="Times New Roman" w:hAnsi="Times New Roman" w:cs="Times New Roman"/>
-        </w:rPr>
-        <w:t>), and, finally, a coalescent software (ASTRAL).</w:t>
+        <w:t xml:space="preserve">phylogenetic space of these taxa, I implement </w:t>
+      </w:r>
+      <w:r>
+        <w:rPr>
+          <w:rFonts w:ascii="Times New Roman" w:hAnsi="Times New Roman" w:cs="Times New Roman"/>
+        </w:rPr>
+        <w:t>an</w:t>
+      </w:r>
+      <w:r>
+        <w:rPr>
+          <w:rFonts w:ascii="Times New Roman" w:hAnsi="Times New Roman" w:cs="Times New Roman"/>
+        </w:rPr>
+        <w:t xml:space="preserve"> alignment software (CLUSTAL-W</w:t>
+      </w:r>
+      <w:r>
+        <w:rPr>
+          <w:rFonts w:ascii="Times New Roman" w:hAnsi="Times New Roman" w:cs="Times New Roman"/>
+        </w:rPr>
+        <w:fldChar w:fldCharType="begin"/>
+      </w:r>
+      <w:r>
+        <w:rPr>
+          <w:rFonts w:ascii="Times New Roman" w:hAnsi="Times New Roman" w:cs="Times New Roman"/>
+        </w:rPr>
+        <w:instrText xml:space="preserve"> ADDIN ZOTERO_ITEM CSL_CITATION {"citationID":"K32YatUh","properties":{"formattedCitation":"\\super 13\\nosupersub{}","plainCitation":"13","noteIndex":0},"citationItems":[{"id":19,"uris":["http://zotero.org/users/local/vqDgfWHX/items/KS5R8IQP"],"itemData":{"id":19,"type":"article-journal","abstract":"Summary: The Clustal W and Clustal X multiple sequence alignment programs have been completely rewritten in Cþþ. This will facilitate the further development of the alignment algorithms in the future and has allowed proper porting of the programs to the latest versions of Linux, Macintosh and Windows operating systems.","container-title":"Bioinformatics","DOI":"10.1093/bioinformatics/btm404","ISSN":"1367-4811, 1367-4803","issue":"21","language":"en","page":"2947-2948","source":"DOI.org (Crossref)","title":"Clustal W and Clustal X version 2.0","volume":"23","author":[{"family":"Larkin","given":"M.A."},{"family":"Blackshields","given":"G."},{"family":"Brown","given":"N.P."},{"family":"Chenna","given":"R."},{"family":"McGettigan","given":"P.A."},{"family":"McWilliam","given":"H."},{"family":"Valentin","given":"F."},{"family":"Wallace","given":"I.M."},{"family":"Wilm","given":"A."},{"family":"Lopez","given":"R."},{"family":"Thompson","given":"J.D."},{"family":"Gibson","given":"T.J."},{"family":"Higgins","given":"D.G."}],"issued":{"date-parts":[["2007",11,1]]}}}],"schema":"https://github.com/citation-style-language/schema/raw/master/csl-citation.json"} </w:instrText>
+      </w:r>
+      <w:r>
+        <w:rPr>
+          <w:rFonts w:ascii="Times New Roman" w:hAnsi="Times New Roman" w:cs="Times New Roman"/>
+        </w:rPr>
+        <w:fldChar w:fldCharType="separate"/>
+      </w:r>
+      <w:r>
+        <w:rPr>
+          <w:rFonts w:ascii="Times New Roman" w:hAnsi="Times New Roman" w:cs="Times New Roman"/>
+          <w:kern w:val="0"/>
+          <w:vertAlign w:val="superscript"/>
+        </w:rPr>
+        <w:t>13</w:t>
+      </w:r>
+      <w:r>
+        <w:rPr>
+          <w:rFonts w:ascii="Times New Roman" w:hAnsi="Times New Roman" w:cs="Times New Roman"/>
+        </w:rPr>
+        <w:fldChar w:fldCharType="end"/>
+      </w:r>
+      <w:r>
+        <w:rPr>
+          <w:rFonts w:ascii="Times New Roman" w:hAnsi="Times New Roman" w:cs="Times New Roman"/>
+        </w:rPr>
+        <w:t>), a maximum parsimony software (phangorn</w:t>
+      </w:r>
+      <w:r>
+        <w:rPr>
+          <w:rFonts w:ascii="Times New Roman" w:hAnsi="Times New Roman" w:cs="Times New Roman"/>
+        </w:rPr>
+        <w:fldChar w:fldCharType="begin"/>
+      </w:r>
+      <w:r>
+        <w:rPr>
+          <w:rFonts w:ascii="Times New Roman" w:hAnsi="Times New Roman" w:cs="Times New Roman"/>
+        </w:rPr>
+        <w:instrText xml:space="preserve"> ADDIN ZOTERO_ITEM CSL_CITATION {"citationID":"svCFIbEN","properties":{"formattedCitation":"\\super 14\\nosupersub{}","plainCitation":"14","noteIndex":0},"citationItems":[{"id":23,"uris":["http://zotero.org/users/local/vqDgfWHX/items/NU9JDRYM"],"itemData":{"id":23,"type":"article-journal","abstract":"Summary: phangorn is a package for phylogenetic reconstruction and analysis in the R language. Previously it was only possible to estimate phylogenetic trees with distance methods in R. phangorn, now offers the possibility of reconstructing phylogenies with distance based methods, maximum parsimony or maximum likelihood (ML) and performing Hadamard conjugation. Extending the general ML framework, this package provides the possibility of estimating mixture and partition models. Furthermore, phangorn offers several functions for comparing trees, phylogenetic models or splits, simulating character data and performing congruence analyses.","container-title":"Bioinformatics","DOI":"10.1093/bioinformatics/btq706","ISSN":"1367-4811, 1367-4803","issue":"4","language":"en","license":"http://creativecommons.org/licenses/by-nc/2.5","page":"592-593","source":"DOI.org (Crossref)","title":"phangorn: phylogenetic analysis in R","title-short":"phangorn","volume":"27","author":[{"family":"Schliep","given":"Klaus Peter"}],"issued":{"date-parts":[["2011",2,15]]}}}],"schema":"https://github.com/citation-style-language/schema/raw/master/csl-citation.json"} </w:instrText>
+      </w:r>
+      <w:r>
+        <w:rPr>
+          <w:rFonts w:ascii="Times New Roman" w:hAnsi="Times New Roman" w:cs="Times New Roman"/>
+        </w:rPr>
+        <w:fldChar w:fldCharType="separate"/>
+      </w:r>
+      <w:r>
+        <w:rPr>
+          <w:rFonts w:ascii="Times New Roman" w:hAnsi="Times New Roman" w:cs="Times New Roman"/>
+          <w:kern w:val="0"/>
+          <w:vertAlign w:val="superscript"/>
+        </w:rPr>
+        <w:t>14</w:t>
+      </w:r>
+      <w:r>
+        <w:rPr>
+          <w:rFonts w:ascii="Times New Roman" w:hAnsi="Times New Roman" w:cs="Times New Roman"/>
+        </w:rPr>
+        <w:fldChar w:fldCharType="end"/>
+      </w:r>
+      <w:r>
+        <w:rPr>
+          <w:rFonts w:ascii="Times New Roman" w:hAnsi="Times New Roman" w:cs="Times New Roman"/>
+        </w:rPr>
+        <w:t>), a maximum likelihood software (</w:t>
+      </w:r>
+      <w:r>
+        <w:rPr>
+          <w:rFonts w:ascii="Times New Roman" w:hAnsi="Times New Roman" w:cs="Times New Roman"/>
+        </w:rPr>
+        <w:t>IQ-T</w:t>
+      </w:r>
+      <w:r>
+        <w:rPr>
+          <w:rFonts w:ascii="Times New Roman" w:hAnsi="Times New Roman" w:cs="Times New Roman"/>
+        </w:rPr>
+        <w:t>ree</w:t>
+      </w:r>
+      <w:r>
+        <w:rPr>
+          <w:rFonts w:ascii="Times New Roman" w:hAnsi="Times New Roman" w:cs="Times New Roman"/>
+        </w:rPr>
+        <w:t xml:space="preserve"> </w:t>
+      </w:r>
+      <w:r>
+        <w:rPr>
+          <w:rFonts w:ascii="Times New Roman" w:hAnsi="Times New Roman" w:cs="Times New Roman"/>
+        </w:rPr>
+        <w:t>2</w:t>
+      </w:r>
+      <w:r>
+        <w:rPr>
+          <w:rFonts w:ascii="Times New Roman" w:hAnsi="Times New Roman" w:cs="Times New Roman"/>
+        </w:rPr>
+        <w:fldChar w:fldCharType="begin"/>
+      </w:r>
+      <w:r>
+        <w:rPr>
+          <w:rFonts w:ascii="Times New Roman" w:hAnsi="Times New Roman" w:cs="Times New Roman"/>
+        </w:rPr>
+        <w:instrText xml:space="preserve"> ADDIN ZOTERO_ITEM CSL_CITATION {"citationID":"XHj7UBwC","properties":{"formattedCitation":"\\super 15\\nosupersub{}","plainCitation":"15","noteIndex":0},"citationItems":[{"id":55,"uris":["http://zotero.org/users/local/vqDgfWHX/items/8JCQPZ2Z"],"itemData":{"id":55,"type":"article-journal","abstract":"IQ-TREE (http://www.iqtree.org, last accessed February 6, 2020) is a user-friendly and widely used software package for phylogenetic inference using maximum likelihood. Since the release of version 1 in 2014, we have continuously expanded IQ-TREE to integrate a plethora of new models of sequence evolution and efﬁcient computational approaches of phylogenetic inference to deal with genomic data. Here, we describe notable features of IQ-TREE version 2 and highlight the key advantages over other software.","container-title":"Molecular Biology and Evolution","DOI":"10.1093/molbev/msaa015","ISSN":"0737-4038, 1537-1719","issue":"5","language":"en","license":"http://creativecommons.org/licenses/by/4.0/","page":"1530-1534","source":"DOI.org (Crossref)","title":"IQ-TREE 2: New Models and Efficient Methods for Phylogenetic Inference in the Genomic Era","title-short":"IQ-TREE 2","volume":"37","author":[{"family":"Minh","given":"Bui Quang"},{"family":"Schmidt","given":"Heiko A"},{"family":"Chernomor","given":"Olga"},{"family":"Schrempf","given":"Dominik"},{"family":"Woodhams","given":"Michael D"},{"family":"Von Haeseler","given":"Arndt"},{"family":"Lanfear","given":"Robert"}],"editor":[{"family":"Teeling","given":"Emma"}],"issued":{"date-parts":[["2020",5,1]]}}}],"schema":"https://github.com/citation-style-language/schema/raw/master/csl-citation.json"} </w:instrText>
+      </w:r>
+      <w:r>
+        <w:rPr>
+          <w:rFonts w:ascii="Times New Roman" w:hAnsi="Times New Roman" w:cs="Times New Roman"/>
+        </w:rPr>
+        <w:fldChar w:fldCharType="separate"/>
+      </w:r>
+      <w:r>
+        <w:rPr>
+          <w:rFonts w:ascii="Times New Roman" w:hAnsi="Times New Roman" w:cs="Times New Roman"/>
+          <w:kern w:val="0"/>
+          <w:vertAlign w:val="superscript"/>
+        </w:rPr>
+        <w:t>15</w:t>
+      </w:r>
+      <w:r>
+        <w:rPr>
+          <w:rFonts w:ascii="Times New Roman" w:hAnsi="Times New Roman" w:cs="Times New Roman"/>
+        </w:rPr>
+        <w:fldChar w:fldCharType="end"/>
+      </w:r>
+      <w:r>
+        <w:rPr>
+          <w:rFonts w:ascii="Times New Roman" w:hAnsi="Times New Roman" w:cs="Times New Roman"/>
+        </w:rPr>
+        <w:t>), a Bayesian inference software (MrBayes</w:t>
+      </w:r>
+      <w:r>
+        <w:rPr>
+          <w:rFonts w:ascii="Times New Roman" w:hAnsi="Times New Roman" w:cs="Times New Roman"/>
+        </w:rPr>
+        <w:fldChar w:fldCharType="begin"/>
+      </w:r>
+      <w:r>
+        <w:rPr>
+          <w:rFonts w:ascii="Times New Roman" w:hAnsi="Times New Roman" w:cs="Times New Roman"/>
+        </w:rPr>
+        <w:instrText xml:space="preserve"> ADDIN ZOTERO_ITEM CSL_CITATION {"citationID":"LjxK801N","properties":{"formattedCitation":"\\super 16\\nosupersub{}","plainCitation":"16","noteIndex":0},"citationItems":[{"id":27,"uris":["http://zotero.org/users/local/vqDgfWHX/items/CQM3MFS5"],"itemData":{"id":27,"type":"article-journal","abstract":"Summary: The program MRBAYES performs Bayesian inference of phylogeny using a variant of Markov chain Monte Carlo.","language":"en","source":"Zotero","title":"MRBAYES: Bayesian inference of phylogenetic trees","author":[{"family":"Huelsenbeck","given":"John P"},{"family":"Ronquist","given":"Fredrik"}]}}],"schema":"https://github.com/citation-style-language/schema/raw/master/csl-citation.json"} </w:instrText>
+      </w:r>
+      <w:r>
+        <w:rPr>
+          <w:rFonts w:ascii="Times New Roman" w:hAnsi="Times New Roman" w:cs="Times New Roman"/>
+        </w:rPr>
+        <w:fldChar w:fldCharType="separate"/>
+      </w:r>
+      <w:r>
+        <w:rPr>
+          <w:rFonts w:ascii="Times New Roman" w:hAnsi="Times New Roman" w:cs="Times New Roman"/>
+          <w:kern w:val="0"/>
+          <w:vertAlign w:val="superscript"/>
+        </w:rPr>
+        <w:t>16</w:t>
+      </w:r>
+      <w:r>
+        <w:rPr>
+          <w:rFonts w:ascii="Times New Roman" w:hAnsi="Times New Roman" w:cs="Times New Roman"/>
+        </w:rPr>
+        <w:fldChar w:fldCharType="end"/>
+      </w:r>
+      <w:r>
+        <w:rPr>
+          <w:rFonts w:ascii="Times New Roman" w:hAnsi="Times New Roman" w:cs="Times New Roman"/>
+        </w:rPr>
+        <w:t>), and, finally, a coalescent software (ASTRAL</w:t>
+      </w:r>
+      <w:r>
+        <w:rPr>
+          <w:rFonts w:ascii="Times New Roman" w:hAnsi="Times New Roman" w:cs="Times New Roman"/>
+        </w:rPr>
+        <w:fldChar w:fldCharType="begin"/>
+      </w:r>
+      <w:r>
+        <w:rPr>
+          <w:rFonts w:ascii="Times New Roman" w:hAnsi="Times New Roman" w:cs="Times New Roman"/>
+        </w:rPr>
+        <w:instrText xml:space="preserve"> ADDIN ZOTERO_ITEM CSL_CITATION {"citationID":"WzFvXBJn","properties":{"formattedCitation":"\\super 17\\nosupersub{}","plainCitation":"17","noteIndex":0},"citationItems":[{"id":25,"uris":["http://zotero.org/users/local/vqDgfWHX/items/HJFSFHPQ"],"itemData":{"id":25,"type":"article-journal","abstract":"Motivation: Species trees provide insight into basic biology, including the mechanisms of evolution and how it modifies biomolecular function and structure, biodiversity and co-evolution between genes and species. Yet, gene trees often differ from species trees, creating challenges to species tree estimation. One of the most frequent causes for conflicting topologies between gene trees and species trees is incomplete lineage sorting (ILS), which is modelled by the multi-species coalescent. While many methods have been developed to estimate species trees from multiple genes, some which have statistical guarantees under the multi-species coalescent model, existing methods are too computationally intensive for use with genome-scale analyses or have been shown to have poor accuracy under some realistic conditions.","container-title":"Bioinformatics","DOI":"10.1093/bioinformatics/btu462","ISSN":"1367-4811, 1367-4803","issue":"17","language":"en","license":"http://creativecommons.org/licenses/by-nc/3.0","page":"i541-i548","source":"DOI.org (Crossref)","title":"ASTRAL: genome-scale coalescent-based species tree estimation","title-short":"ASTRAL","volume":"30","author":[{"family":"Mirarab","given":"S."},{"family":"Reaz","given":"R."},{"family":"Bayzid","given":"Md. S."},{"family":"Zimmermann","given":"T."},{"family":"Swenson","given":"M. S."},{"family":"Warnow","given":"T."}],"issued":{"date-parts":[["2014",9,1]]}}}],"schema":"https://github.com/citation-style-language/schema/raw/master/csl-citation.json"} </w:instrText>
+      </w:r>
+      <w:r>
+        <w:rPr>
+          <w:rFonts w:ascii="Times New Roman" w:hAnsi="Times New Roman" w:cs="Times New Roman"/>
+        </w:rPr>
+        <w:fldChar w:fldCharType="separate"/>
+      </w:r>
+      <w:r>
+        <w:rPr>
+          <w:rFonts w:ascii="Times New Roman" w:hAnsi="Times New Roman" w:cs="Times New Roman"/>
+          <w:kern w:val="0"/>
+          <w:vertAlign w:val="superscript"/>
+        </w:rPr>
+        <w:t>17</w:t>
+      </w:r>
+      <w:r>
+        <w:rPr>
+          <w:rFonts w:ascii="Times New Roman" w:hAnsi="Times New Roman" w:cs="Times New Roman"/>
+        </w:rPr>
+        <w:fldChar w:fldCharType="end"/>
+      </w:r>
+      <w:r>
+        <w:rPr>
+          <w:rFonts w:ascii="Times New Roman" w:hAnsi="Times New Roman" w:cs="Times New Roman"/>
+        </w:rPr>
+        <w:t>).</w:t>
       </w:r>
     </w:p>
     <w:p>
@@ -932,7 +1258,87 @@
         <w:rPr>
           <w:rFonts w:ascii="Times New Roman" w:hAnsi="Times New Roman" w:cs="Times New Roman"/>
         </w:rPr>
-        <w:t xml:space="preserve"> files were aligned using two methods. The first software used was </w:t>
+        <w:t xml:space="preserve"> files were aligned using two methods. The first software used was Clustal-W</w:t>
+      </w:r>
+      <w:r>
+        <w:rPr>
+          <w:rFonts w:ascii="Times New Roman" w:hAnsi="Times New Roman" w:cs="Times New Roman"/>
+        </w:rPr>
+        <w:fldChar w:fldCharType="begin"/>
+      </w:r>
+      <w:r>
+        <w:rPr>
+          <w:rFonts w:ascii="Times New Roman" w:hAnsi="Times New Roman" w:cs="Times New Roman"/>
+        </w:rPr>
+        <w:instrText xml:space="preserve"> ADDIN ZOTERO_ITEM CSL_CITATION {"citationID":"RDHtZkCs","properties":{"formattedCitation":"\\super 13\\nosupersub{}","plainCitation":"13","noteIndex":0},"citationItems":[{"id":19,"uris":["http://zotero.org/users/local/vqDgfWHX/items/KS5R8IQP"],"itemData":{"id":19,"type":"article-journal","abstract":"Summary: The Clustal W and Clustal X multiple sequence alignment programs have been completely rewritten in Cþþ. This will facilitate the further development of the alignment algorithms in the future and has allowed proper porting of the programs to the latest versions of Linux, Macintosh and Windows operating systems.","container-title":"Bioinformatics","DOI":"10.1093/bioinformatics/btm404","ISSN":"1367-4811, 1367-4803","issue":"21","language":"en","page":"2947-2948","source":"DOI.org (Crossref)","title":"Clustal W and Clustal X version 2.0","volume":"23","author":[{"family":"Larkin","given":"M.A."},{"family":"Blackshields","given":"G."},{"family":"Brown","given":"N.P."},{"family":"Chenna","given":"R."},{"family":"McGettigan","given":"P.A."},{"family":"McWilliam","given":"H."},{"family":"Valentin","given":"F."},{"family":"Wallace","given":"I.M."},{"family":"Wilm","given":"A."},{"family":"Lopez","given":"R."},{"family":"Thompson","given":"J.D."},{"family":"Gibson","given":"T.J."},{"family":"Higgins","given":"D.G."}],"issued":{"date-parts":[["2007",11,1]]}}}],"schema":"https://github.com/citation-style-language/schema/raw/master/csl-citation.json"} </w:instrText>
+      </w:r>
+      <w:r>
+        <w:rPr>
+          <w:rFonts w:ascii="Times New Roman" w:hAnsi="Times New Roman" w:cs="Times New Roman"/>
+        </w:rPr>
+        <w:fldChar w:fldCharType="separate"/>
+      </w:r>
+      <w:r>
+        <w:rPr>
+          <w:rFonts w:ascii="Times New Roman" w:hAnsi="Times New Roman" w:cs="Times New Roman"/>
+          <w:kern w:val="0"/>
+          <w:vertAlign w:val="superscript"/>
+        </w:rPr>
+        <w:t>13</w:t>
+      </w:r>
+      <w:r>
+        <w:rPr>
+          <w:rFonts w:ascii="Times New Roman" w:hAnsi="Times New Roman" w:cs="Times New Roman"/>
+        </w:rPr>
+        <w:fldChar w:fldCharType="end"/>
+      </w:r>
+      <w:r>
+        <w:rPr>
+          <w:rFonts w:ascii="Times New Roman" w:hAnsi="Times New Roman" w:cs="Times New Roman"/>
+        </w:rPr>
+        <w:t xml:space="preserve">, a </w:t>
+      </w:r>
+      <w:r>
+        <w:rPr>
+          <w:rFonts w:ascii="Times New Roman" w:hAnsi="Times New Roman" w:cs="Times New Roman"/>
+        </w:rPr>
+        <w:t xml:space="preserve">progressive </w:t>
+      </w:r>
+      <w:r>
+        <w:rPr>
+          <w:rFonts w:ascii="Times New Roman" w:hAnsi="Times New Roman" w:cs="Times New Roman"/>
+        </w:rPr>
+        <w:t>multiple sequence alignment method that boosts sensitivity through dynamic use of weights. It c</w:t>
+      </w:r>
+      <w:r>
+        <w:rPr>
+          <w:rFonts w:ascii="Times New Roman" w:hAnsi="Times New Roman" w:cs="Times New Roman"/>
+        </w:rPr>
+        <w:t xml:space="preserve">reates an </w:t>
+      </w:r>
+      <w:r>
+        <w:rPr>
+          <w:rFonts w:ascii="Times New Roman" w:hAnsi="Times New Roman" w:cs="Times New Roman"/>
+        </w:rPr>
+        <w:t xml:space="preserve">easily customizable </w:t>
+      </w:r>
+      <w:r>
+        <w:rPr>
+          <w:rFonts w:ascii="Times New Roman" w:hAnsi="Times New Roman" w:cs="Times New Roman"/>
+        </w:rPr>
+        <w:t>alignment that more accurately represents mutation types and the probability of their occurrence in different areas of the genome</w:t>
+      </w:r>
+      <w:r>
+        <w:rPr>
+          <w:rFonts w:ascii="Times New Roman" w:hAnsi="Times New Roman" w:cs="Times New Roman"/>
+        </w:rPr>
+        <w:t>.</w:t>
+      </w:r>
+      <w:r>
+        <w:rPr>
+          <w:rFonts w:ascii="Times New Roman" w:hAnsi="Times New Roman" w:cs="Times New Roman"/>
+        </w:rPr>
+        <w:t xml:space="preserve"> Further, it implements dynamic substitution matrices meaning it changes the substitution matrix used depending on sequence divergence – matrices become more relaxed as sequences become more diverged. Despite many strengths, </w:t>
       </w:r>
       <w:proofErr w:type="spellStart"/>
       <w:r>
@@ -946,101 +1352,216 @@
         <w:rPr>
           <w:rFonts w:ascii="Times New Roman" w:hAnsi="Times New Roman" w:cs="Times New Roman"/>
         </w:rPr>
-        <w:t xml:space="preserve">-W (CITE), a </w:t>
-      </w:r>
-      <w:r>
-        <w:rPr>
-          <w:rFonts w:ascii="Times New Roman" w:hAnsi="Times New Roman" w:cs="Times New Roman"/>
-        </w:rPr>
-        <w:t xml:space="preserve">progressive </w:t>
-      </w:r>
-      <w:r>
-        <w:rPr>
-          <w:rFonts w:ascii="Times New Roman" w:hAnsi="Times New Roman" w:cs="Times New Roman"/>
-        </w:rPr>
-        <w:t>multiple sequence alignment (</w:t>
-      </w:r>
-      <w:r>
-        <w:rPr>
-          <w:rFonts w:ascii="Times New Roman" w:hAnsi="Times New Roman" w:cs="Times New Roman"/>
-        </w:rPr>
-        <w:t>P</w:t>
-      </w:r>
-      <w:r>
-        <w:rPr>
-          <w:rFonts w:ascii="Times New Roman" w:hAnsi="Times New Roman" w:cs="Times New Roman"/>
-        </w:rPr>
-        <w:t>MSA) method that boosts sensitivity through dynamic use of weights. It c</w:t>
-      </w:r>
-      <w:r>
-        <w:rPr>
-          <w:rFonts w:ascii="Times New Roman" w:hAnsi="Times New Roman" w:cs="Times New Roman"/>
-        </w:rPr>
-        <w:t xml:space="preserve">reates an </w:t>
-      </w:r>
-      <w:r>
-        <w:rPr>
-          <w:rFonts w:ascii="Times New Roman" w:hAnsi="Times New Roman" w:cs="Times New Roman"/>
-        </w:rPr>
-        <w:t xml:space="preserve">easily customizable </w:t>
-      </w:r>
-      <w:r>
-        <w:rPr>
-          <w:rFonts w:ascii="Times New Roman" w:hAnsi="Times New Roman" w:cs="Times New Roman"/>
-        </w:rPr>
-        <w:t xml:space="preserve">alignment that more accurately represents mutation types and the probability of their </w:t>
-      </w:r>
-      <w:r>
-        <w:rPr>
-          <w:rFonts w:ascii="Times New Roman" w:hAnsi="Times New Roman" w:cs="Times New Roman"/>
-        </w:rPr>
-        <w:t>occurrence</w:t>
-      </w:r>
-      <w:r>
-        <w:rPr>
-          <w:rFonts w:ascii="Times New Roman" w:hAnsi="Times New Roman" w:cs="Times New Roman"/>
-        </w:rPr>
-        <w:t xml:space="preserve"> in different areas of the genome</w:t>
-      </w:r>
-      <w:r>
-        <w:rPr>
-          <w:rFonts w:ascii="Times New Roman" w:hAnsi="Times New Roman" w:cs="Times New Roman"/>
-        </w:rPr>
-        <w:t>.</w:t>
-      </w:r>
-      <w:r>
-        <w:rPr>
-          <w:rFonts w:ascii="Times New Roman" w:hAnsi="Times New Roman" w:cs="Times New Roman"/>
-        </w:rPr>
-        <w:t xml:space="preserve"> Further, it implements dynamic substitution matrices meaning it changes the substitution matrix used depending on sequence divergence – matrices become more relaxed as sequences become more diverged. Despite many strengths, </w:t>
+        <w:t>-W still deals with local minimum issues as the alignment starts with the most similar sequences first. If there are initial errors in the beginning stages of alignment, they will proliferate as more sequences are added. For this project, I specified DNA sequences and conservative weights of 1 for both the gap opening and gap extension penalties. The alignments were then viewed with Aliview</w:t>
+      </w:r>
+      <w:r>
+        <w:rPr>
+          <w:rFonts w:ascii="Times New Roman" w:hAnsi="Times New Roman" w:cs="Times New Roman"/>
+        </w:rPr>
+        <w:fldChar w:fldCharType="begin"/>
+      </w:r>
+      <w:r>
+        <w:rPr>
+          <w:rFonts w:ascii="Times New Roman" w:hAnsi="Times New Roman" w:cs="Times New Roman"/>
+        </w:rPr>
+        <w:instrText xml:space="preserve"> ADDIN ZOTERO_ITEM CSL_CITATION {"citationID":"XItkwYbW","properties":{"formattedCitation":"\\super 18\\nosupersub{}","plainCitation":"18","noteIndex":0},"citationItems":[{"id":21,"uris":["http://zotero.org/users/local/vqDgfWHX/items/RPFTKAVB"],"itemData":{"id":21,"type":"article-journal","abstract":"Summary: AliView is an alignment viewer and editor designed to meet the requirements of next-generation sequencing era phylogenetic datasets. AliView handles alignments of unlimited size in the formats most commonly used, i.e. FASTA, Phylip, Nexus, Clustal and MSF. The intuitive graphical interface makes it easy to inspect, sort, delete, merge and realign sequences as part of the manual filtering process of large datasets. AliView also works as an easy-to-use alignment editor for small as well as large datasets.","container-title":"Bioinformatics","DOI":"10.1093/bioinformatics/btu531","ISSN":"1367-4811, 1367-4803","issue":"22","language":"en","license":"http://creativecommons.org/licenses/by-nc/4.0/","page":"3276-3278","source":"DOI.org (Crossref)","title":"AliView: a fast and lightweight alignment viewer and editor for large datasets","title-short":"AliView","volume":"30","author":[{"family":"Larsson","given":"Anders"}],"issued":{"date-parts":[["2014",11,15]]}}}],"schema":"https://github.com/citation-style-language/schema/raw/master/csl-citation.json"} </w:instrText>
+      </w:r>
+      <w:r>
+        <w:rPr>
+          <w:rFonts w:ascii="Times New Roman" w:hAnsi="Times New Roman" w:cs="Times New Roman"/>
+        </w:rPr>
+        <w:fldChar w:fldCharType="separate"/>
+      </w:r>
+      <w:r>
+        <w:rPr>
+          <w:rFonts w:ascii="Times New Roman" w:hAnsi="Times New Roman" w:cs="Times New Roman"/>
+          <w:kern w:val="0"/>
+          <w:vertAlign w:val="superscript"/>
+        </w:rPr>
+        <w:t>18</w:t>
+      </w:r>
+      <w:r>
+        <w:rPr>
+          <w:rFonts w:ascii="Times New Roman" w:hAnsi="Times New Roman" w:cs="Times New Roman"/>
+        </w:rPr>
+        <w:fldChar w:fldCharType="end"/>
+      </w:r>
+      <w:r>
+        <w:rPr>
+          <w:rFonts w:ascii="Times New Roman" w:hAnsi="Times New Roman" w:cs="Times New Roman"/>
+        </w:rPr>
+        <w:t xml:space="preserve"> and trimmed using trimAl</w:t>
+      </w:r>
+      <w:r>
+        <w:rPr>
+          <w:rFonts w:ascii="Times New Roman" w:hAnsi="Times New Roman" w:cs="Times New Roman"/>
+        </w:rPr>
+        <w:fldChar w:fldCharType="begin"/>
+      </w:r>
+      <w:r>
+        <w:rPr>
+          <w:rFonts w:ascii="Times New Roman" w:hAnsi="Times New Roman" w:cs="Times New Roman"/>
+        </w:rPr>
+        <w:instrText xml:space="preserve"> ADDIN ZOTERO_ITEM CSL_CITATION {"citationID":"dj2ZwtlC","properties":{"formattedCitation":"\\super 19\\nosupersub{}","plainCitation":"19","noteIndex":0},"citationItems":[{"id":17,"uris":["http://zotero.org/users/local/vqDgfWHX/items/NVUK3A93"],"itemData":{"id":17,"type":"article-journal","abstract":"Summary: Multiple sequence alignments are central to many areas of bioinformatics. It has been shown that the removal of poorly aligned regions from an alignment increases the quality of subsequent analyses. Such an alignment trimming phase is complicated in large-scale phylogenetic analyses that deal with thousands of alignments. Here, we present trimAl, a tool for automated alignment trimming, which is especially suited for largescale phylogenetic analyses. trimAl can consider several parameters, alone or in multiple combinations, for selecting the most reliable positions in the alignment. These include the proportion of sequences with a gap, the level of amino acid similarity and, if several alignments for the same set of sequences are provided, the level of consistency across different alignments. Moreover, trimAl can automatically select the parameters to be used in each speciﬁc alignment so that the signal-to-noise ratio is optimized.","container-title":"Bioinformatics","DOI":"10.1093/bioinformatics/btp348","ISSN":"1367-4811, 1367-4803","issue":"15","language":"en","license":"http://creativecommons.org/licenses/by-nc/2.0/uk/","page":"1972-1973","source":"DOI.org (Crossref)","title":"trimAl: a tool for automated alignment trimming in large-scale phylogenetic analyses","title-short":"trimAl","volume":"25","author":[{"family":"Capella-Gutiérrez","given":"Salvador"},{"family":"Silla-Martínez","given":"José M."},{"family":"Gabaldón","given":"Toni"}],"issued":{"date-parts":[["2009",8,1]]}}}],"schema":"https://github.com/citation-style-language/schema/raw/master/csl-citation.json"} </w:instrText>
+      </w:r>
+      <w:r>
+        <w:rPr>
+          <w:rFonts w:ascii="Times New Roman" w:hAnsi="Times New Roman" w:cs="Times New Roman"/>
+        </w:rPr>
+        <w:fldChar w:fldCharType="separate"/>
+      </w:r>
+      <w:r>
+        <w:rPr>
+          <w:rFonts w:ascii="Times New Roman" w:hAnsi="Times New Roman" w:cs="Times New Roman"/>
+          <w:kern w:val="0"/>
+          <w:vertAlign w:val="superscript"/>
+        </w:rPr>
+        <w:t>19</w:t>
+      </w:r>
+      <w:r>
+        <w:rPr>
+          <w:rFonts w:ascii="Times New Roman" w:hAnsi="Times New Roman" w:cs="Times New Roman"/>
+        </w:rPr>
+        <w:fldChar w:fldCharType="end"/>
+      </w:r>
+      <w:r>
+        <w:rPr>
+          <w:rFonts w:ascii="Times New Roman" w:hAnsi="Times New Roman" w:cs="Times New Roman"/>
+        </w:rPr>
+        <w:t xml:space="preserve">. </w:t>
+      </w:r>
+      <w:r>
+        <w:rPr>
+          <w:rFonts w:ascii="Times New Roman" w:hAnsi="Times New Roman" w:cs="Times New Roman"/>
+        </w:rPr>
+        <w:t>If</w:t>
+      </w:r>
+      <w:r>
+        <w:rPr>
+          <w:rFonts w:ascii="Times New Roman" w:hAnsi="Times New Roman" w:cs="Times New Roman"/>
+        </w:rPr>
+        <w:t xml:space="preserve"> 10% or more had the gap, the gap was removed.</w:t>
+      </w:r>
+    </w:p>
+    <w:p>
+      <w:pPr>
+        <w:spacing w:after="120"/>
+        <w:rPr>
+          <w:rFonts w:ascii="Times New Roman" w:hAnsi="Times New Roman" w:cs="Times New Roman"/>
+        </w:rPr>
+      </w:pPr>
+      <w:r>
+        <w:rPr>
+          <w:rFonts w:ascii="Times New Roman" w:hAnsi="Times New Roman" w:cs="Times New Roman"/>
+        </w:rPr>
+        <w:t>Maximum parsimony:</w:t>
+      </w:r>
+    </w:p>
+    <w:p>
+      <w:pPr>
+        <w:spacing w:after="120"/>
+        <w:rPr>
+          <w:rFonts w:ascii="Times New Roman" w:hAnsi="Times New Roman" w:cs="Times New Roman"/>
+        </w:rPr>
+      </w:pPr>
+      <w:r>
+        <w:rPr>
+          <w:rFonts w:ascii="Times New Roman" w:hAnsi="Times New Roman" w:cs="Times New Roman"/>
+        </w:rPr>
+        <w:tab/>
+        <w:t xml:space="preserve">After manual inspection of alignments, the </w:t>
       </w:r>
       <w:proofErr w:type="spellStart"/>
       <w:r>
         <w:rPr>
           <w:rFonts w:ascii="Times New Roman" w:hAnsi="Times New Roman" w:cs="Times New Roman"/>
         </w:rPr>
-        <w:t>Clustal</w:t>
+        <w:t>fasta</w:t>
       </w:r>
       <w:proofErr w:type="spellEnd"/>
       <w:r>
         <w:rPr>
           <w:rFonts w:ascii="Times New Roman" w:hAnsi="Times New Roman" w:cs="Times New Roman"/>
         </w:rPr>
-        <w:t xml:space="preserve">-W still deals with local minimum issues as the alignment starts with the most similar sequences first. If there are initial errors in the beginning stages of alignment, they will proliferate as more sequences are added. For this project, I specified DNA sequences and conservative weights of 1 for both the gap opening and gap extension penalties. The alignments were then viewed with </w:t>
+        <w:t xml:space="preserve"> alignment</w:t>
+      </w:r>
+      <w:r>
+        <w:rPr>
+          <w:rFonts w:ascii="Times New Roman" w:hAnsi="Times New Roman" w:cs="Times New Roman"/>
+        </w:rPr>
+        <w:t xml:space="preserve"> file</w:t>
+      </w:r>
+      <w:r>
+        <w:rPr>
+          <w:rFonts w:ascii="Times New Roman" w:hAnsi="Times New Roman" w:cs="Times New Roman"/>
+        </w:rPr>
+        <w:t xml:space="preserve"> was initially used to create a maximum parsimony tree in R using the software package, phangorn</w:t>
+      </w:r>
+      <w:r>
+        <w:rPr>
+          <w:rFonts w:ascii="Times New Roman" w:hAnsi="Times New Roman" w:cs="Times New Roman"/>
+        </w:rPr>
+        <w:fldChar w:fldCharType="begin"/>
+      </w:r>
+      <w:r>
+        <w:rPr>
+          <w:rFonts w:ascii="Times New Roman" w:hAnsi="Times New Roman" w:cs="Times New Roman"/>
+        </w:rPr>
+        <w:instrText xml:space="preserve"> ADDIN ZOTERO_ITEM CSL_CITATION {"citationID":"Lcc452kd","properties":{"formattedCitation":"\\super 14\\nosupersub{}","plainCitation":"14","noteIndex":0},"citationItems":[{"id":23,"uris":["http://zotero.org/users/local/vqDgfWHX/items/NU9JDRYM"],"itemData":{"id":23,"type":"article-journal","abstract":"Summary: phangorn is a package for phylogenetic reconstruction and analysis in the R language. Previously it was only possible to estimate phylogenetic trees with distance methods in R. phangorn, now offers the possibility of reconstructing phylogenies with distance based methods, maximum parsimony or maximum likelihood (ML) and performing Hadamard conjugation. Extending the general ML framework, this package provides the possibility of estimating mixture and partition models. Furthermore, phangorn offers several functions for comparing trees, phylogenetic models or splits, simulating character data and performing congruence analyses.","container-title":"Bioinformatics","DOI":"10.1093/bioinformatics/btq706","ISSN":"1367-4811, 1367-4803","issue":"4","language":"en","license":"http://creativecommons.org/licenses/by-nc/2.5","page":"592-593","source":"DOI.org (Crossref)","title":"phangorn: phylogenetic analysis in R","title-short":"phangorn","volume":"27","author":[{"family":"Schliep","given":"Klaus Peter"}],"issued":{"date-parts":[["2011",2,15]]}}}],"schema":"https://github.com/citation-style-language/schema/raw/master/csl-citation.json"} </w:instrText>
+      </w:r>
+      <w:r>
+        <w:rPr>
+          <w:rFonts w:ascii="Times New Roman" w:hAnsi="Times New Roman" w:cs="Times New Roman"/>
+        </w:rPr>
+        <w:fldChar w:fldCharType="separate"/>
+      </w:r>
+      <w:r>
+        <w:rPr>
+          <w:rFonts w:ascii="Times New Roman" w:hAnsi="Times New Roman" w:cs="Times New Roman"/>
+          <w:kern w:val="0"/>
+          <w:vertAlign w:val="superscript"/>
+        </w:rPr>
+        <w:t>14</w:t>
+      </w:r>
+      <w:r>
+        <w:rPr>
+          <w:rFonts w:ascii="Times New Roman" w:hAnsi="Times New Roman" w:cs="Times New Roman"/>
+        </w:rPr>
+        <w:fldChar w:fldCharType="end"/>
+      </w:r>
+      <w:r>
+        <w:rPr>
+          <w:rFonts w:ascii="Times New Roman" w:hAnsi="Times New Roman" w:cs="Times New Roman"/>
+        </w:rPr>
+        <w:t xml:space="preserve">. </w:t>
       </w:r>
       <w:proofErr w:type="spellStart"/>
       <w:r>
         <w:rPr>
           <w:rFonts w:ascii="Times New Roman" w:hAnsi="Times New Roman" w:cs="Times New Roman"/>
         </w:rPr>
-        <w:t>Aliview</w:t>
+        <w:t>Phangorn</w:t>
       </w:r>
       <w:proofErr w:type="spellEnd"/>
       <w:r>
         <w:rPr>
           <w:rFonts w:ascii="Times New Roman" w:hAnsi="Times New Roman" w:cs="Times New Roman"/>
         </w:rPr>
-        <w:t xml:space="preserve"> (CITE) and trimmed using trimAl (CITE) where gaps were removed if 50% or more of the sequences contained the gap.</w:t>
+        <w:t xml:space="preserve"> is a tool that can implement distance based, maximum parsimony, and maximum likelihood models to produce phylogenetic trees and can even compare the trees reconstructed from each model. Distance based and parsimony methods are hardly in use anymore as they have been shown to be overly simplistic, often leading to statistical inconsistencies. They rely on the assumption that the rate of evolution is slow which is often not the case. However, parsimony trees can be used to create strong starting trees for maximum likelihood methods rather than just using an entirely random starting tree.</w:t>
+      </w:r>
+    </w:p>
+    <w:p>
+      <w:pPr>
+        <w:spacing w:after="120"/>
+        <w:rPr>
+          <w:rFonts w:ascii="Times New Roman" w:hAnsi="Times New Roman" w:cs="Times New Roman"/>
+        </w:rPr>
+      </w:pPr>
+      <w:r>
+        <w:rPr>
+          <w:rFonts w:ascii="Times New Roman" w:hAnsi="Times New Roman" w:cs="Times New Roman"/>
+        </w:rPr>
+        <w:t>Maximum likelihood:</w:t>
       </w:r>
     </w:p>
     <w:p>
@@ -1051,36 +1572,436 @@
           <w:rFonts w:ascii="Times New Roman" w:hAnsi="Times New Roman" w:cs="Times New Roman"/>
         </w:rPr>
       </w:pPr>
+      <w:r>
+        <w:rPr>
+          <w:rFonts w:ascii="Times New Roman" w:hAnsi="Times New Roman" w:cs="Times New Roman"/>
+        </w:rPr>
+        <w:t>To estimate maximum likelihood (ML) phylogenies, I used IQtree2</w:t>
+      </w:r>
+      <w:r>
+        <w:rPr>
+          <w:rFonts w:ascii="Times New Roman" w:hAnsi="Times New Roman" w:cs="Times New Roman"/>
+        </w:rPr>
+        <w:fldChar w:fldCharType="begin"/>
+      </w:r>
+      <w:r>
+        <w:rPr>
+          <w:rFonts w:ascii="Times New Roman" w:hAnsi="Times New Roman" w:cs="Times New Roman"/>
+        </w:rPr>
+        <w:instrText xml:space="preserve"> ADDIN ZOTERO_ITEM CSL_CITATION {"citationID":"dOylK77p","properties":{"formattedCitation":"\\super 15\\nosupersub{}","plainCitation":"15","noteIndex":0},"citationItems":[{"id":55,"uris":["http://zotero.org/users/local/vqDgfWHX/items/8JCQPZ2Z"],"itemData":{"id":55,"type":"article-journal","abstract":"IQ-TREE (http://www.iqtree.org, last accessed February 6, 2020) is a user-friendly and widely used software package for phylogenetic inference using maximum likelihood. Since the release of version 1 in 2014, we have continuously expanded IQ-TREE to integrate a plethora of new models of sequence evolution and efﬁcient computational approaches of phylogenetic inference to deal with genomic data. Here, we describe notable features of IQ-TREE version 2 and highlight the key advantages over other software.","container-title":"Molecular Biology and Evolution","DOI":"10.1093/molbev/msaa015","ISSN":"0737-4038, 1537-1719","issue":"5","language":"en","license":"http://creativecommons.org/licenses/by/4.0/","page":"1530-1534","source":"DOI.org (Crossref)","title":"IQ-TREE 2: New Models and Efficient Methods for Phylogenetic Inference in the Genomic Era","title-short":"IQ-TREE 2","volume":"37","author":[{"family":"Minh","given":"Bui Quang"},{"family":"Schmidt","given":"Heiko A"},{"family":"Chernomor","given":"Olga"},{"family":"Schrempf","given":"Dominik"},{"family":"Woodhams","given":"Michael D"},{"family":"Von Haeseler","given":"Arndt"},{"family":"Lanfear","given":"Robert"}],"editor":[{"family":"Teeling","given":"Emma"}],"issued":{"date-parts":[["2020",5,1]]}}}],"schema":"https://github.com/citation-style-language/schema/raw/master/csl-citation.json"} </w:instrText>
+      </w:r>
+      <w:r>
+        <w:rPr>
+          <w:rFonts w:ascii="Times New Roman" w:hAnsi="Times New Roman" w:cs="Times New Roman"/>
+        </w:rPr>
+        <w:fldChar w:fldCharType="separate"/>
+      </w:r>
+      <w:r>
+        <w:rPr>
+          <w:rFonts w:ascii="Times New Roman" w:hAnsi="Times New Roman" w:cs="Times New Roman"/>
+          <w:kern w:val="0"/>
+          <w:vertAlign w:val="superscript"/>
+        </w:rPr>
+        <w:t>15</w:t>
+      </w:r>
+      <w:r>
+        <w:rPr>
+          <w:rFonts w:ascii="Times New Roman" w:hAnsi="Times New Roman" w:cs="Times New Roman"/>
+        </w:rPr>
+        <w:fldChar w:fldCharType="end"/>
+      </w:r>
+      <w:r>
+        <w:rPr>
+          <w:rFonts w:ascii="Times New Roman" w:hAnsi="Times New Roman" w:cs="Times New Roman"/>
+        </w:rPr>
+        <w:t xml:space="preserve">. The software is a fast, stochastic algorithm that implements bootstrap resampling to continually reassess nucleotide sites, incrementally reconstruct the tree, and provide branch support values in the form of a bootstrap score. IQtree2 is impressive in that it evaluates different substitution methods to automatically determine the model that will best fit the data. Having a stochastic algorithm also allows it to escape local optima, giving the user more confidence in the ML tree it produces. IQtree2 is more computationally expensive than other methods and still hinges on the assumptions made for all ML methods: (1) the mutation process is the same for every branch of the tree (2) sites evolve independently (3) all sites evolve the same. However, algorithms (including IQtree2) have a way to bypass the third assumption of ML by applying the gamma </w:t>
+      </w:r>
+      <w:r>
+        <w:rPr>
+          <w:rFonts w:ascii="Times New Roman" w:hAnsi="Times New Roman" w:cs="Times New Roman"/>
+        </w:rPr>
+        <w:lastRenderedPageBreak/>
+        <w:t>model of rate heterogeneity. For my analysis, I implemented the general time reversible (GTR) model and the gamma distribution model with a random bootstrap of n=1000 replicates.</w:t>
+      </w:r>
     </w:p>
     <w:p>
       <w:pPr>
         <w:spacing w:after="120"/>
-        <w:ind w:firstLine="720"/>
-        <w:rPr>
-          <w:rFonts w:ascii="Times New Roman" w:hAnsi="Times New Roman" w:cs="Times New Roman"/>
+        <w:rPr>
+          <w:rFonts w:ascii="Times New Roman" w:hAnsi="Times New Roman" w:cs="Times New Roman"/>
+        </w:rPr>
+      </w:pPr>
+      <w:r>
+        <w:rPr>
+          <w:rFonts w:ascii="Times New Roman" w:hAnsi="Times New Roman" w:cs="Times New Roman"/>
+        </w:rPr>
+        <w:t>Coalescence:</w:t>
+      </w:r>
+    </w:p>
+    <w:p>
+      <w:pPr>
+        <w:spacing w:after="120"/>
+        <w:rPr>
+          <w:rFonts w:ascii="Times New Roman" w:hAnsi="Times New Roman" w:cs="Times New Roman"/>
+        </w:rPr>
+      </w:pPr>
+      <w:r>
+        <w:rPr>
+          <w:rFonts w:ascii="Times New Roman" w:hAnsi="Times New Roman" w:cs="Times New Roman"/>
+        </w:rPr>
+        <w:tab/>
+        <w:t>Using IQtree2, I created three robust gene trees for different loci of each specimen (</w:t>
+      </w:r>
+      <w:proofErr w:type="spellStart"/>
+      <w:r>
+        <w:rPr>
+          <w:rFonts w:ascii="Times New Roman" w:hAnsi="Times New Roman" w:cs="Times New Roman"/>
+        </w:rPr>
+        <w:t>nrLSU</w:t>
+      </w:r>
+      <w:proofErr w:type="spellEnd"/>
+      <w:r>
+        <w:rPr>
+          <w:rFonts w:ascii="Times New Roman" w:hAnsi="Times New Roman" w:cs="Times New Roman"/>
+        </w:rPr>
+        <w:t>, TEF1</w:t>
+      </w:r>
+      <w:r>
+        <w:rPr>
+          <w:rFonts w:ascii="Times New Roman" w:hAnsi="Times New Roman" w:cs="Times New Roman"/>
+        </w:rPr>
+        <w:sym w:font="Symbol" w:char="F061"/>
+      </w:r>
+      <w:r>
+        <w:rPr>
+          <w:rFonts w:ascii="Times New Roman" w:hAnsi="Times New Roman" w:cs="Times New Roman"/>
+        </w:rPr>
+        <w:t>, RPB2).</w:t>
+      </w:r>
+      <w:r>
+        <w:rPr>
+          <w:rFonts w:ascii="Times New Roman" w:hAnsi="Times New Roman" w:cs="Times New Roman"/>
+        </w:rPr>
+        <w:t xml:space="preserve"> As none of these trees can be considered accurate evolutionary dynamics of the species, it is necessary to implement the multispecies coalescent model to gain a better understanding of the taxonomic organization of the species represented by the data. To do this, I used the software ASTRAL</w:t>
+      </w:r>
+      <w:r>
+        <w:rPr>
+          <w:rFonts w:ascii="Times New Roman" w:hAnsi="Times New Roman" w:cs="Times New Roman"/>
+        </w:rPr>
+        <w:fldChar w:fldCharType="begin"/>
+      </w:r>
+      <w:r>
+        <w:rPr>
+          <w:rFonts w:ascii="Times New Roman" w:hAnsi="Times New Roman" w:cs="Times New Roman"/>
+        </w:rPr>
+        <w:instrText xml:space="preserve"> ADDIN ZOTERO_ITEM CSL_CITATION {"citationID":"TowRVjS3","properties":{"formattedCitation":"\\super 17\\nosupersub{}","plainCitation":"17","noteIndex":0},"citationItems":[{"id":25,"uris":["http://zotero.org/users/local/vqDgfWHX/items/HJFSFHPQ"],"itemData":{"id":25,"type":"article-journal","abstract":"Motivation: Species trees provide insight into basic biology, including the mechanisms of evolution and how it modifies biomolecular function and structure, biodiversity and co-evolution between genes and species. Yet, gene trees often differ from species trees, creating challenges to species tree estimation. One of the most frequent causes for conflicting topologies between gene trees and species trees is incomplete lineage sorting (ILS), which is modelled by the multi-species coalescent. While many methods have been developed to estimate species trees from multiple genes, some which have statistical guarantees under the multi-species coalescent model, existing methods are too computationally intensive for use with genome-scale analyses or have been shown to have poor accuracy under some realistic conditions.","container-title":"Bioinformatics","DOI":"10.1093/bioinformatics/btu462","ISSN":"1367-4811, 1367-4803","issue":"17","language":"en","license":"http://creativecommons.org/licenses/by-nc/3.0","page":"i541-i548","source":"DOI.org (Crossref)","title":"ASTRAL: genome-scale coalescent-based species tree estimation","title-short":"ASTRAL","volume":"30","author":[{"family":"Mirarab","given":"S."},{"family":"Reaz","given":"R."},{"family":"Bayzid","given":"Md. S."},{"family":"Zimmermann","given":"T."},{"family":"Swenson","given":"M. S."},{"family":"Warnow","given":"T."}],"issued":{"date-parts":[["2014",9,1]]}}}],"schema":"https://github.com/citation-style-language/schema/raw/master/csl-citation.json"} </w:instrText>
+      </w:r>
+      <w:r>
+        <w:rPr>
+          <w:rFonts w:ascii="Times New Roman" w:hAnsi="Times New Roman" w:cs="Times New Roman"/>
+        </w:rPr>
+        <w:fldChar w:fldCharType="separate"/>
+      </w:r>
+      <w:r>
+        <w:rPr>
+          <w:rFonts w:ascii="Times New Roman" w:hAnsi="Times New Roman" w:cs="Times New Roman"/>
+          <w:kern w:val="0"/>
+          <w:vertAlign w:val="superscript"/>
+        </w:rPr>
+        <w:t>17</w:t>
+      </w:r>
+      <w:r>
+        <w:rPr>
+          <w:rFonts w:ascii="Times New Roman" w:hAnsi="Times New Roman" w:cs="Times New Roman"/>
+        </w:rPr>
+        <w:fldChar w:fldCharType="end"/>
+      </w:r>
+      <w:r>
+        <w:rPr>
+          <w:rFonts w:ascii="Times New Roman" w:hAnsi="Times New Roman" w:cs="Times New Roman"/>
+        </w:rPr>
+        <w:t xml:space="preserve"> which uses maximum likelihood gene trees as its input to produce a species tree which is statistically consistent with the multispecies coalescent model. The algorithm is not computationally expensive and scales well for large data sets (100+ taxa and numerous loci). </w:t>
+      </w:r>
+      <w:r>
+        <w:rPr>
+          <w:rFonts w:ascii="Times New Roman" w:hAnsi="Times New Roman" w:cs="Times New Roman"/>
+        </w:rPr>
+        <w:t xml:space="preserve">However, it should be noted ASTRAL is likely to be inaccurate if using the general parameters </w:t>
+      </w:r>
+      <w:r>
+        <w:rPr>
+          <w:rFonts w:ascii="Times New Roman" w:hAnsi="Times New Roman" w:cs="Times New Roman"/>
+        </w:rPr>
+        <w:t>and with smaller data sets like the one used in this project</w:t>
+      </w:r>
+      <w:r>
+        <w:rPr>
+          <w:rFonts w:ascii="Times New Roman" w:hAnsi="Times New Roman" w:cs="Times New Roman"/>
+        </w:rPr>
+        <w:t xml:space="preserve">. Furthermore, ASTRAL is not optimized for bootstrap maximum likelihood methods and instead will produce better accuracy if fed trees reconstructed using a best-fit maximum likelihood method. Due to time constraints, I stuck with the </w:t>
+      </w:r>
+      <w:proofErr w:type="spellStart"/>
+      <w:r>
+        <w:rPr>
+          <w:rFonts w:ascii="Times New Roman" w:hAnsi="Times New Roman" w:cs="Times New Roman"/>
+        </w:rPr>
+        <w:t>IQtree</w:t>
+      </w:r>
+      <w:proofErr w:type="spellEnd"/>
+      <w:r>
+        <w:rPr>
+          <w:rFonts w:ascii="Times New Roman" w:hAnsi="Times New Roman" w:cs="Times New Roman"/>
+        </w:rPr>
+        <w:t xml:space="preserve"> bootstrap trees produced and made one species tree with the preset ASTRAL parameters and one with a bootstrap only performed by resampling gene trees for 1000 replicates.</w:t>
+      </w:r>
+    </w:p>
+    <w:p>
+      <w:pPr>
+        <w:spacing w:after="120"/>
+        <w:rPr>
+          <w:rFonts w:ascii="Times New Roman" w:hAnsi="Times New Roman" w:cs="Times New Roman"/>
+        </w:rPr>
+      </w:pPr>
+      <w:r>
+        <w:rPr>
+          <w:rFonts w:ascii="Times New Roman" w:hAnsi="Times New Roman" w:cs="Times New Roman"/>
+        </w:rPr>
+        <w:t>Bayesian Inference:</w:t>
+      </w:r>
+    </w:p>
+    <w:p>
+      <w:pPr>
+        <w:spacing w:after="120"/>
+        <w:rPr>
+          <w:rFonts w:ascii="Times New Roman" w:hAnsi="Times New Roman" w:cs="Times New Roman"/>
+        </w:rPr>
+      </w:pPr>
+      <w:r>
+        <w:rPr>
+          <w:rFonts w:ascii="Times New Roman" w:hAnsi="Times New Roman" w:cs="Times New Roman"/>
+        </w:rPr>
+        <w:tab/>
+        <w:t>For the final investigation of phylogenetic space using this data set, I used the software MrBayes3</w:t>
+      </w:r>
+      <w:r>
+        <w:rPr>
+          <w:rFonts w:ascii="Times New Roman" w:hAnsi="Times New Roman" w:cs="Times New Roman"/>
+        </w:rPr>
+        <w:fldChar w:fldCharType="begin"/>
+      </w:r>
+      <w:r>
+        <w:rPr>
+          <w:rFonts w:ascii="Times New Roman" w:hAnsi="Times New Roman" w:cs="Times New Roman"/>
+        </w:rPr>
+        <w:instrText xml:space="preserve"> ADDIN ZOTERO_ITEM CSL_CITATION {"citationID":"DbOlNjUF","properties":{"formattedCitation":"\\super 16\\nosupersub{}","plainCitation":"16","noteIndex":0},"citationItems":[{"id":27,"uris":["http://zotero.org/users/local/vqDgfWHX/items/CQM3MFS5"],"itemData":{"id":27,"type":"article-journal","abstract":"Summary: The program MRBAYES performs Bayesian inference of phylogeny using a variant of Markov chain Monte Carlo.","language":"en","source":"Zotero","title":"MRBAYES: Bayesian inference of phylogenetic trees","author":[{"family":"Huelsenbeck","given":"John P"},{"family":"Ronquist","given":"Fredrik"}]}}],"schema":"https://github.com/citation-style-language/schema/raw/master/csl-citation.json"} </w:instrText>
+      </w:r>
+      <w:r>
+        <w:rPr>
+          <w:rFonts w:ascii="Times New Roman" w:hAnsi="Times New Roman" w:cs="Times New Roman"/>
+        </w:rPr>
+        <w:fldChar w:fldCharType="separate"/>
+      </w:r>
+      <w:r>
+        <w:rPr>
+          <w:rFonts w:ascii="Times New Roman" w:hAnsi="Times New Roman" w:cs="Times New Roman"/>
+          <w:kern w:val="0"/>
+          <w:vertAlign w:val="superscript"/>
+        </w:rPr>
+        <w:t>16</w:t>
+      </w:r>
+      <w:r>
+        <w:rPr>
+          <w:rFonts w:ascii="Times New Roman" w:hAnsi="Times New Roman" w:cs="Times New Roman"/>
+        </w:rPr>
+        <w:fldChar w:fldCharType="end"/>
+      </w:r>
+      <w:r>
+        <w:rPr>
+          <w:rFonts w:ascii="Times New Roman" w:hAnsi="Times New Roman" w:cs="Times New Roman"/>
+        </w:rPr>
+        <w:t xml:space="preserve"> to create a gene tree using a Bayesian inference method. Bayesian inference is a popular method for inferring phylogenetic trees as it refines ML by implementing any prior knowledge we have about the data in question. Even if there is no prior knowledge for a particular data set, an uninformative prior can be used. Bayesian inference also gives us an idea of how reliable the results are based on the variance around the “global” maximum the tree search comes to – a feature no other phylogenetic models can replicate.</w:t>
+      </w:r>
+      <w:r>
+        <w:rPr>
+          <w:rFonts w:ascii="Times New Roman" w:hAnsi="Times New Roman" w:cs="Times New Roman"/>
+        </w:rPr>
+        <w:t xml:space="preserve"> </w:t>
+      </w:r>
+      <w:proofErr w:type="spellStart"/>
+      <w:r>
+        <w:rPr>
+          <w:rFonts w:ascii="Times New Roman" w:hAnsi="Times New Roman" w:cs="Times New Roman"/>
+        </w:rPr>
+        <w:t>MrBayes</w:t>
+      </w:r>
+      <w:proofErr w:type="spellEnd"/>
+      <w:r>
+        <w:rPr>
+          <w:rFonts w:ascii="Times New Roman" w:hAnsi="Times New Roman" w:cs="Times New Roman"/>
+        </w:rPr>
+        <w:t xml:space="preserve"> is a popular phylogenetic tool as it is highly customizable for its parameter, prior, and model selection – the latter can also be automatically inferred by the algorithm itself. </w:t>
+      </w:r>
+      <w:proofErr w:type="spellStart"/>
+      <w:r>
+        <w:rPr>
+          <w:rFonts w:ascii="Times New Roman" w:hAnsi="Times New Roman" w:cs="Times New Roman"/>
+        </w:rPr>
+        <w:t>MrBayes</w:t>
+      </w:r>
+      <w:proofErr w:type="spellEnd"/>
+      <w:r>
+        <w:rPr>
+          <w:rFonts w:ascii="Times New Roman" w:hAnsi="Times New Roman" w:cs="Times New Roman"/>
+        </w:rPr>
+        <w:t xml:space="preserve"> also implements a Metropolis-coupled Markov Chain Monte Carlo (MC</w:t>
+      </w:r>
+      <w:r>
+        <w:rPr>
+          <w:rFonts w:ascii="Times New Roman" w:hAnsi="Times New Roman" w:cs="Times New Roman"/>
+          <w:vertAlign w:val="superscript"/>
+        </w:rPr>
+        <w:t>3</w:t>
+      </w:r>
+      <w:r>
+        <w:rPr>
+          <w:rFonts w:ascii="Times New Roman" w:hAnsi="Times New Roman" w:cs="Times New Roman"/>
+        </w:rPr>
+        <w:t xml:space="preserve">) which </w:t>
+      </w:r>
+      <w:r>
+        <w:rPr>
+          <w:rFonts w:ascii="Times New Roman" w:hAnsi="Times New Roman" w:cs="Times New Roman"/>
+        </w:rPr>
+        <w:t>implements</w:t>
+      </w:r>
+      <w:r>
+        <w:rPr>
+          <w:rFonts w:ascii="Times New Roman" w:hAnsi="Times New Roman" w:cs="Times New Roman"/>
+        </w:rPr>
+        <w:t xml:space="preserve"> heated chains allowing for a more even traversal of tree space and reduces the likelihood of getting caught in a local maximum. The main drawback to </w:t>
+      </w:r>
+      <w:proofErr w:type="spellStart"/>
+      <w:r>
+        <w:rPr>
+          <w:rFonts w:ascii="Times New Roman" w:hAnsi="Times New Roman" w:cs="Times New Roman"/>
+        </w:rPr>
+        <w:t>MrBayes</w:t>
+      </w:r>
+      <w:proofErr w:type="spellEnd"/>
+      <w:r>
+        <w:rPr>
+          <w:rFonts w:ascii="Times New Roman" w:hAnsi="Times New Roman" w:cs="Times New Roman"/>
+        </w:rPr>
+        <w:t xml:space="preserve"> and really any Bayesian inference method is they are extremely computationally expensive and can take days to finish. </w:t>
+      </w:r>
+      <w:r>
+        <w:rPr>
+          <w:rFonts w:ascii="Times New Roman" w:hAnsi="Times New Roman" w:cs="Times New Roman"/>
+        </w:rPr>
+        <w:t xml:space="preserve">They also assume the chosen prior is accurate and appropriate for the specific data set. I did one run with </w:t>
+      </w:r>
+      <w:r>
+        <w:rPr>
+          <w:rFonts w:ascii="Times New Roman" w:hAnsi="Times New Roman" w:cs="Times New Roman"/>
+        </w:rPr>
+        <w:t xml:space="preserve">general </w:t>
+      </w:r>
+      <w:r>
+        <w:rPr>
+          <w:rFonts w:ascii="Times New Roman" w:hAnsi="Times New Roman" w:cs="Times New Roman"/>
+        </w:rPr>
+        <w:t>parameters</w:t>
+      </w:r>
+      <w:r>
+        <w:rPr>
+          <w:rFonts w:ascii="Times New Roman" w:hAnsi="Times New Roman" w:cs="Times New Roman"/>
+        </w:rPr>
+        <w:t xml:space="preserve">: gamma rate variation, 1,000,000 replicates, 3 chains, a burn-in of 10%, and trees sampled every 10 generations. The second run follows the parameters of Wolfe </w:t>
+      </w:r>
+      <w:r>
+        <w:rPr>
+          <w:rFonts w:ascii="Times New Roman" w:hAnsi="Times New Roman" w:cs="Times New Roman"/>
+          <w:i/>
+          <w:iCs/>
+        </w:rPr>
+        <w:t>et al.</w:t>
+      </w:r>
+      <w:r>
+        <w:rPr>
+          <w:rFonts w:ascii="Times New Roman" w:hAnsi="Times New Roman" w:cs="Times New Roman"/>
+        </w:rPr>
+        <w:t xml:space="preserve"> 2012</w:t>
+      </w:r>
+      <w:r>
+        <w:rPr>
+          <w:rFonts w:ascii="Times New Roman" w:hAnsi="Times New Roman" w:cs="Times New Roman"/>
+        </w:rPr>
+        <w:fldChar w:fldCharType="begin"/>
+      </w:r>
+      <w:r>
+        <w:rPr>
+          <w:rFonts w:ascii="Times New Roman" w:hAnsi="Times New Roman" w:cs="Times New Roman"/>
+        </w:rPr>
+        <w:instrText xml:space="preserve"> ADDIN ZOTERO_ITEM CSL_CITATION {"citationID":"iXj50cFu","properties":{"formattedCitation":"\\super 9\\nosupersub{}","plainCitation":"9","noteIndex":0},"citationItems":[{"id":"SNNPFIkw/arJXebOC","uris":["http://zotero.org/users/local/YpUIn5Ps/items/8ARQ4XMS"],"itemData":{"id":"SNNPFIkw/arJXebOC","type":"article-journal","abstract":"Microbial symbioses have evolved repeatedly across the tree of life, but the genetic changes underlying transitions to symbiosis are largely unknown, especially for eukaryotic microbial symbionts. We used the genus Amanita, an iconic group of mushroom-forming fungi engaged in ectomycorrhizal symbioses with plants, to identify both the origins and potential genetic changes maintaining the stability of this mutualism. A multi-gene phylogeny reveals one origin of the symbiosis within Amanita, with a single transition from saprotrophic decomposition of dead organic matter to biotrophic dependence on host plants for carbon. Associated with this transition are the losses of two cellulase genes, each of which plays a critical role in extracellular decomposition of organic matter. However a third gene, which acts at later stages in cellulose decomposition, is retained by many, but not all, ectomycorrhizal species. Experiments confirm that symbiotic Amanita species have lost the ability to grow on complex organic matter and have therefore lost the capacity to live in forest soils without carbon supplied by a host plant. Irreversible losses of decomposition pathways are likely to play key roles in the evolutionary stability of these ubiquitous mutualisms.","container-title":"PLOS ONE","DOI":"10.1371/journal.pone.0039597","ISSN":"1932-6203","issue":"7","journalAbbreviation":"PLOS ONE","language":"en","note":"publisher: Public Library of Science","page":"e39597","source":"PLoS Journals","title":"The Irreversible Loss of a Decomposition Pathway Marks the Single Origin of an Ectomycorrhizal Symbiosis","volume":"7","author":[{"family":"Wolfe","given":"Benjamin E."},{"family":"Tulloss","given":"Rodham E."},{"family":"Pringle","given":"Anne"}],"issued":{"date-parts":[["2012",7,18]]}}}],"schema":"https://github.com/citation-style-language/schema/raw/master/csl-citation.json"} </w:instrText>
+      </w:r>
+      <w:r>
+        <w:rPr>
+          <w:rFonts w:ascii="Times New Roman" w:hAnsi="Times New Roman" w:cs="Times New Roman"/>
+        </w:rPr>
+        <w:fldChar w:fldCharType="separate"/>
+      </w:r>
+      <w:r>
+        <w:rPr>
+          <w:rFonts w:ascii="Times New Roman" w:hAnsi="Times New Roman" w:cs="Times New Roman"/>
+          <w:kern w:val="0"/>
+          <w:vertAlign w:val="superscript"/>
+        </w:rPr>
+        <w:t>9</w:t>
+      </w:r>
+      <w:r>
+        <w:rPr>
+          <w:rFonts w:ascii="Times New Roman" w:hAnsi="Times New Roman" w:cs="Times New Roman"/>
+        </w:rPr>
+        <w:fldChar w:fldCharType="end"/>
+      </w:r>
+      <w:r>
+        <w:rPr>
+          <w:rFonts w:ascii="Times New Roman" w:hAnsi="Times New Roman" w:cs="Times New Roman"/>
+        </w:rPr>
+        <w:t xml:space="preserve">: </w:t>
+      </w:r>
+      <w:proofErr w:type="spellStart"/>
+      <w:r>
+        <w:rPr>
+          <w:rFonts w:ascii="Times New Roman" w:hAnsi="Times New Roman" w:cs="Times New Roman"/>
+        </w:rPr>
+        <w:t>GTR+I+gamma</w:t>
+      </w:r>
+      <w:proofErr w:type="spellEnd"/>
+      <w:r>
+        <w:rPr>
+          <w:rFonts w:ascii="Times New Roman" w:hAnsi="Times New Roman" w:cs="Times New Roman"/>
+        </w:rPr>
+        <w:t>, 10,000,000 replicates, 4 chains, a burn-on of 10%, and trees sampled every 1,000 generations.</w:t>
+      </w:r>
+    </w:p>
+    <w:p>
+      <w:pPr>
+        <w:spacing w:after="120"/>
+        <w:rPr>
+          <w:rFonts w:ascii="Times New Roman" w:hAnsi="Times New Roman" w:cs="Times New Roman"/>
+          <w:b/>
+          <w:bCs/>
         </w:rPr>
       </w:pPr>
     </w:p>
     <w:p>
       <w:pPr>
         <w:spacing w:after="120"/>
-        <w:ind w:firstLine="720"/>
-        <w:rPr>
-          <w:rFonts w:ascii="Times New Roman" w:hAnsi="Times New Roman" w:cs="Times New Roman"/>
-        </w:rPr>
-      </w:pPr>
-      <w:r>
-        <w:rPr>
-          <w:rFonts w:ascii="Times New Roman" w:hAnsi="Times New Roman" w:cs="Times New Roman"/>
-        </w:rPr>
-        <w:t xml:space="preserve">The algorithm uses fast Fourier transform to identify homologous regions within the gene sequence of the taxa in question. </w:t>
-      </w:r>
-    </w:p>
-    <w:p>
-      <w:pPr>
-        <w:spacing w:after="120"/>
-        <w:rPr>
-          <w:rFonts w:ascii="Times New Roman" w:hAnsi="Times New Roman" w:cs="Times New Roman"/>
+        <w:rPr>
+          <w:rFonts w:ascii="Times New Roman" w:hAnsi="Times New Roman" w:cs="Times New Roman"/>
+          <w:b/>
+          <w:bCs/>
         </w:rPr>
       </w:pPr>
     </w:p>
@@ -1089,6 +2010,900 @@
         <w:spacing w:after="120"/>
         <w:rPr>
           <w:rFonts w:ascii="Times New Roman" w:hAnsi="Times New Roman" w:cs="Times New Roman"/>
+          <w:b/>
+          <w:bCs/>
+        </w:rPr>
+      </w:pPr>
+      <w:r>
+        <w:rPr>
+          <w:rFonts w:ascii="Times New Roman" w:hAnsi="Times New Roman" w:cs="Times New Roman"/>
+          <w:b/>
+          <w:bCs/>
+        </w:rPr>
+        <w:lastRenderedPageBreak/>
+        <w:t>Results:</w:t>
+      </w:r>
+    </w:p>
+    <w:p>
+      <w:pPr>
+        <w:spacing w:after="120"/>
+        <w:rPr>
+          <w:rFonts w:ascii="Times New Roman" w:hAnsi="Times New Roman" w:cs="Times New Roman"/>
+        </w:rPr>
+      </w:pPr>
+      <w:r>
+        <w:rPr>
+          <w:rFonts w:ascii="Times New Roman" w:hAnsi="Times New Roman" w:cs="Times New Roman"/>
+        </w:rPr>
+        <w:t xml:space="preserve">Maximum </w:t>
+      </w:r>
+      <w:r>
+        <w:rPr>
+          <w:rFonts w:ascii="Times New Roman" w:hAnsi="Times New Roman" w:cs="Times New Roman"/>
+        </w:rPr>
+        <w:t>p</w:t>
+      </w:r>
+      <w:r>
+        <w:rPr>
+          <w:rFonts w:ascii="Times New Roman" w:hAnsi="Times New Roman" w:cs="Times New Roman"/>
+        </w:rPr>
+        <w:t>arsimony</w:t>
+      </w:r>
+      <w:r>
+        <w:rPr>
+          <w:rFonts w:ascii="Times New Roman" w:hAnsi="Times New Roman" w:cs="Times New Roman"/>
+        </w:rPr>
+        <w:t xml:space="preserve"> (MP)</w:t>
+      </w:r>
+      <w:r>
+        <w:rPr>
+          <w:rFonts w:ascii="Times New Roman" w:hAnsi="Times New Roman" w:cs="Times New Roman"/>
+        </w:rPr>
+        <w:t>:</w:t>
+      </w:r>
+    </w:p>
+    <w:p>
+      <w:pPr>
+        <w:spacing w:after="120"/>
+        <w:rPr>
+          <w:rFonts w:ascii="Times New Roman" w:hAnsi="Times New Roman" w:cs="Times New Roman"/>
+        </w:rPr>
+      </w:pPr>
+      <w:r>
+        <w:rPr>
+          <w:rFonts w:ascii="Times New Roman" w:hAnsi="Times New Roman" w:cs="Times New Roman"/>
+        </w:rPr>
+        <w:tab/>
+      </w:r>
+      <w:r>
+        <w:rPr>
+          <w:rFonts w:ascii="Times New Roman" w:hAnsi="Times New Roman" w:cs="Times New Roman"/>
+        </w:rPr>
+        <w:t>The method of inferring phylogenetic trees using maximum parsimony has been proven statistically inconsistent</w:t>
+      </w:r>
+      <w:r>
+        <w:rPr>
+          <w:rFonts w:ascii="Times New Roman" w:hAnsi="Times New Roman" w:cs="Times New Roman"/>
+        </w:rPr>
+        <w:fldChar w:fldCharType="begin"/>
+      </w:r>
+      <w:r>
+        <w:rPr>
+          <w:rFonts w:ascii="Times New Roman" w:hAnsi="Times New Roman" w:cs="Times New Roman"/>
+        </w:rPr>
+        <w:instrText xml:space="preserve"> ADDIN ZOTERO_ITEM CSL_CITATION {"citationID":"1WkWOFpu","properties":{"formattedCitation":"\\super 20\\nosupersub{}","plainCitation":"20","noteIndex":0},"citationItems":[{"id":29,"uris":["http://zotero.org/users/local/vqDgfWHX/items/6NHYU33K"],"itemData":{"id":29,"type":"article-journal","language":"en","source":"Zotero","title":"CASES IN WHICH PARSIMONY OR COMPATIBILITY METHODS WILL BE POSITIVELY MISLEADING","author":[{"family":"Felsenstein","given":"Joseph"}]}}],"schema":"https://github.com/citation-style-language/schema/raw/master/csl-citation.json"} </w:instrText>
+      </w:r>
+      <w:r>
+        <w:rPr>
+          <w:rFonts w:ascii="Times New Roman" w:hAnsi="Times New Roman" w:cs="Times New Roman"/>
+        </w:rPr>
+        <w:fldChar w:fldCharType="separate"/>
+      </w:r>
+      <w:r>
+        <w:rPr>
+          <w:rFonts w:ascii="Times New Roman" w:hAnsi="Times New Roman" w:cs="Times New Roman"/>
+          <w:kern w:val="0"/>
+          <w:vertAlign w:val="superscript"/>
+        </w:rPr>
+        <w:t>20</w:t>
+      </w:r>
+      <w:r>
+        <w:rPr>
+          <w:rFonts w:ascii="Times New Roman" w:hAnsi="Times New Roman" w:cs="Times New Roman"/>
+        </w:rPr>
+        <w:fldChar w:fldCharType="end"/>
+      </w:r>
+      <w:r>
+        <w:rPr>
+          <w:rFonts w:ascii="Times New Roman" w:hAnsi="Times New Roman" w:cs="Times New Roman"/>
+        </w:rPr>
+        <w:t xml:space="preserve">. That said, this method can be used as a means of providing Maximum Likelihood models with a more robust tree rather than an entirely random staring tree. </w:t>
+      </w:r>
+      <w:r>
+        <w:rPr>
+          <w:rFonts w:ascii="Times New Roman" w:hAnsi="Times New Roman" w:cs="Times New Roman"/>
+        </w:rPr>
+        <w:t xml:space="preserve">The </w:t>
+      </w:r>
+      <w:r>
+        <w:rPr>
+          <w:rFonts w:ascii="Times New Roman" w:hAnsi="Times New Roman" w:cs="Times New Roman"/>
+        </w:rPr>
+        <w:t>MP</w:t>
+      </w:r>
+      <w:r>
+        <w:rPr>
+          <w:rFonts w:ascii="Times New Roman" w:hAnsi="Times New Roman" w:cs="Times New Roman"/>
+        </w:rPr>
+        <w:t xml:space="preserve"> tree generated with </w:t>
+      </w:r>
+      <w:r>
+        <w:rPr>
+          <w:rFonts w:ascii="Times New Roman" w:hAnsi="Times New Roman" w:cs="Times New Roman"/>
+        </w:rPr>
+        <w:t>the nuclear large ribosomal subunit (</w:t>
+      </w:r>
+      <w:proofErr w:type="spellStart"/>
+      <w:r>
+        <w:rPr>
+          <w:rFonts w:ascii="Times New Roman" w:hAnsi="Times New Roman" w:cs="Times New Roman"/>
+        </w:rPr>
+        <w:t>nrLSU</w:t>
+      </w:r>
+      <w:proofErr w:type="spellEnd"/>
+      <w:r>
+        <w:rPr>
+          <w:rFonts w:ascii="Times New Roman" w:hAnsi="Times New Roman" w:cs="Times New Roman"/>
+        </w:rPr>
+        <w:t>) sequences</w:t>
+      </w:r>
+      <w:r>
+        <w:rPr>
+          <w:rFonts w:ascii="Times New Roman" w:hAnsi="Times New Roman" w:cs="Times New Roman"/>
+        </w:rPr>
+        <w:t xml:space="preserve"> (fig. 1) is not entirely accurate however most monophyletic groupings are consistent with the other trees generated for the project.</w:t>
+      </w:r>
+      <w:r>
+        <w:rPr>
+          <w:rFonts w:ascii="Times New Roman" w:hAnsi="Times New Roman" w:cs="Times New Roman"/>
+        </w:rPr>
+        <w:t xml:space="preserve"> The MP generated would be an excellent starting tree for maximum likelihood and Bayesian inference methods</w:t>
+      </w:r>
+    </w:p>
+    <w:p>
+      <w:pPr>
+        <w:spacing w:after="120"/>
+        <w:rPr>
+          <w:rFonts w:ascii="Times New Roman" w:hAnsi="Times New Roman" w:cs="Times New Roman"/>
+        </w:rPr>
+      </w:pPr>
+      <w:r>
+        <w:rPr>
+          <w:rFonts w:ascii="Times New Roman" w:hAnsi="Times New Roman" w:cs="Times New Roman"/>
+        </w:rPr>
+        <w:t xml:space="preserve">Maximum </w:t>
+      </w:r>
+      <w:r>
+        <w:rPr>
+          <w:rFonts w:ascii="Times New Roman" w:hAnsi="Times New Roman" w:cs="Times New Roman"/>
+        </w:rPr>
+        <w:t>l</w:t>
+      </w:r>
+      <w:r>
+        <w:rPr>
+          <w:rFonts w:ascii="Times New Roman" w:hAnsi="Times New Roman" w:cs="Times New Roman"/>
+        </w:rPr>
+        <w:t>ikelihood</w:t>
+      </w:r>
+      <w:r>
+        <w:rPr>
+          <w:rFonts w:ascii="Times New Roman" w:hAnsi="Times New Roman" w:cs="Times New Roman"/>
+        </w:rPr>
+        <w:t xml:space="preserve"> (ML)</w:t>
+      </w:r>
+      <w:r>
+        <w:rPr>
+          <w:rFonts w:ascii="Times New Roman" w:hAnsi="Times New Roman" w:cs="Times New Roman"/>
+        </w:rPr>
+        <w:t>:</w:t>
+      </w:r>
+    </w:p>
+    <w:p>
+      <w:pPr>
+        <w:spacing w:after="120"/>
+        <w:rPr>
+          <w:rFonts w:ascii="Times New Roman" w:hAnsi="Times New Roman" w:cs="Times New Roman"/>
+        </w:rPr>
+      </w:pPr>
+      <w:r>
+        <w:rPr>
+          <w:rFonts w:ascii="Times New Roman" w:hAnsi="Times New Roman" w:cs="Times New Roman"/>
+        </w:rPr>
+        <w:tab/>
+      </w:r>
+      <w:r>
+        <w:rPr>
+          <w:rFonts w:ascii="Times New Roman" w:hAnsi="Times New Roman" w:cs="Times New Roman"/>
+        </w:rPr>
+        <w:t>The three tree</w:t>
+      </w:r>
+      <w:r>
+        <w:rPr>
+          <w:rFonts w:ascii="Times New Roman" w:hAnsi="Times New Roman" w:cs="Times New Roman"/>
+        </w:rPr>
+        <w:t>s</w:t>
+      </w:r>
+      <w:r>
+        <w:rPr>
+          <w:rFonts w:ascii="Times New Roman" w:hAnsi="Times New Roman" w:cs="Times New Roman"/>
+        </w:rPr>
+        <w:t xml:space="preserve"> generated for the different loci used in the data (fig. 2) highlight the phenomena that historical evolutionary dynamics can be different for genes within the same genome. Still, the more robust monophyletic groupings </w:t>
+      </w:r>
+      <w:r>
+        <w:rPr>
+          <w:rFonts w:ascii="Times New Roman" w:hAnsi="Times New Roman" w:cs="Times New Roman"/>
+        </w:rPr>
+        <w:t>remain consistent and the same taxa displaying low confidence in their organization (</w:t>
+      </w:r>
+      <w:r>
+        <w:rPr>
+          <w:rFonts w:ascii="Times New Roman" w:hAnsi="Times New Roman" w:cs="Times New Roman"/>
+          <w:i/>
+          <w:iCs/>
+        </w:rPr>
+        <w:t xml:space="preserve">A. </w:t>
+      </w:r>
+      <w:proofErr w:type="spellStart"/>
+      <w:r>
+        <w:rPr>
+          <w:rFonts w:ascii="Times New Roman" w:hAnsi="Times New Roman" w:cs="Times New Roman"/>
+          <w:i/>
+          <w:iCs/>
+        </w:rPr>
+        <w:t>coajizong</w:t>
+      </w:r>
+      <w:proofErr w:type="spellEnd"/>
+      <w:r>
+        <w:rPr>
+          <w:rFonts w:ascii="Times New Roman" w:hAnsi="Times New Roman" w:cs="Times New Roman"/>
+          <w:i/>
+          <w:iCs/>
+        </w:rPr>
+        <w:t xml:space="preserve">, A. </w:t>
+      </w:r>
+      <w:proofErr w:type="spellStart"/>
+      <w:r>
+        <w:rPr>
+          <w:rFonts w:ascii="Times New Roman" w:hAnsi="Times New Roman" w:cs="Times New Roman"/>
+          <w:i/>
+          <w:iCs/>
+        </w:rPr>
+        <w:t>eijii</w:t>
+      </w:r>
+      <w:proofErr w:type="spellEnd"/>
+      <w:r>
+        <w:rPr>
+          <w:rFonts w:ascii="Times New Roman" w:hAnsi="Times New Roman" w:cs="Times New Roman"/>
+          <w:i/>
+          <w:iCs/>
+        </w:rPr>
+        <w:t xml:space="preserve">, A. </w:t>
+      </w:r>
+      <w:proofErr w:type="spellStart"/>
+      <w:r>
+        <w:rPr>
+          <w:rFonts w:ascii="Times New Roman" w:hAnsi="Times New Roman" w:cs="Times New Roman"/>
+          <w:i/>
+          <w:iCs/>
+        </w:rPr>
+        <w:t>chiui</w:t>
+      </w:r>
+      <w:proofErr w:type="spellEnd"/>
+      <w:r>
+        <w:rPr>
+          <w:rFonts w:ascii="Times New Roman" w:hAnsi="Times New Roman" w:cs="Times New Roman"/>
+          <w:i/>
+          <w:iCs/>
+        </w:rPr>
+        <w:t xml:space="preserve">, A. </w:t>
+      </w:r>
+      <w:proofErr w:type="spellStart"/>
+      <w:r>
+        <w:rPr>
+          <w:rFonts w:ascii="Times New Roman" w:hAnsi="Times New Roman" w:cs="Times New Roman"/>
+          <w:i/>
+          <w:iCs/>
+        </w:rPr>
+        <w:t>farinosa</w:t>
+      </w:r>
+      <w:proofErr w:type="spellEnd"/>
+      <w:r>
+        <w:rPr>
+          <w:rFonts w:ascii="Times New Roman" w:hAnsi="Times New Roman" w:cs="Times New Roman"/>
+          <w:i/>
+          <w:iCs/>
+        </w:rPr>
+        <w:t xml:space="preserve">, A. </w:t>
+      </w:r>
+      <w:proofErr w:type="spellStart"/>
+      <w:r>
+        <w:rPr>
+          <w:rFonts w:ascii="Times New Roman" w:hAnsi="Times New Roman" w:cs="Times New Roman"/>
+          <w:i/>
+          <w:iCs/>
+        </w:rPr>
+        <w:t>elata</w:t>
+      </w:r>
+      <w:proofErr w:type="spellEnd"/>
+      <w:r>
+        <w:rPr>
+          <w:rFonts w:ascii="Times New Roman" w:hAnsi="Times New Roman" w:cs="Times New Roman"/>
+          <w:i/>
+          <w:iCs/>
+        </w:rPr>
+        <w:t xml:space="preserve">, A. </w:t>
+      </w:r>
+      <w:proofErr w:type="spellStart"/>
+      <w:r>
+        <w:rPr>
+          <w:rFonts w:ascii="Times New Roman" w:hAnsi="Times New Roman" w:cs="Times New Roman"/>
+          <w:i/>
+          <w:iCs/>
+        </w:rPr>
+        <w:t>imazekii</w:t>
+      </w:r>
+      <w:proofErr w:type="spellEnd"/>
+      <w:r>
+        <w:rPr>
+          <w:rFonts w:ascii="Times New Roman" w:hAnsi="Times New Roman" w:cs="Times New Roman"/>
+        </w:rPr>
+        <w:t xml:space="preserve">) are the ones who are shuffled into different clades in each of the three trees. The taxa are also known to be found in the more cryptic sections of the genus. The other taxa all fall into consistent monophyletic clades among the trees generated for this project as well as the tree generated by Cui </w:t>
+      </w:r>
+      <w:r>
+        <w:rPr>
+          <w:rFonts w:ascii="Times New Roman" w:hAnsi="Times New Roman" w:cs="Times New Roman"/>
+          <w:i/>
+          <w:iCs/>
+        </w:rPr>
+        <w:t>et al.</w:t>
+      </w:r>
+      <w:r>
+        <w:rPr>
+          <w:rFonts w:ascii="Times New Roman" w:hAnsi="Times New Roman" w:cs="Times New Roman"/>
+        </w:rPr>
+        <w:t xml:space="preserve"> 2018</w:t>
+      </w:r>
+      <w:r>
+        <w:rPr>
+          <w:rFonts w:ascii="Times New Roman" w:hAnsi="Times New Roman" w:cs="Times New Roman"/>
+        </w:rPr>
+        <w:fldChar w:fldCharType="begin"/>
+      </w:r>
+      <w:r>
+        <w:rPr>
+          <w:rFonts w:ascii="Times New Roman" w:hAnsi="Times New Roman" w:cs="Times New Roman"/>
+        </w:rPr>
+        <w:instrText xml:space="preserve"> ADDIN ZOTERO_ITEM CSL_CITATION {"citationID":"Lu0CcQc1","properties":{"formattedCitation":"\\super 11\\nosupersub{}","plainCitation":"11","noteIndex":0},"citationItems":[{"id":13,"uris":["http://zotero.org/users/local/vqDgfWHX/items/8FX5Q7A4"],"itemData":{"id":13,"type":"article-journal","abstract":"Mushrooms in the basidiomycete family Amanitaceae are very important both economically and ecologically. However, the delimitation of the family is still controversial, in part due to limited taxon sampling and in part because of insufﬁcient gene fragment employed for molecular phylogenetic analyses. Furthermore, species diversity in the family is likely to have been largely underestimated, due to morphological similarity between taxa and phenotypic plasticity. In this study, we examined 1190 collections, including 1008 Chinese and 182 external ones, and performed the ﬁrst comprehensive phylogenetic analyses of Amanitaceae using multi-locus sequence data. To test the monophyly of the Amanitaceae, a concatenated (nrLSU, rpb1, and rpb2) dataset of 200 taxa of the order Agaricales was analyzed. To infer the phylogeny of Amanitaceae, a concatenated nrLSU, tef1-a, rpb2 and b-tubulin dataset (3010 sequences from ca. 890 samples with 2309 newly generated sequences) was used. In this dataset, 252 sequences from the types of 77 species were provided. Our results indicate that Amanitaceae is a monophyletic group, and consists of ﬁve genera, namely Amanita, Catatrama, Limacella, Limacellopsis and Myxoderma. It is clear that Catatrama is closely related to Limacella, however, the phylogenetic relationships among these genera remain largely unresolved. Amanita contains 95% of the species in the family, and is here divided into three subgenera and eleven sections (subgen. Amanita, containing: sect. Amanita, sect. Amarrendiae, sect. Caesareae and sect. Vaginatae; subgen. Amanitina, containing: sect. Amidella, sect. Arenariae, sect. Phalloideae, sect. Roanokenses, sect. Strobiliformes and sect. Validae; and subgen. Lepidella, containing sect. Lepidella). Subgen. Lepidella occupies the basal position in the genus. One-hundred and sixty-two species of Amanitaceae known from China are treated in this study, including 50 novel species and 112 known taxa. Amanita gleocystidiosa, A. pyriformis, A. atrofusca, A. subjunquillea var. alba and A. areolata are treated as synonyms of A. sychnopyramis f. subannulata, A. orientigemmata, A. umbrinolutea, A. subjunquillea and A. zangii, respectively. 26 extralimital taxa including a novel species, namely Catatrama indica, were included in our study to allow us to make comparisons between these and the Chinese taxa. DNA sequence data for all the species of Amanitaceae in China and keys for identiﬁcation of the species are provided.","container-title":"Fungal Diversity","DOI":"10.1007/s13225-018-0405-9","ISSN":"1560-2745, 1878-9129","issue":"1","journalAbbreviation":"Fungal Diversity","language":"en","page":"5-230","source":"DOI.org (Crossref)","title":"The family Amanitaceae: molecular phylogeny, higher-rank taxonomy and the species in China","title-short":"The family Amanitaceae","volume":"91","author":[{"family":"Cui","given":"Yang-Yang"},{"family":"Cai","given":"Qing"},{"family":"Tang","given":"Li-Ping"},{"family":"Liu","given":"Jian-Wei"},{"family":"Yang","given":"Zhu L."}],"issued":{"date-parts":[["2018",7]]}}}],"schema":"https://github.com/citation-style-language/schema/raw/master/csl-citation.json"} </w:instrText>
+      </w:r>
+      <w:r>
+        <w:rPr>
+          <w:rFonts w:ascii="Times New Roman" w:hAnsi="Times New Roman" w:cs="Times New Roman"/>
+        </w:rPr>
+        <w:fldChar w:fldCharType="separate"/>
+      </w:r>
+      <w:r>
+        <w:rPr>
+          <w:rFonts w:ascii="Times New Roman" w:hAnsi="Times New Roman" w:cs="Times New Roman"/>
+          <w:kern w:val="0"/>
+          <w:vertAlign w:val="superscript"/>
+        </w:rPr>
+        <w:t>11</w:t>
+      </w:r>
+      <w:r>
+        <w:rPr>
+          <w:rFonts w:ascii="Times New Roman" w:hAnsi="Times New Roman" w:cs="Times New Roman"/>
+        </w:rPr>
+        <w:fldChar w:fldCharType="end"/>
+      </w:r>
+      <w:r>
+        <w:rPr>
+          <w:rFonts w:ascii="Times New Roman" w:hAnsi="Times New Roman" w:cs="Times New Roman"/>
+        </w:rPr>
+        <w:t xml:space="preserve">. While this gives me a decent level of confidence in the organization of the taxa, I would need to spend more time manipulating parameters and potentially adding more data to consider these trees truly useful. </w:t>
+      </w:r>
+      <w:r>
+        <w:rPr>
+          <w:rFonts w:ascii="Times New Roman" w:hAnsi="Times New Roman" w:cs="Times New Roman"/>
+        </w:rPr>
+        <w:t>A coalescent approach is applied to the three loci trees to have a better idea of what the true species tree for these taxa may look like.</w:t>
+      </w:r>
+    </w:p>
+    <w:p>
+      <w:pPr>
+        <w:spacing w:after="120"/>
+        <w:rPr>
+          <w:rFonts w:ascii="Times New Roman" w:hAnsi="Times New Roman" w:cs="Times New Roman"/>
+        </w:rPr>
+      </w:pPr>
+      <w:r>
+        <w:rPr>
+          <w:rFonts w:ascii="Times New Roman" w:hAnsi="Times New Roman" w:cs="Times New Roman"/>
+        </w:rPr>
+        <w:t xml:space="preserve">Coalescent </w:t>
+      </w:r>
+      <w:r>
+        <w:rPr>
+          <w:rFonts w:ascii="Times New Roman" w:hAnsi="Times New Roman" w:cs="Times New Roman"/>
+        </w:rPr>
+        <w:t>a</w:t>
+      </w:r>
+      <w:r>
+        <w:rPr>
+          <w:rFonts w:ascii="Times New Roman" w:hAnsi="Times New Roman" w:cs="Times New Roman"/>
+        </w:rPr>
+        <w:t>pproach:</w:t>
+      </w:r>
+    </w:p>
+    <w:p>
+      <w:pPr>
+        <w:spacing w:after="120"/>
+        <w:rPr>
+          <w:rFonts w:ascii="Times New Roman" w:hAnsi="Times New Roman" w:cs="Times New Roman"/>
+        </w:rPr>
+      </w:pPr>
+      <w:r>
+        <w:rPr>
+          <w:rFonts w:ascii="Times New Roman" w:hAnsi="Times New Roman" w:cs="Times New Roman"/>
+        </w:rPr>
+        <w:tab/>
+        <w:t xml:space="preserve">Using ASTRAL, I took the three trees generated from ML to create a species tree. The first tree I generated </w:t>
+      </w:r>
+      <w:r>
+        <w:rPr>
+          <w:rFonts w:ascii="Times New Roman" w:hAnsi="Times New Roman" w:cs="Times New Roman"/>
+        </w:rPr>
+        <w:t xml:space="preserve">(fig 3a) </w:t>
+      </w:r>
+      <w:r>
+        <w:rPr>
+          <w:rFonts w:ascii="Times New Roman" w:hAnsi="Times New Roman" w:cs="Times New Roman"/>
+        </w:rPr>
+        <w:t xml:space="preserve">used </w:t>
+      </w:r>
+      <w:r>
+        <w:rPr>
+          <w:rFonts w:ascii="Times New Roman" w:hAnsi="Times New Roman" w:cs="Times New Roman"/>
+        </w:rPr>
+        <w:t xml:space="preserve">the preset parameters provided by ASTRAL which is not recommended by the developers. Still, the tree came out with relatively strong support values with only two divergences having less than a 67% support (43% and 33%). The second tree that was generated performed a bootstrap with only gene tree resampling and 1000 replicates. The tree itself infers higher support values </w:t>
+      </w:r>
+      <w:r>
+        <w:rPr>
+          <w:rFonts w:ascii="Times New Roman" w:hAnsi="Times New Roman" w:cs="Times New Roman"/>
+        </w:rPr>
+        <w:t xml:space="preserve">suggesting the species tree provided is more robust than the tree generated using preset parameters </w:t>
+      </w:r>
+      <w:r>
+        <w:rPr>
+          <w:rFonts w:ascii="Times New Roman" w:hAnsi="Times New Roman" w:cs="Times New Roman"/>
+        </w:rPr>
+        <w:t>with none of the support values below 67% and most being above 94% - consistent with the developers’ claim</w:t>
+      </w:r>
+      <w:r>
+        <w:rPr>
+          <w:rFonts w:ascii="Times New Roman" w:hAnsi="Times New Roman" w:cs="Times New Roman"/>
+        </w:rPr>
+        <w:t xml:space="preserve">. However, since the model assumes the gene trees are accurate, I am less confident about the support values </w:t>
+      </w:r>
+      <w:r>
+        <w:rPr>
+          <w:rFonts w:ascii="Times New Roman" w:hAnsi="Times New Roman" w:cs="Times New Roman"/>
+        </w:rPr>
+        <w:t>suggesting</w:t>
+      </w:r>
+      <w:r>
+        <w:rPr>
+          <w:rFonts w:ascii="Times New Roman" w:hAnsi="Times New Roman" w:cs="Times New Roman"/>
+        </w:rPr>
+        <w:t xml:space="preserve"> the true phylogenetic relationships of the taxa. </w:t>
+      </w:r>
+      <w:r>
+        <w:rPr>
+          <w:rFonts w:ascii="Times New Roman" w:hAnsi="Times New Roman" w:cs="Times New Roman"/>
+        </w:rPr>
+        <w:t xml:space="preserve">Again, more data and further model manipulation are required to gain a better understanding of the taxonomic organization of </w:t>
+      </w:r>
+      <w:r>
+        <w:rPr>
+          <w:rFonts w:ascii="Times New Roman" w:hAnsi="Times New Roman" w:cs="Times New Roman"/>
+          <w:i/>
+          <w:iCs/>
+        </w:rPr>
+        <w:t>Amanita</w:t>
+      </w:r>
+      <w:r>
+        <w:rPr>
+          <w:rFonts w:ascii="Times New Roman" w:hAnsi="Times New Roman" w:cs="Times New Roman"/>
+        </w:rPr>
+        <w:t>.</w:t>
+      </w:r>
+    </w:p>
+    <w:p>
+      <w:pPr>
+        <w:spacing w:after="120"/>
+        <w:rPr>
+          <w:rFonts w:ascii="Times New Roman" w:hAnsi="Times New Roman" w:cs="Times New Roman"/>
+        </w:rPr>
+      </w:pPr>
+      <w:r>
+        <w:rPr>
+          <w:rFonts w:ascii="Times New Roman" w:hAnsi="Times New Roman" w:cs="Times New Roman"/>
+        </w:rPr>
+        <w:t>Bayesian inference:</w:t>
+      </w:r>
+    </w:p>
+    <w:p>
+      <w:pPr>
+        <w:spacing w:after="120"/>
+        <w:rPr>
+          <w:rFonts w:ascii="Times New Roman" w:hAnsi="Times New Roman" w:cs="Times New Roman"/>
+        </w:rPr>
+      </w:pPr>
+      <w:r>
+        <w:rPr>
+          <w:rFonts w:ascii="Times New Roman" w:hAnsi="Times New Roman" w:cs="Times New Roman"/>
+        </w:rPr>
+        <w:tab/>
+        <w:t xml:space="preserve">Two trees were generated using </w:t>
+      </w:r>
+      <w:proofErr w:type="spellStart"/>
+      <w:r>
+        <w:rPr>
+          <w:rFonts w:ascii="Times New Roman" w:hAnsi="Times New Roman" w:cs="Times New Roman"/>
+        </w:rPr>
+        <w:t>MrBayes</w:t>
+      </w:r>
+      <w:proofErr w:type="spellEnd"/>
+      <w:r>
+        <w:rPr>
+          <w:rFonts w:ascii="Times New Roman" w:hAnsi="Times New Roman" w:cs="Times New Roman"/>
+        </w:rPr>
+        <w:t xml:space="preserve"> for the nuclear large ribosomal subunit (</w:t>
+      </w:r>
+      <w:proofErr w:type="spellStart"/>
+      <w:r>
+        <w:rPr>
+          <w:rFonts w:ascii="Times New Roman" w:hAnsi="Times New Roman" w:cs="Times New Roman"/>
+        </w:rPr>
+        <w:t>nrLSU</w:t>
+      </w:r>
+      <w:proofErr w:type="spellEnd"/>
+      <w:r>
+        <w:rPr>
+          <w:rFonts w:ascii="Times New Roman" w:hAnsi="Times New Roman" w:cs="Times New Roman"/>
+        </w:rPr>
+        <w:t xml:space="preserve">). </w:t>
+      </w:r>
+      <w:r>
+        <w:rPr>
+          <w:rFonts w:ascii="Times New Roman" w:hAnsi="Times New Roman" w:cs="Times New Roman"/>
+        </w:rPr>
+        <w:t>Using Tacerplot</w:t>
+      </w:r>
+      <w:r>
+        <w:rPr>
+          <w:rFonts w:ascii="Times New Roman" w:hAnsi="Times New Roman" w:cs="Times New Roman"/>
+        </w:rPr>
+        <w:fldChar w:fldCharType="begin"/>
+      </w:r>
+      <w:r>
+        <w:rPr>
+          <w:rFonts w:ascii="Times New Roman" w:hAnsi="Times New Roman" w:cs="Times New Roman"/>
+        </w:rPr>
+        <w:instrText xml:space="preserve"> ADDIN ZOTERO_ITEM CSL_CITATION {"citationID":"riPlojER","properties":{"formattedCitation":"\\super 21\\nosupersub{}","plainCitation":"21","noteIndex":0},"citationItems":[{"id":33,"uris":["http://zotero.org/users/local/vqDgfWHX/items/FHH4MLFL"],"itemData":{"id":33,"type":"article-journal","container-title":"Systematic Biology","DOI":"10.1093/sysbio/syy032","ISSN":"1063-5157, 1076-836X","issue":"5","language":"en","license":"http://creativecommons.org/licenses/by/4.0/","page":"901-904","source":"DOI.org (Crossref)","title":"Posterior Summarization in Bayesian Phylogenetics Using Tracer 1.7","volume":"67","author":[{"family":"Rambaut","given":"Andrew"},{"family":"Drummond","given":"Alexei J"},{"family":"Xie","given":"Dong"},{"family":"Baele","given":"Guy"},{"family":"Suchard","given":"Marc A"}],"editor":[{"family":"Susko","given":"Edward"}],"issued":{"date-parts":[["2018",9,1]]}}}],"schema":"https://github.com/citation-style-language/schema/raw/master/csl-citation.json"} </w:instrText>
+      </w:r>
+      <w:r>
+        <w:rPr>
+          <w:rFonts w:ascii="Times New Roman" w:hAnsi="Times New Roman" w:cs="Times New Roman"/>
+        </w:rPr>
+        <w:fldChar w:fldCharType="separate"/>
+      </w:r>
+      <w:r>
+        <w:rPr>
+          <w:rFonts w:ascii="Times New Roman" w:hAnsi="Times New Roman" w:cs="Times New Roman"/>
+          <w:kern w:val="0"/>
+          <w:vertAlign w:val="superscript"/>
+        </w:rPr>
+        <w:t>21</w:t>
+      </w:r>
+      <w:r>
+        <w:rPr>
+          <w:rFonts w:ascii="Times New Roman" w:hAnsi="Times New Roman" w:cs="Times New Roman"/>
+        </w:rPr>
+        <w:fldChar w:fldCharType="end"/>
+      </w:r>
+      <w:r>
+        <w:rPr>
+          <w:rFonts w:ascii="Times New Roman" w:hAnsi="Times New Roman" w:cs="Times New Roman"/>
+        </w:rPr>
+        <w:t xml:space="preserve">, I was able to confirm both trees converged and showed high levels </w:t>
+      </w:r>
+      <w:r>
+        <w:rPr>
+          <w:rFonts w:ascii="Times New Roman" w:hAnsi="Times New Roman" w:cs="Times New Roman"/>
+        </w:rPr>
+        <w:lastRenderedPageBreak/>
+        <w:t xml:space="preserve">of mixing throughout the tree search. </w:t>
+      </w:r>
+      <w:r>
+        <w:rPr>
+          <w:rFonts w:ascii="Times New Roman" w:hAnsi="Times New Roman" w:cs="Times New Roman"/>
+        </w:rPr>
+        <w:t>T</w:t>
+      </w:r>
+      <w:r>
+        <w:rPr>
+          <w:rFonts w:ascii="Times New Roman" w:hAnsi="Times New Roman" w:cs="Times New Roman"/>
+        </w:rPr>
+        <w:t xml:space="preserve">he initial tree (fig4a) used more general parameters and still produced a relatively robust phylogeny with mostly good support values however, there were 4 polytomy nodes indicating unresolved phylogenetic conflict. The second tree (fig4b), which used more specific parameters and a larger search of the tree space, was able to resolve two of the polytomies. Support values of the two trees were similar with the initial tree (fig 4a) having slightly higher support however this is likely due to the resolved polytomies having lower support </w:t>
+      </w:r>
+      <w:r>
+        <w:rPr>
+          <w:rFonts w:ascii="Times New Roman" w:hAnsi="Times New Roman" w:cs="Times New Roman"/>
+        </w:rPr>
+        <w:t xml:space="preserve">(fig. 4b). Overall, the two runs show the consistency of the </w:t>
+      </w:r>
+      <w:proofErr w:type="spellStart"/>
+      <w:r>
+        <w:rPr>
+          <w:rFonts w:ascii="Times New Roman" w:hAnsi="Times New Roman" w:cs="Times New Roman"/>
+        </w:rPr>
+        <w:t>MrBayes</w:t>
+      </w:r>
+      <w:proofErr w:type="spellEnd"/>
+      <w:r>
+        <w:rPr>
+          <w:rFonts w:ascii="Times New Roman" w:hAnsi="Times New Roman" w:cs="Times New Roman"/>
+        </w:rPr>
+        <w:t xml:space="preserve"> program and highlight the importance of intelligent parameter selection for phylogenetic inference.</w:t>
+      </w:r>
+    </w:p>
+    <w:p>
+      <w:pPr>
+        <w:spacing w:after="120"/>
+        <w:rPr>
+          <w:rFonts w:ascii="Times New Roman" w:hAnsi="Times New Roman" w:cs="Times New Roman"/>
+        </w:rPr>
+      </w:pPr>
+      <w:r>
+        <w:rPr>
+          <w:rFonts w:ascii="Times New Roman" w:hAnsi="Times New Roman" w:cs="Times New Roman"/>
+        </w:rPr>
+        <w:tab/>
+        <w:t xml:space="preserve">Comparing the second run on </w:t>
+      </w:r>
+      <w:proofErr w:type="spellStart"/>
+      <w:r>
+        <w:rPr>
+          <w:rFonts w:ascii="Times New Roman" w:hAnsi="Times New Roman" w:cs="Times New Roman"/>
+        </w:rPr>
+        <w:t>MrBayes</w:t>
+      </w:r>
+      <w:proofErr w:type="spellEnd"/>
+      <w:r>
+        <w:rPr>
+          <w:rFonts w:ascii="Times New Roman" w:hAnsi="Times New Roman" w:cs="Times New Roman"/>
+        </w:rPr>
+        <w:t xml:space="preserve"> (fig 4b) with the ML run for the </w:t>
+      </w:r>
+      <w:proofErr w:type="spellStart"/>
+      <w:r>
+        <w:rPr>
+          <w:rFonts w:ascii="Times New Roman" w:hAnsi="Times New Roman" w:cs="Times New Roman"/>
+        </w:rPr>
+        <w:t>nrLSU</w:t>
+      </w:r>
+      <w:proofErr w:type="spellEnd"/>
+      <w:r>
+        <w:rPr>
+          <w:rFonts w:ascii="Times New Roman" w:hAnsi="Times New Roman" w:cs="Times New Roman"/>
+        </w:rPr>
+        <w:t xml:space="preserve"> (fig. 2a), </w:t>
+      </w:r>
+      <w:r>
+        <w:rPr>
+          <w:rFonts w:ascii="Times New Roman" w:hAnsi="Times New Roman" w:cs="Times New Roman"/>
+        </w:rPr>
+        <w:t xml:space="preserve">the two phylogenies were remarkably consistent with the </w:t>
+      </w:r>
+      <w:proofErr w:type="spellStart"/>
+      <w:r>
+        <w:rPr>
+          <w:rFonts w:ascii="Times New Roman" w:hAnsi="Times New Roman" w:cs="Times New Roman"/>
+        </w:rPr>
+        <w:t>MrBayes</w:t>
+      </w:r>
+      <w:proofErr w:type="spellEnd"/>
+      <w:r>
+        <w:rPr>
+          <w:rFonts w:ascii="Times New Roman" w:hAnsi="Times New Roman" w:cs="Times New Roman"/>
+        </w:rPr>
+        <w:t xml:space="preserve"> run usually giving higher support values. Most monophyletic groups were conserved between the two phylogenies with the main organizational inconsistencies occurring between taxa that are a part of a notoriously cryptic section of the </w:t>
+      </w:r>
+      <w:r>
+        <w:rPr>
+          <w:rFonts w:ascii="Times New Roman" w:hAnsi="Times New Roman" w:cs="Times New Roman"/>
+          <w:i/>
+          <w:iCs/>
+        </w:rPr>
+        <w:t>Amanita</w:t>
+      </w:r>
+      <w:r>
+        <w:rPr>
+          <w:rFonts w:ascii="Times New Roman" w:hAnsi="Times New Roman" w:cs="Times New Roman"/>
+        </w:rPr>
+        <w:t xml:space="preserve"> genus (sect. </w:t>
+      </w:r>
+      <w:proofErr w:type="spellStart"/>
+      <w:r>
+        <w:rPr>
+          <w:rFonts w:ascii="Times New Roman" w:hAnsi="Times New Roman" w:cs="Times New Roman"/>
+          <w:i/>
+          <w:iCs/>
+        </w:rPr>
+        <w:t>Vaginatae</w:t>
+      </w:r>
+      <w:proofErr w:type="spellEnd"/>
+      <w:r>
+        <w:rPr>
+          <w:rFonts w:ascii="Times New Roman" w:hAnsi="Times New Roman" w:cs="Times New Roman"/>
+        </w:rPr>
+        <w:t>).</w:t>
+      </w:r>
+    </w:p>
+    <w:p>
+      <w:pPr>
+        <w:spacing w:after="120"/>
+        <w:rPr>
+          <w:rFonts w:ascii="Times New Roman" w:hAnsi="Times New Roman" w:cs="Times New Roman"/>
+        </w:rPr>
+      </w:pPr>
+      <w:r>
+        <w:rPr>
+          <w:rFonts w:ascii="Times New Roman" w:hAnsi="Times New Roman" w:cs="Times New Roman"/>
+          <w:b/>
+          <w:bCs/>
+        </w:rPr>
+        <w:t>Discussion:</w:t>
+      </w:r>
+    </w:p>
+    <w:p>
+      <w:pPr>
+        <w:spacing w:after="120"/>
+        <w:rPr>
+          <w:rFonts w:ascii="Times New Roman" w:hAnsi="Times New Roman" w:cs="Times New Roman"/>
+        </w:rPr>
+      </w:pPr>
+      <w:r>
+        <w:rPr>
+          <w:rFonts w:ascii="Times New Roman" w:hAnsi="Times New Roman" w:cs="Times New Roman"/>
+        </w:rPr>
+        <w:tab/>
+        <w:t xml:space="preserve">Overall, </w:t>
+      </w:r>
+      <w:r>
+        <w:rPr>
+          <w:rFonts w:ascii="Times New Roman" w:hAnsi="Times New Roman" w:cs="Times New Roman"/>
+        </w:rPr>
+        <w:t xml:space="preserve">the given project gives a nice overview of the available tools to use when inferring phylogenies. It shows the robustness of the methods and models that have been created for phylogenetic inference and marks the necessity of time required to </w:t>
+      </w:r>
+      <w:r>
+        <w:rPr>
+          <w:rFonts w:ascii="Times New Roman" w:hAnsi="Times New Roman" w:cs="Times New Roman"/>
+        </w:rPr>
+        <w:t>thoroughly</w:t>
+      </w:r>
+      <w:r>
+        <w:rPr>
+          <w:rFonts w:ascii="Times New Roman" w:hAnsi="Times New Roman" w:cs="Times New Roman"/>
+        </w:rPr>
+        <w:t xml:space="preserve"> search the phylogenetic landscape of a given group of organisms. All trees are slightly different from one another showing the differences in the methods implemented but their overall similarity brings a level of confidence needed to have a better understanding of evolutionary history. The tree produced using Bayesian inference and refined parameters is the tree I put the most confidence, indicating to me a need to further investigate the Bayesian inference tools available for phylogenetics.</w:t>
+      </w:r>
+    </w:p>
+    <w:p>
+      <w:pPr>
+        <w:spacing w:after="120"/>
+        <w:rPr>
+          <w:rFonts w:ascii="Times New Roman" w:hAnsi="Times New Roman" w:cs="Times New Roman"/>
+        </w:rPr>
+      </w:pPr>
+      <w:r>
+        <w:rPr>
+          <w:rFonts w:ascii="Times New Roman" w:hAnsi="Times New Roman" w:cs="Times New Roman"/>
+        </w:rPr>
+        <w:tab/>
+      </w:r>
+      <w:r>
+        <w:rPr>
+          <w:rFonts w:ascii="Times New Roman" w:hAnsi="Times New Roman" w:cs="Times New Roman"/>
+        </w:rPr>
+        <w:t xml:space="preserve">The next major step for investigating </w:t>
+      </w:r>
+      <w:r>
+        <w:rPr>
+          <w:rFonts w:ascii="Times New Roman" w:hAnsi="Times New Roman" w:cs="Times New Roman"/>
+          <w:i/>
+          <w:iCs/>
+        </w:rPr>
+        <w:t>Amanita</w:t>
+      </w:r>
+      <w:r>
+        <w:rPr>
+          <w:rFonts w:ascii="Times New Roman" w:hAnsi="Times New Roman" w:cs="Times New Roman"/>
+        </w:rPr>
+        <w:t xml:space="preserve"> phylogenies is to use what I have learned on genetic data I have gathered from my own specimens. With this data, I can create a robust phylogeny for species of </w:t>
+      </w:r>
+      <w:r>
+        <w:rPr>
+          <w:rFonts w:ascii="Times New Roman" w:hAnsi="Times New Roman" w:cs="Times New Roman"/>
+          <w:i/>
+          <w:iCs/>
+        </w:rPr>
+        <w:t>Amanita</w:t>
+      </w:r>
+      <w:r>
+        <w:rPr>
+          <w:rFonts w:ascii="Times New Roman" w:hAnsi="Times New Roman" w:cs="Times New Roman"/>
+        </w:rPr>
+        <w:t xml:space="preserve"> in Wisconsin to gain a better understanding of its local taxonomic organization. Using my own data, I will have better knowledge of the morphological diversity as well giving me the ability to have more confidence in the trees I generate. Further phylogenetic investigation will include closer scrutiny of parameters for different algorithms as well as a focus on generating trees using the software BEAST2 (CITE).</w:t>
+      </w:r>
+    </w:p>
+    <w:p>
+      <w:pPr>
+        <w:spacing w:after="120"/>
+        <w:rPr>
+          <w:rFonts w:ascii="Times New Roman" w:hAnsi="Times New Roman" w:cs="Times New Roman"/>
+        </w:rPr>
+      </w:pPr>
+      <w:r>
+        <w:rPr>
+          <w:rFonts w:ascii="Times New Roman" w:hAnsi="Times New Roman" w:cs="Times New Roman"/>
+        </w:rPr>
+        <w:tab/>
+        <w:t xml:space="preserve">Further work will bring more taxonomic clarity to the genus </w:t>
+      </w:r>
+      <w:r>
+        <w:rPr>
+          <w:rFonts w:ascii="Times New Roman" w:hAnsi="Times New Roman" w:cs="Times New Roman"/>
+          <w:i/>
+          <w:iCs/>
+        </w:rPr>
+        <w:t>Amanita</w:t>
+      </w:r>
+      <w:r>
+        <w:rPr>
+          <w:rFonts w:ascii="Times New Roman" w:hAnsi="Times New Roman" w:cs="Times New Roman"/>
+        </w:rPr>
+        <w:t xml:space="preserve"> and allow us to make confident conclusions about the species delineations which can then be used to better understand their distributions. With this knowledge, we can have more confidence informing conservation efforts.</w:t>
+      </w:r>
+    </w:p>
+    <w:p>
+      <w:pPr>
+        <w:spacing w:after="120"/>
+        <w:rPr>
+          <w:rFonts w:ascii="Times New Roman" w:hAnsi="Times New Roman" w:cs="Times New Roman"/>
+        </w:rPr>
+      </w:pPr>
+      <w:r>
+        <w:rPr>
+          <w:rFonts w:ascii="Times New Roman" w:hAnsi="Times New Roman" w:cs="Times New Roman"/>
+        </w:rPr>
+        <w:tab/>
+      </w:r>
+    </w:p>
+    <w:p>
+      <w:pPr>
+        <w:rPr>
+          <w:rFonts w:ascii="Times New Roman" w:hAnsi="Times New Roman" w:cs="Times New Roman"/>
         </w:rPr>
       </w:pPr>
     </w:p>
@@ -1098,12 +2913,20 @@
           <w:rFonts w:ascii="Times New Roman" w:hAnsi="Times New Roman" w:cs="Times New Roman"/>
         </w:rPr>
       </w:pPr>
+    </w:p>
+    <w:p>
+      <w:pPr>
+        <w:rPr>
+          <w:rFonts w:ascii="Times New Roman" w:hAnsi="Times New Roman" w:cs="Times New Roman"/>
+        </w:rPr>
+      </w:pPr>
       <w:r>
         <w:rPr>
           <w:rFonts w:ascii="Times New Roman" w:hAnsi="Times New Roman" w:cs="Times New Roman"/>
           <w:b/>
           <w:bCs/>
         </w:rPr>
+        <w:lastRenderedPageBreak/>
         <w:t>Figures:</w:t>
       </w:r>
     </w:p>
@@ -2750,7 +4573,6 @@
                 <w:sz w:val="22"/>
                 <w:szCs w:val="20"/>
               </w:rPr>
-              <w:lastRenderedPageBreak/>
               <w:t xml:space="preserve">A. </w:t>
             </w:r>
             <w:proofErr w:type="spellStart"/>
@@ -4674,27 +6496,2148 @@
       <w:pPr>
         <w:rPr>
           <w:rFonts w:ascii="Times New Roman" w:hAnsi="Times New Roman" w:cs="Times New Roman"/>
-          <w:b/>
-          <w:bCs/>
         </w:rPr>
       </w:pPr>
       <w:r>
         <w:rPr>
           <w:rFonts w:ascii="Times New Roman" w:hAnsi="Times New Roman" w:cs="Times New Roman"/>
-          <w:b/>
-          <w:bCs/>
-        </w:rPr>
-        <w:t>References:</w:t>
+        </w:rPr>
+        <w:t xml:space="preserve">Figure 1: Maximum parsimony </w:t>
+      </w:r>
+      <w:r>
+        <w:rPr>
+          <w:rFonts w:ascii="Times New Roman" w:hAnsi="Times New Roman" w:cs="Times New Roman"/>
+        </w:rPr>
+        <w:t>phylogeny</w:t>
       </w:r>
     </w:p>
     <w:p>
       <w:pPr>
         <w:rPr>
           <w:rFonts w:ascii="Times New Roman" w:hAnsi="Times New Roman" w:cs="Times New Roman"/>
+        </w:rPr>
+      </w:pPr>
+      <w:r>
+        <w:rPr>
+          <w:rFonts w:ascii="Times New Roman" w:hAnsi="Times New Roman" w:cs="Times New Roman"/>
+          <w:noProof/>
+        </w:rPr>
+        <w:drawing>
+          <wp:inline distT="0" distB="0" distL="0" distR="0" wp14:anchorId="0F80782E" wp14:editId="423813BA">
+            <wp:extent cx="2695787" cy="2781072"/>
+            <wp:effectExtent l="0" t="0" r="0" b="635"/>
+            <wp:docPr id="1183659280" name="Picture 1" descr="A diagram of a number of trees&#10;&#10;AI-generated content may be incorrect."/>
+            <wp:cNvGraphicFramePr>
+              <a:graphicFrameLocks xmlns:a="http://schemas.openxmlformats.org/drawingml/2006/main" noChangeAspect="1"/>
+            </wp:cNvGraphicFramePr>
+            <a:graphic xmlns:a="http://schemas.openxmlformats.org/drawingml/2006/main">
+              <a:graphicData uri="http://schemas.openxmlformats.org/drawingml/2006/picture">
+                <pic:pic xmlns:pic="http://schemas.openxmlformats.org/drawingml/2006/picture">
+                  <pic:nvPicPr>
+                    <pic:cNvPr id="1183659280" name="Picture 1" descr="A diagram of a number of trees&#10;&#10;AI-generated content may be incorrect."/>
+                    <pic:cNvPicPr/>
+                  </pic:nvPicPr>
+                  <pic:blipFill rotWithShape="1">
+                    <a:blip r:embed="rId4">
+                      <a:extLst>
+                        <a:ext uri="{28A0092B-C50C-407E-A947-70E740481C1C}">
+                          <a14:useLocalDpi xmlns:a14="http://schemas.microsoft.com/office/drawing/2010/main" val="0"/>
+                        </a:ext>
+                      </a:extLst>
+                    </a:blip>
+                    <a:srcRect l="15158" t="13597" r="20000" b="18189"/>
+                    <a:stretch/>
+                  </pic:blipFill>
+                  <pic:spPr bwMode="auto">
+                    <a:xfrm>
+                      <a:off x="0" y="0"/>
+                      <a:ext cx="2823621" cy="2912950"/>
+                    </a:xfrm>
+                    <a:prstGeom prst="rect">
+                      <a:avLst/>
+                    </a:prstGeom>
+                    <a:ln>
+                      <a:noFill/>
+                    </a:ln>
+                    <a:extLst>
+                      <a:ext uri="{53640926-AAD7-44D8-BBD7-CCE9431645EC}">
+                        <a14:shadowObscured xmlns:a14="http://schemas.microsoft.com/office/drawing/2010/main"/>
+                      </a:ext>
+                    </a:extLst>
+                  </pic:spPr>
+                </pic:pic>
+              </a:graphicData>
+            </a:graphic>
+          </wp:inline>
+        </w:drawing>
+      </w:r>
+    </w:p>
+    <w:p>
+      <w:pPr>
+        <w:rPr>
+          <w:rFonts w:ascii="Times New Roman" w:hAnsi="Times New Roman" w:cs="Times New Roman"/>
+        </w:rPr>
+      </w:pPr>
+    </w:p>
+    <w:p>
+      <w:pPr>
+        <w:rPr>
+          <w:rFonts w:ascii="Times New Roman" w:hAnsi="Times New Roman" w:cs="Times New Roman"/>
+        </w:rPr>
+      </w:pPr>
+      <w:r>
+        <w:rPr>
+          <w:rFonts w:ascii="Times New Roman" w:hAnsi="Times New Roman" w:cs="Times New Roman"/>
+        </w:rPr>
+        <w:t xml:space="preserve">Figure 2: Maximum </w:t>
+      </w:r>
+      <w:r>
+        <w:rPr>
+          <w:rFonts w:ascii="Times New Roman" w:hAnsi="Times New Roman" w:cs="Times New Roman"/>
+        </w:rPr>
+        <w:t>likelihood gene phylogenies</w:t>
+      </w:r>
+    </w:p>
+    <w:p>
+      <w:pPr>
+        <w:rPr>
+          <w:rFonts w:ascii="Times New Roman" w:hAnsi="Times New Roman" w:cs="Times New Roman"/>
+        </w:rPr>
+      </w:pPr>
+      <w:r>
+        <w:rPr>
+          <w:rFonts w:ascii="Times New Roman" w:hAnsi="Times New Roman" w:cs="Times New Roman"/>
+          <w:noProof/>
+        </w:rPr>
+        <w:drawing>
+          <wp:inline distT="0" distB="0" distL="0" distR="0" wp14:anchorId="00FC2EF8" wp14:editId="223A2E6A">
+            <wp:extent cx="3629138" cy="2979420"/>
+            <wp:effectExtent l="0" t="0" r="0" b="0"/>
+            <wp:docPr id="1871727830" name="Picture 3" descr="A black background with a black square&#10;&#10;AI-generated content may be incorrect."/>
+            <wp:cNvGraphicFramePr>
+              <a:graphicFrameLocks xmlns:a="http://schemas.openxmlformats.org/drawingml/2006/main" noChangeAspect="1"/>
+            </wp:cNvGraphicFramePr>
+            <a:graphic xmlns:a="http://schemas.openxmlformats.org/drawingml/2006/main">
+              <a:graphicData uri="http://schemas.openxmlformats.org/drawingml/2006/picture">
+                <pic:pic xmlns:pic="http://schemas.openxmlformats.org/drawingml/2006/picture">
+                  <pic:nvPicPr>
+                    <pic:cNvPr id="1871727830" name="Picture 3" descr="A black background with a black square&#10;&#10;AI-generated content may be incorrect."/>
+                    <pic:cNvPicPr/>
+                  </pic:nvPicPr>
+                  <pic:blipFill>
+                    <a:blip r:embed="rId5">
+                      <a:extLst>
+                        <a:ext uri="{28A0092B-C50C-407E-A947-70E740481C1C}">
+                          <a14:useLocalDpi xmlns:a14="http://schemas.microsoft.com/office/drawing/2010/main" val="0"/>
+                        </a:ext>
+                      </a:extLst>
+                    </a:blip>
+                    <a:stretch>
+                      <a:fillRect/>
+                    </a:stretch>
+                  </pic:blipFill>
+                  <pic:spPr>
+                    <a:xfrm>
+                      <a:off x="0" y="0"/>
+                      <a:ext cx="3682872" cy="3023534"/>
+                    </a:xfrm>
+                    <a:prstGeom prst="rect">
+                      <a:avLst/>
+                    </a:prstGeom>
+                  </pic:spPr>
+                </pic:pic>
+              </a:graphicData>
+            </a:graphic>
+          </wp:inline>
+        </w:drawing>
+      </w:r>
+      <w:r>
+        <w:rPr>
+          <w:rFonts w:ascii="Times New Roman" w:hAnsi="Times New Roman" w:cs="Times New Roman"/>
+        </w:rPr>
+        <w:t>Figure 2a (</w:t>
+      </w:r>
+      <w:proofErr w:type="spellStart"/>
+      <w:r>
+        <w:rPr>
+          <w:rFonts w:ascii="Times New Roman" w:hAnsi="Times New Roman" w:cs="Times New Roman"/>
+        </w:rPr>
+        <w:t>nrLSU</w:t>
+      </w:r>
+      <w:proofErr w:type="spellEnd"/>
+      <w:r>
+        <w:rPr>
+          <w:rFonts w:ascii="Times New Roman" w:hAnsi="Times New Roman" w:cs="Times New Roman"/>
+        </w:rPr>
+        <w:t xml:space="preserve"> loci)</w:t>
+      </w:r>
+    </w:p>
+    <w:p>
+      <w:pPr>
+        <w:rPr>
+          <w:rFonts w:ascii="Times New Roman" w:hAnsi="Times New Roman" w:cs="Times New Roman"/>
+        </w:rPr>
+      </w:pPr>
+      <w:r>
+        <w:rPr>
+          <w:rFonts w:ascii="Times New Roman" w:hAnsi="Times New Roman" w:cs="Times New Roman"/>
+          <w:noProof/>
+        </w:rPr>
+        <w:drawing>
+          <wp:inline distT="0" distB="0" distL="0" distR="0" wp14:anchorId="0B96CBB4" wp14:editId="01DBCAF7">
+            <wp:extent cx="3352800" cy="2752554"/>
+            <wp:effectExtent l="0" t="0" r="0" b="3810"/>
+            <wp:docPr id="382098120" name="Picture 4" descr="A black background with a black square&#10;&#10;AI-generated content may be incorrect."/>
+            <wp:cNvGraphicFramePr>
+              <a:graphicFrameLocks xmlns:a="http://schemas.openxmlformats.org/drawingml/2006/main" noChangeAspect="1"/>
+            </wp:cNvGraphicFramePr>
+            <a:graphic xmlns:a="http://schemas.openxmlformats.org/drawingml/2006/main">
+              <a:graphicData uri="http://schemas.openxmlformats.org/drawingml/2006/picture">
+                <pic:pic xmlns:pic="http://schemas.openxmlformats.org/drawingml/2006/picture">
+                  <pic:nvPicPr>
+                    <pic:cNvPr id="382098120" name="Picture 4" descr="A black background with a black square&#10;&#10;AI-generated content may be incorrect."/>
+                    <pic:cNvPicPr/>
+                  </pic:nvPicPr>
+                  <pic:blipFill>
+                    <a:blip r:embed="rId6">
+                      <a:extLst>
+                        <a:ext uri="{28A0092B-C50C-407E-A947-70E740481C1C}">
+                          <a14:useLocalDpi xmlns:a14="http://schemas.microsoft.com/office/drawing/2010/main" val="0"/>
+                        </a:ext>
+                      </a:extLst>
+                    </a:blip>
+                    <a:stretch>
+                      <a:fillRect/>
+                    </a:stretch>
+                  </pic:blipFill>
+                  <pic:spPr>
+                    <a:xfrm>
+                      <a:off x="0" y="0"/>
+                      <a:ext cx="3384859" cy="2778873"/>
+                    </a:xfrm>
+                    <a:prstGeom prst="rect">
+                      <a:avLst/>
+                    </a:prstGeom>
+                  </pic:spPr>
+                </pic:pic>
+              </a:graphicData>
+            </a:graphic>
+          </wp:inline>
+        </w:drawing>
+      </w:r>
+      <w:r>
+        <w:rPr>
+          <w:rFonts w:ascii="Times New Roman" w:hAnsi="Times New Roman" w:cs="Times New Roman"/>
+        </w:rPr>
+        <w:t>Figure 2b (RPB2 loci)</w:t>
+      </w:r>
+    </w:p>
+    <w:p>
+      <w:pPr>
+        <w:rPr>
+          <w:rFonts w:ascii="Times New Roman" w:hAnsi="Times New Roman" w:cs="Times New Roman"/>
+        </w:rPr>
+      </w:pPr>
+      <w:r>
+        <w:rPr>
+          <w:rFonts w:ascii="Times New Roman" w:hAnsi="Times New Roman" w:cs="Times New Roman"/>
+          <w:noProof/>
+        </w:rPr>
+        <w:lastRenderedPageBreak/>
+        <w:drawing>
+          <wp:inline distT="0" distB="0" distL="0" distR="0" wp14:anchorId="3307AA77" wp14:editId="514972DB">
+            <wp:extent cx="3027680" cy="2485640"/>
+            <wp:effectExtent l="0" t="0" r="0" b="3810"/>
+            <wp:docPr id="223953704" name="Picture 5" descr="A black background with a black square&#10;&#10;AI-generated content may be incorrect."/>
+            <wp:cNvGraphicFramePr>
+              <a:graphicFrameLocks xmlns:a="http://schemas.openxmlformats.org/drawingml/2006/main" noChangeAspect="1"/>
+            </wp:cNvGraphicFramePr>
+            <a:graphic xmlns:a="http://schemas.openxmlformats.org/drawingml/2006/main">
+              <a:graphicData uri="http://schemas.openxmlformats.org/drawingml/2006/picture">
+                <pic:pic xmlns:pic="http://schemas.openxmlformats.org/drawingml/2006/picture">
+                  <pic:nvPicPr>
+                    <pic:cNvPr id="223953704" name="Picture 5" descr="A black background with a black square&#10;&#10;AI-generated content may be incorrect."/>
+                    <pic:cNvPicPr/>
+                  </pic:nvPicPr>
+                  <pic:blipFill>
+                    <a:blip r:embed="rId7" cstate="print">
+                      <a:extLst>
+                        <a:ext uri="{28A0092B-C50C-407E-A947-70E740481C1C}">
+                          <a14:useLocalDpi xmlns:a14="http://schemas.microsoft.com/office/drawing/2010/main" val="0"/>
+                        </a:ext>
+                      </a:extLst>
+                    </a:blip>
+                    <a:stretch>
+                      <a:fillRect/>
+                    </a:stretch>
+                  </pic:blipFill>
+                  <pic:spPr>
+                    <a:xfrm>
+                      <a:off x="0" y="0"/>
+                      <a:ext cx="3063799" cy="2515293"/>
+                    </a:xfrm>
+                    <a:prstGeom prst="rect">
+                      <a:avLst/>
+                    </a:prstGeom>
+                  </pic:spPr>
+                </pic:pic>
+              </a:graphicData>
+            </a:graphic>
+          </wp:inline>
+        </w:drawing>
+      </w:r>
+      <w:r>
+        <w:rPr>
+          <w:rFonts w:ascii="Times New Roman" w:hAnsi="Times New Roman" w:cs="Times New Roman"/>
+        </w:rPr>
+        <w:t>Figure 2c (TEF1-</w:t>
+      </w:r>
+      <w:r>
+        <w:rPr>
+          <w:rFonts w:ascii="Times New Roman" w:hAnsi="Times New Roman" w:cs="Times New Roman"/>
+        </w:rPr>
+        <w:sym w:font="Symbol" w:char="F061"/>
+      </w:r>
+      <w:r>
+        <w:rPr>
+          <w:rFonts w:ascii="Times New Roman" w:hAnsi="Times New Roman" w:cs="Times New Roman"/>
+        </w:rPr>
+        <w:t xml:space="preserve"> loci)</w:t>
+      </w:r>
+    </w:p>
+    <w:p>
+      <w:pPr>
+        <w:rPr>
+          <w:rFonts w:ascii="Times New Roman" w:hAnsi="Times New Roman" w:cs="Times New Roman"/>
+        </w:rPr>
+      </w:pPr>
+    </w:p>
+    <w:p>
+      <w:pPr>
+        <w:rPr>
+          <w:rFonts w:ascii="Times New Roman" w:hAnsi="Times New Roman" w:cs="Times New Roman"/>
+        </w:rPr>
+      </w:pPr>
+      <w:r>
+        <w:rPr>
+          <w:rFonts w:ascii="Times New Roman" w:hAnsi="Times New Roman" w:cs="Times New Roman"/>
+        </w:rPr>
+        <w:t xml:space="preserve">Figure 3: Coalescent </w:t>
+      </w:r>
+      <w:r>
+        <w:rPr>
+          <w:rFonts w:ascii="Times New Roman" w:hAnsi="Times New Roman" w:cs="Times New Roman"/>
+        </w:rPr>
+        <w:t>phylogenies</w:t>
+      </w:r>
+    </w:p>
+    <w:p>
+      <w:pPr>
+        <w:spacing w:line="240" w:lineRule="auto"/>
+        <w:rPr>
+          <w:rFonts w:ascii="Times New Roman" w:hAnsi="Times New Roman" w:cs="Times New Roman"/>
+          <w:sz w:val="15"/>
+          <w:szCs w:val="15"/>
+        </w:rPr>
+      </w:pPr>
+      <w:r>
+        <w:rPr>
+          <w:rFonts w:ascii="Times New Roman" w:hAnsi="Times New Roman" w:cs="Times New Roman"/>
+          <w:sz w:val="15"/>
+          <w:szCs w:val="15"/>
+        </w:rPr>
+        <w:t xml:space="preserve">Figure 3a                                     </w:t>
+      </w:r>
+      <w:r>
+        <w:rPr>
+          <w:rFonts w:ascii="Times New Roman" w:hAnsi="Times New Roman" w:cs="Times New Roman"/>
+          <w:sz w:val="15"/>
+          <w:szCs w:val="15"/>
+        </w:rPr>
+        <w:tab/>
+      </w:r>
+      <w:r>
+        <w:rPr>
+          <w:rFonts w:ascii="Times New Roman" w:hAnsi="Times New Roman" w:cs="Times New Roman"/>
+          <w:sz w:val="15"/>
+          <w:szCs w:val="15"/>
+        </w:rPr>
+        <w:tab/>
+      </w:r>
+      <w:r>
+        <w:rPr>
+          <w:rFonts w:ascii="Times New Roman" w:hAnsi="Times New Roman" w:cs="Times New Roman"/>
+          <w:sz w:val="15"/>
+          <w:szCs w:val="15"/>
+        </w:rPr>
+        <w:tab/>
+      </w:r>
+      <w:r>
+        <w:rPr>
+          <w:rFonts w:ascii="Times New Roman" w:hAnsi="Times New Roman" w:cs="Times New Roman"/>
+          <w:sz w:val="15"/>
+          <w:szCs w:val="15"/>
+        </w:rPr>
+        <w:tab/>
+        <w:t>Figure 3b</w:t>
+      </w:r>
+    </w:p>
+    <w:p>
+      <w:pPr>
+        <w:spacing w:line="240" w:lineRule="auto"/>
+        <w:rPr>
+          <w:rFonts w:ascii="Times New Roman" w:hAnsi="Times New Roman" w:cs="Times New Roman"/>
+        </w:rPr>
+      </w:pPr>
+      <w:r>
+        <w:rPr>
+          <w:rFonts w:ascii="Times New Roman" w:hAnsi="Times New Roman" w:cs="Times New Roman"/>
+          <w:noProof/>
+        </w:rPr>
+        <w:drawing>
+          <wp:inline distT="0" distB="0" distL="0" distR="0" wp14:anchorId="3557DA6F" wp14:editId="0FB296A2">
+            <wp:extent cx="2796409" cy="2295773"/>
+            <wp:effectExtent l="0" t="0" r="0" b="3175"/>
+            <wp:docPr id="754801668" name="Picture 2" descr="A black background with a black square&#10;&#10;AI-generated content may be incorrect."/>
+            <wp:cNvGraphicFramePr>
+              <a:graphicFrameLocks xmlns:a="http://schemas.openxmlformats.org/drawingml/2006/main" noChangeAspect="1"/>
+            </wp:cNvGraphicFramePr>
+            <a:graphic xmlns:a="http://schemas.openxmlformats.org/drawingml/2006/main">
+              <a:graphicData uri="http://schemas.openxmlformats.org/drawingml/2006/picture">
+                <pic:pic xmlns:pic="http://schemas.openxmlformats.org/drawingml/2006/picture">
+                  <pic:nvPicPr>
+                    <pic:cNvPr id="754801668" name="Picture 2" descr="A black background with a black square&#10;&#10;AI-generated content may be incorrect."/>
+                    <pic:cNvPicPr/>
+                  </pic:nvPicPr>
+                  <pic:blipFill>
+                    <a:blip r:embed="rId8" cstate="print">
+                      <a:extLst>
+                        <a:ext uri="{28A0092B-C50C-407E-A947-70E740481C1C}">
+                          <a14:useLocalDpi xmlns:a14="http://schemas.microsoft.com/office/drawing/2010/main" val="0"/>
+                        </a:ext>
+                      </a:extLst>
+                    </a:blip>
+                    <a:stretch>
+                      <a:fillRect/>
+                    </a:stretch>
+                  </pic:blipFill>
+                  <pic:spPr>
+                    <a:xfrm>
+                      <a:off x="0" y="0"/>
+                      <a:ext cx="3063751" cy="2515253"/>
+                    </a:xfrm>
+                    <a:prstGeom prst="rect">
+                      <a:avLst/>
+                    </a:prstGeom>
+                  </pic:spPr>
+                </pic:pic>
+              </a:graphicData>
+            </a:graphic>
+          </wp:inline>
+        </w:drawing>
+      </w:r>
+      <w:r>
+        <w:rPr>
+          <w:rFonts w:ascii="Times New Roman" w:hAnsi="Times New Roman" w:cs="Times New Roman"/>
+          <w:noProof/>
+        </w:rPr>
+        <w:drawing>
+          <wp:inline distT="0" distB="0" distL="0" distR="0" wp14:anchorId="5EF3273C" wp14:editId="1407F0EE">
+            <wp:extent cx="2937137" cy="2411307"/>
+            <wp:effectExtent l="0" t="0" r="0" b="1905"/>
+            <wp:docPr id="615082077" name="Picture 3" descr="A black background with red numbers&#10;&#10;AI-generated content may be incorrect."/>
+            <wp:cNvGraphicFramePr>
+              <a:graphicFrameLocks xmlns:a="http://schemas.openxmlformats.org/drawingml/2006/main" noChangeAspect="1"/>
+            </wp:cNvGraphicFramePr>
+            <a:graphic xmlns:a="http://schemas.openxmlformats.org/drawingml/2006/main">
+              <a:graphicData uri="http://schemas.openxmlformats.org/drawingml/2006/picture">
+                <pic:pic xmlns:pic="http://schemas.openxmlformats.org/drawingml/2006/picture">
+                  <pic:nvPicPr>
+                    <pic:cNvPr id="615082077" name="Picture 3" descr="A black background with red numbers&#10;&#10;AI-generated content may be incorrect."/>
+                    <pic:cNvPicPr/>
+                  </pic:nvPicPr>
+                  <pic:blipFill>
+                    <a:blip r:embed="rId9" cstate="print">
+                      <a:extLst>
+                        <a:ext uri="{28A0092B-C50C-407E-A947-70E740481C1C}">
+                          <a14:useLocalDpi xmlns:a14="http://schemas.microsoft.com/office/drawing/2010/main" val="0"/>
+                        </a:ext>
+                      </a:extLst>
+                    </a:blip>
+                    <a:stretch>
+                      <a:fillRect/>
+                    </a:stretch>
+                  </pic:blipFill>
+                  <pic:spPr>
+                    <a:xfrm>
+                      <a:off x="0" y="0"/>
+                      <a:ext cx="2962365" cy="2432019"/>
+                    </a:xfrm>
+                    <a:prstGeom prst="rect">
+                      <a:avLst/>
+                    </a:prstGeom>
+                  </pic:spPr>
+                </pic:pic>
+              </a:graphicData>
+            </a:graphic>
+          </wp:inline>
+        </w:drawing>
+      </w:r>
+    </w:p>
+    <w:p>
+      <w:pPr>
+        <w:rPr>
+          <w:rFonts w:ascii="Times New Roman" w:hAnsi="Times New Roman" w:cs="Times New Roman"/>
+        </w:rPr>
+      </w:pPr>
+      <w:r>
+        <w:rPr>
+          <w:rFonts w:ascii="Times New Roman" w:hAnsi="Times New Roman" w:cs="Times New Roman"/>
+        </w:rPr>
+        <w:t>(</w:t>
+      </w:r>
+      <w:r>
+        <w:rPr>
+          <w:rFonts w:ascii="Times New Roman" w:hAnsi="Times New Roman" w:cs="Times New Roman"/>
+        </w:rPr>
+        <w:t>3a</w:t>
+      </w:r>
+      <w:r>
+        <w:rPr>
+          <w:rFonts w:ascii="Times New Roman" w:hAnsi="Times New Roman" w:cs="Times New Roman"/>
+        </w:rPr>
+        <w:t>)</w:t>
+      </w:r>
+      <w:r>
+        <w:rPr>
+          <w:rFonts w:ascii="Times New Roman" w:hAnsi="Times New Roman" w:cs="Times New Roman"/>
+        </w:rPr>
+        <w:t xml:space="preserve"> </w:t>
+      </w:r>
+      <w:r>
+        <w:rPr>
+          <w:rFonts w:ascii="Times New Roman" w:hAnsi="Times New Roman" w:cs="Times New Roman"/>
+        </w:rPr>
+        <w:t>Phylogeny</w:t>
+      </w:r>
+      <w:r>
+        <w:rPr>
+          <w:rFonts w:ascii="Times New Roman" w:hAnsi="Times New Roman" w:cs="Times New Roman"/>
+        </w:rPr>
+        <w:t xml:space="preserve"> generated with preset astral parameters</w:t>
+      </w:r>
+      <w:r>
+        <w:rPr>
+          <w:rFonts w:ascii="Times New Roman" w:hAnsi="Times New Roman" w:cs="Times New Roman"/>
+        </w:rPr>
+        <w:t>.</w:t>
+      </w:r>
+      <w:r>
+        <w:rPr>
+          <w:rFonts w:ascii="Times New Roman" w:hAnsi="Times New Roman" w:cs="Times New Roman"/>
+        </w:rPr>
+        <w:t xml:space="preserve"> </w:t>
+      </w:r>
+    </w:p>
+    <w:p>
+      <w:pPr>
+        <w:rPr>
+          <w:rFonts w:ascii="Times New Roman" w:hAnsi="Times New Roman" w:cs="Times New Roman"/>
+        </w:rPr>
+      </w:pPr>
+      <w:r>
+        <w:rPr>
+          <w:rFonts w:ascii="Times New Roman" w:hAnsi="Times New Roman" w:cs="Times New Roman"/>
+        </w:rPr>
+        <w:t>(</w:t>
+      </w:r>
+      <w:r>
+        <w:rPr>
+          <w:rFonts w:ascii="Times New Roman" w:hAnsi="Times New Roman" w:cs="Times New Roman"/>
+        </w:rPr>
+        <w:t>3b</w:t>
+      </w:r>
+      <w:r>
+        <w:rPr>
+          <w:rFonts w:ascii="Times New Roman" w:hAnsi="Times New Roman" w:cs="Times New Roman"/>
+        </w:rPr>
+        <w:t>)</w:t>
+      </w:r>
+      <w:r>
+        <w:rPr>
+          <w:rFonts w:ascii="Times New Roman" w:hAnsi="Times New Roman" w:cs="Times New Roman"/>
+        </w:rPr>
+        <w:t xml:space="preserve"> </w:t>
+      </w:r>
+      <w:r>
+        <w:rPr>
+          <w:rFonts w:ascii="Times New Roman" w:hAnsi="Times New Roman" w:cs="Times New Roman"/>
+        </w:rPr>
+        <w:t>Phylogeny</w:t>
+      </w:r>
+      <w:r>
+        <w:rPr>
+          <w:rFonts w:ascii="Times New Roman" w:hAnsi="Times New Roman" w:cs="Times New Roman"/>
+        </w:rPr>
+        <w:t xml:space="preserve"> generated when bootstrapping is only applied to gene trees with 1000 replicates</w:t>
+      </w:r>
+      <w:r>
+        <w:rPr>
+          <w:rFonts w:ascii="Times New Roman" w:hAnsi="Times New Roman" w:cs="Times New Roman"/>
+        </w:rPr>
+        <w:t>.</w:t>
+      </w:r>
+    </w:p>
+    <w:p>
+      <w:pPr>
+        <w:rPr>
+          <w:rFonts w:ascii="Times New Roman" w:hAnsi="Times New Roman" w:cs="Times New Roman"/>
+        </w:rPr>
+      </w:pPr>
+    </w:p>
+    <w:p>
+      <w:pPr>
+        <w:rPr>
+          <w:rFonts w:ascii="Times New Roman" w:hAnsi="Times New Roman" w:cs="Times New Roman"/>
+        </w:rPr>
+      </w:pPr>
+    </w:p>
+    <w:p>
+      <w:pPr>
+        <w:rPr>
+          <w:rFonts w:ascii="Times New Roman" w:hAnsi="Times New Roman" w:cs="Times New Roman"/>
+        </w:rPr>
+      </w:pPr>
+    </w:p>
+    <w:p>
+      <w:pPr>
+        <w:rPr>
+          <w:rFonts w:ascii="Times New Roman" w:hAnsi="Times New Roman" w:cs="Times New Roman"/>
+        </w:rPr>
+      </w:pPr>
+    </w:p>
+    <w:p>
+      <w:pPr>
+        <w:rPr>
+          <w:rFonts w:ascii="Times New Roman" w:hAnsi="Times New Roman" w:cs="Times New Roman"/>
+        </w:rPr>
+      </w:pPr>
+    </w:p>
+    <w:p>
+      <w:pPr>
+        <w:rPr>
+          <w:rFonts w:ascii="Times New Roman" w:hAnsi="Times New Roman" w:cs="Times New Roman"/>
+        </w:rPr>
+      </w:pPr>
+      <w:r>
+        <w:rPr>
+          <w:rFonts w:ascii="Times New Roman" w:hAnsi="Times New Roman" w:cs="Times New Roman"/>
+        </w:rPr>
+        <w:lastRenderedPageBreak/>
+        <w:t xml:space="preserve">Figure 4: </w:t>
+      </w:r>
+      <w:proofErr w:type="spellStart"/>
+      <w:r>
+        <w:rPr>
+          <w:rFonts w:ascii="Times New Roman" w:hAnsi="Times New Roman" w:cs="Times New Roman"/>
+        </w:rPr>
+        <w:t>MrBayes</w:t>
+      </w:r>
+      <w:proofErr w:type="spellEnd"/>
+      <w:r>
+        <w:rPr>
+          <w:rFonts w:ascii="Times New Roman" w:hAnsi="Times New Roman" w:cs="Times New Roman"/>
+        </w:rPr>
+        <w:t xml:space="preserve"> phylogenies</w:t>
+      </w:r>
+    </w:p>
+    <w:p>
+      <w:pPr>
+        <w:rPr>
+          <w:rFonts w:ascii="Times New Roman" w:hAnsi="Times New Roman" w:cs="Times New Roman"/>
+          <w:sz w:val="15"/>
+          <w:szCs w:val="15"/>
+        </w:rPr>
+      </w:pPr>
+      <w:r>
+        <w:rPr>
+          <w:rFonts w:ascii="Times New Roman" w:hAnsi="Times New Roman" w:cs="Times New Roman"/>
+          <w:sz w:val="15"/>
+          <w:szCs w:val="15"/>
+        </w:rPr>
+        <w:t>Figure 4a</w:t>
+      </w:r>
+      <w:r>
+        <w:rPr>
+          <w:rFonts w:ascii="Times New Roman" w:hAnsi="Times New Roman" w:cs="Times New Roman"/>
+          <w:sz w:val="15"/>
+          <w:szCs w:val="15"/>
+        </w:rPr>
+        <w:t xml:space="preserve">                       </w:t>
+      </w:r>
+      <w:r>
+        <w:rPr>
+          <w:rFonts w:ascii="Times New Roman" w:hAnsi="Times New Roman" w:cs="Times New Roman"/>
+          <w:sz w:val="15"/>
+          <w:szCs w:val="15"/>
+        </w:rPr>
+        <w:tab/>
+      </w:r>
+      <w:r>
+        <w:rPr>
+          <w:rFonts w:ascii="Times New Roman" w:hAnsi="Times New Roman" w:cs="Times New Roman"/>
+          <w:sz w:val="15"/>
+          <w:szCs w:val="15"/>
+        </w:rPr>
+        <w:tab/>
+      </w:r>
+      <w:r>
+        <w:rPr>
+          <w:rFonts w:ascii="Times New Roman" w:hAnsi="Times New Roman" w:cs="Times New Roman"/>
+          <w:sz w:val="15"/>
+          <w:szCs w:val="15"/>
+        </w:rPr>
+        <w:tab/>
+      </w:r>
+      <w:r>
+        <w:rPr>
+          <w:rFonts w:ascii="Times New Roman" w:hAnsi="Times New Roman" w:cs="Times New Roman"/>
+          <w:sz w:val="15"/>
+          <w:szCs w:val="15"/>
+        </w:rPr>
+        <w:tab/>
+      </w:r>
+      <w:r>
+        <w:rPr>
+          <w:rFonts w:ascii="Times New Roman" w:hAnsi="Times New Roman" w:cs="Times New Roman"/>
+          <w:sz w:val="15"/>
+          <w:szCs w:val="15"/>
+        </w:rPr>
+        <w:tab/>
+        <w:t>Figure 4b</w:t>
+      </w:r>
+    </w:p>
+    <w:p>
+      <w:pPr>
+        <w:rPr>
+          <w:rFonts w:ascii="Times New Roman" w:hAnsi="Times New Roman" w:cs="Times New Roman"/>
           <w:b/>
           <w:bCs/>
         </w:rPr>
       </w:pPr>
+      <w:r>
+        <w:rPr>
+          <w:rFonts w:ascii="Times New Roman" w:hAnsi="Times New Roman" w:cs="Times New Roman"/>
+          <w:noProof/>
+        </w:rPr>
+        <w:drawing>
+          <wp:inline distT="0" distB="0" distL="0" distR="0" wp14:anchorId="697A8F80" wp14:editId="5F6DD818">
+            <wp:extent cx="2879384" cy="2363893"/>
+            <wp:effectExtent l="0" t="0" r="0" b="0"/>
+            <wp:docPr id="1106685079" name="Picture 4" descr="A black background with a black square&#10;&#10;AI-generated content may be incorrect."/>
+            <wp:cNvGraphicFramePr>
+              <a:graphicFrameLocks xmlns:a="http://schemas.openxmlformats.org/drawingml/2006/main" noChangeAspect="1"/>
+            </wp:cNvGraphicFramePr>
+            <a:graphic xmlns:a="http://schemas.openxmlformats.org/drawingml/2006/main">
+              <a:graphicData uri="http://schemas.openxmlformats.org/drawingml/2006/picture">
+                <pic:pic xmlns:pic="http://schemas.openxmlformats.org/drawingml/2006/picture">
+                  <pic:nvPicPr>
+                    <pic:cNvPr id="1106685079" name="Picture 4" descr="A black background with a black square&#10;&#10;AI-generated content may be incorrect."/>
+                    <pic:cNvPicPr/>
+                  </pic:nvPicPr>
+                  <pic:blipFill>
+                    <a:blip r:embed="rId10" cstate="print">
+                      <a:extLst>
+                        <a:ext uri="{28A0092B-C50C-407E-A947-70E740481C1C}">
+                          <a14:useLocalDpi xmlns:a14="http://schemas.microsoft.com/office/drawing/2010/main" val="0"/>
+                        </a:ext>
+                      </a:extLst>
+                    </a:blip>
+                    <a:stretch>
+                      <a:fillRect/>
+                    </a:stretch>
+                  </pic:blipFill>
+                  <pic:spPr>
+                    <a:xfrm>
+                      <a:off x="0" y="0"/>
+                      <a:ext cx="2930074" cy="2405508"/>
+                    </a:xfrm>
+                    <a:prstGeom prst="rect">
+                      <a:avLst/>
+                    </a:prstGeom>
+                  </pic:spPr>
+                </pic:pic>
+              </a:graphicData>
+            </a:graphic>
+          </wp:inline>
+        </w:drawing>
+      </w:r>
+      <w:r>
+        <w:rPr>
+          <w:rFonts w:ascii="Times New Roman" w:hAnsi="Times New Roman" w:cs="Times New Roman"/>
+          <w:b/>
+          <w:bCs/>
+          <w:noProof/>
+        </w:rPr>
+        <w:drawing>
+          <wp:inline distT="0" distB="0" distL="0" distR="0" wp14:anchorId="013C5E75" wp14:editId="5C3B064E">
+            <wp:extent cx="2855595" cy="2344363"/>
+            <wp:effectExtent l="0" t="0" r="0" b="5715"/>
+            <wp:docPr id="564739854" name="Picture 5" descr="A black background with a black square&#10;&#10;AI-generated content may be incorrect."/>
+            <wp:cNvGraphicFramePr>
+              <a:graphicFrameLocks xmlns:a="http://schemas.openxmlformats.org/drawingml/2006/main" noChangeAspect="1"/>
+            </wp:cNvGraphicFramePr>
+            <a:graphic xmlns:a="http://schemas.openxmlformats.org/drawingml/2006/main">
+              <a:graphicData uri="http://schemas.openxmlformats.org/drawingml/2006/picture">
+                <pic:pic xmlns:pic="http://schemas.openxmlformats.org/drawingml/2006/picture">
+                  <pic:nvPicPr>
+                    <pic:cNvPr id="564739854" name="Picture 5" descr="A black background with a black square&#10;&#10;AI-generated content may be incorrect."/>
+                    <pic:cNvPicPr/>
+                  </pic:nvPicPr>
+                  <pic:blipFill>
+                    <a:blip r:embed="rId11" cstate="print">
+                      <a:extLst>
+                        <a:ext uri="{28A0092B-C50C-407E-A947-70E740481C1C}">
+                          <a14:useLocalDpi xmlns:a14="http://schemas.microsoft.com/office/drawing/2010/main" val="0"/>
+                        </a:ext>
+                      </a:extLst>
+                    </a:blip>
+                    <a:stretch>
+                      <a:fillRect/>
+                    </a:stretch>
+                  </pic:blipFill>
+                  <pic:spPr>
+                    <a:xfrm>
+                      <a:off x="0" y="0"/>
+                      <a:ext cx="3002436" cy="2464916"/>
+                    </a:xfrm>
+                    <a:prstGeom prst="rect">
+                      <a:avLst/>
+                    </a:prstGeom>
+                  </pic:spPr>
+                </pic:pic>
+              </a:graphicData>
+            </a:graphic>
+          </wp:inline>
+        </w:drawing>
+      </w:r>
+    </w:p>
+    <w:p>
+      <w:pPr>
+        <w:rPr>
+          <w:rFonts w:ascii="Times New Roman" w:hAnsi="Times New Roman" w:cs="Times New Roman"/>
+        </w:rPr>
+      </w:pPr>
+      <w:r>
+        <w:rPr>
+          <w:rFonts w:ascii="Times New Roman" w:hAnsi="Times New Roman" w:cs="Times New Roman"/>
+        </w:rPr>
+        <w:t>(4a) phylogeny generated with a gamma rate variation, 1,000,000 replicates, 3 chains, a burn-in of 10%, and trees sampled every 10 generations.</w:t>
+      </w:r>
+    </w:p>
+    <w:p>
+      <w:pPr>
+        <w:rPr>
+          <w:rFonts w:ascii="Times New Roman" w:hAnsi="Times New Roman" w:cs="Times New Roman"/>
+        </w:rPr>
+      </w:pPr>
+      <w:r>
+        <w:rPr>
+          <w:rFonts w:ascii="Times New Roman" w:hAnsi="Times New Roman" w:cs="Times New Roman"/>
+        </w:rPr>
+        <w:t xml:space="preserve">(4b) Phylogeny generated with </w:t>
+      </w:r>
+      <w:proofErr w:type="spellStart"/>
+      <w:r>
+        <w:rPr>
+          <w:rFonts w:ascii="Times New Roman" w:hAnsi="Times New Roman" w:cs="Times New Roman"/>
+        </w:rPr>
+        <w:t>GTR+I+gamma</w:t>
+      </w:r>
+      <w:proofErr w:type="spellEnd"/>
+      <w:r>
+        <w:rPr>
+          <w:rFonts w:ascii="Times New Roman" w:hAnsi="Times New Roman" w:cs="Times New Roman"/>
+        </w:rPr>
+        <w:t>, 10,000,000 replicates, 4 chains, a burn-on of 10%, and trees sampled every 1,000 generations.</w:t>
+      </w:r>
+    </w:p>
+    <w:p>
+      <w:pPr>
+        <w:rPr>
+          <w:rFonts w:ascii="Times New Roman" w:hAnsi="Times New Roman" w:cs="Times New Roman"/>
+        </w:rPr>
+      </w:pPr>
+    </w:p>
+    <w:p>
+      <w:pPr>
+        <w:rPr>
+          <w:rFonts w:ascii="Times New Roman" w:hAnsi="Times New Roman" w:cs="Times New Roman"/>
+          <w:b/>
+          <w:bCs/>
+        </w:rPr>
+      </w:pPr>
+      <w:r>
+        <w:rPr>
+          <w:rFonts w:ascii="Times New Roman" w:hAnsi="Times New Roman" w:cs="Times New Roman"/>
+          <w:b/>
+          <w:bCs/>
+        </w:rPr>
+        <w:t>References:</w:t>
+      </w:r>
+    </w:p>
+    <w:p>
+      <w:pPr>
+        <w:pStyle w:val="Bibliography"/>
+        <w:spacing w:line="240" w:lineRule="auto"/>
+        <w:rPr>
+          <w:rFonts w:ascii="Times New Roman" w:hAnsi="Times New Roman" w:cs="Times New Roman"/>
+        </w:rPr>
+      </w:pPr>
+      <w:r>
+        <w:rPr>
+          <w:b/>
+          <w:bCs/>
+        </w:rPr>
+        <w:fldChar w:fldCharType="begin"/>
+      </w:r>
+      <w:r>
+        <w:rPr>
+          <w:b/>
+          <w:bCs/>
+        </w:rPr>
+        <w:instrText xml:space="preserve"> ADDIN ZOTERO_BIBL {"uncited":[],"omitted":[],"custom":[]} CSL_BIBLIOGRAPHY </w:instrText>
+      </w:r>
+      <w:r>
+        <w:rPr>
+          <w:b/>
+          <w:bCs/>
+        </w:rPr>
+        <w:fldChar w:fldCharType="separate"/>
+      </w:r>
+      <w:r>
+        <w:rPr>
+          <w:rFonts w:ascii="Times New Roman" w:hAnsi="Times New Roman" w:cs="Times New Roman"/>
+        </w:rPr>
+        <w:t>1.</w:t>
+      </w:r>
+      <w:r>
+        <w:rPr>
+          <w:rFonts w:ascii="Times New Roman" w:hAnsi="Times New Roman" w:cs="Times New Roman"/>
+        </w:rPr>
+        <w:tab/>
+        <w:t xml:space="preserve">Stuart, S. N. </w:t>
+      </w:r>
+      <w:r>
+        <w:rPr>
+          <w:rFonts w:ascii="Times New Roman" w:hAnsi="Times New Roman" w:cs="Times New Roman"/>
+          <w:i/>
+          <w:iCs/>
+        </w:rPr>
+        <w:t>et al.</w:t>
+      </w:r>
+      <w:r>
+        <w:rPr>
+          <w:rFonts w:ascii="Times New Roman" w:hAnsi="Times New Roman" w:cs="Times New Roman"/>
+        </w:rPr>
+        <w:t xml:space="preserve"> Status and Trends of Amphibian Declines and Extinctions Worldwide. </w:t>
+      </w:r>
+      <w:r>
+        <w:rPr>
+          <w:rFonts w:ascii="Times New Roman" w:hAnsi="Times New Roman" w:cs="Times New Roman"/>
+          <w:i/>
+          <w:iCs/>
+        </w:rPr>
+        <w:t>Science</w:t>
+      </w:r>
+      <w:r>
+        <w:rPr>
+          <w:rFonts w:ascii="Times New Roman" w:hAnsi="Times New Roman" w:cs="Times New Roman"/>
+        </w:rPr>
+        <w:t xml:space="preserve"> </w:t>
+      </w:r>
+      <w:r>
+        <w:rPr>
+          <w:rFonts w:ascii="Times New Roman" w:hAnsi="Times New Roman" w:cs="Times New Roman"/>
+          <w:b/>
+          <w:bCs/>
+        </w:rPr>
+        <w:t>306</w:t>
+      </w:r>
+      <w:r>
+        <w:rPr>
+          <w:rFonts w:ascii="Times New Roman" w:hAnsi="Times New Roman" w:cs="Times New Roman"/>
+        </w:rPr>
+        <w:t>, 1783–1786 (2004).</w:t>
+      </w:r>
+    </w:p>
+    <w:p>
+      <w:pPr>
+        <w:pStyle w:val="Bibliography"/>
+        <w:spacing w:line="240" w:lineRule="auto"/>
+        <w:rPr>
+          <w:rFonts w:ascii="Times New Roman" w:hAnsi="Times New Roman" w:cs="Times New Roman"/>
+        </w:rPr>
+      </w:pPr>
+      <w:r>
+        <w:rPr>
+          <w:rFonts w:ascii="Times New Roman" w:hAnsi="Times New Roman" w:cs="Times New Roman"/>
+        </w:rPr>
+        <w:t>2.</w:t>
+      </w:r>
+      <w:r>
+        <w:rPr>
+          <w:rFonts w:ascii="Times New Roman" w:hAnsi="Times New Roman" w:cs="Times New Roman"/>
+        </w:rPr>
+        <w:tab/>
+      </w:r>
+      <w:proofErr w:type="spellStart"/>
+      <w:r>
+        <w:rPr>
+          <w:rFonts w:ascii="Times New Roman" w:hAnsi="Times New Roman" w:cs="Times New Roman"/>
+        </w:rPr>
+        <w:t>Boonman</w:t>
+      </w:r>
+      <w:proofErr w:type="spellEnd"/>
+      <w:r>
+        <w:rPr>
+          <w:rFonts w:ascii="Times New Roman" w:hAnsi="Times New Roman" w:cs="Times New Roman"/>
+        </w:rPr>
+        <w:t xml:space="preserve">, C. C. F. </w:t>
+      </w:r>
+      <w:r>
+        <w:rPr>
+          <w:rFonts w:ascii="Times New Roman" w:hAnsi="Times New Roman" w:cs="Times New Roman"/>
+          <w:i/>
+          <w:iCs/>
+        </w:rPr>
+        <w:t>et al.</w:t>
+      </w:r>
+      <w:r>
+        <w:rPr>
+          <w:rFonts w:ascii="Times New Roman" w:hAnsi="Times New Roman" w:cs="Times New Roman"/>
+        </w:rPr>
+        <w:t xml:space="preserve"> More than 17,000 tree species are at risk from rapid global change. </w:t>
+      </w:r>
+      <w:r>
+        <w:rPr>
+          <w:rFonts w:ascii="Times New Roman" w:hAnsi="Times New Roman" w:cs="Times New Roman"/>
+          <w:i/>
+          <w:iCs/>
+        </w:rPr>
+        <w:t>Nat Commun</w:t>
+      </w:r>
+      <w:r>
+        <w:rPr>
+          <w:rFonts w:ascii="Times New Roman" w:hAnsi="Times New Roman" w:cs="Times New Roman"/>
+        </w:rPr>
+        <w:t xml:space="preserve"> </w:t>
+      </w:r>
+      <w:r>
+        <w:rPr>
+          <w:rFonts w:ascii="Times New Roman" w:hAnsi="Times New Roman" w:cs="Times New Roman"/>
+          <w:b/>
+          <w:bCs/>
+        </w:rPr>
+        <w:t>15</w:t>
+      </w:r>
+      <w:r>
+        <w:rPr>
+          <w:rFonts w:ascii="Times New Roman" w:hAnsi="Times New Roman" w:cs="Times New Roman"/>
+        </w:rPr>
+        <w:t>, 166 (2024).</w:t>
+      </w:r>
+    </w:p>
+    <w:p>
+      <w:pPr>
+        <w:pStyle w:val="Bibliography"/>
+        <w:spacing w:line="240" w:lineRule="auto"/>
+        <w:rPr>
+          <w:rFonts w:ascii="Times New Roman" w:hAnsi="Times New Roman" w:cs="Times New Roman"/>
+        </w:rPr>
+      </w:pPr>
+      <w:r>
+        <w:rPr>
+          <w:rFonts w:ascii="Times New Roman" w:hAnsi="Times New Roman" w:cs="Times New Roman"/>
+        </w:rPr>
+        <w:t>3.</w:t>
+      </w:r>
+      <w:r>
+        <w:rPr>
+          <w:rFonts w:ascii="Times New Roman" w:hAnsi="Times New Roman" w:cs="Times New Roman"/>
+        </w:rPr>
+        <w:tab/>
+        <w:t xml:space="preserve">Adams, A. M. </w:t>
+      </w:r>
+      <w:r>
+        <w:rPr>
+          <w:rFonts w:ascii="Times New Roman" w:hAnsi="Times New Roman" w:cs="Times New Roman"/>
+          <w:i/>
+          <w:iCs/>
+        </w:rPr>
+        <w:t>et al.</w:t>
+      </w:r>
+      <w:r>
+        <w:rPr>
+          <w:rFonts w:ascii="Times New Roman" w:hAnsi="Times New Roman" w:cs="Times New Roman"/>
+        </w:rPr>
+        <w:t xml:space="preserve"> The state of the bats in North America. </w:t>
+      </w:r>
+      <w:r>
+        <w:rPr>
+          <w:rFonts w:ascii="Times New Roman" w:hAnsi="Times New Roman" w:cs="Times New Roman"/>
+          <w:i/>
+          <w:iCs/>
+        </w:rPr>
+        <w:t>Annals of the New York Academy of Sciences</w:t>
+      </w:r>
+      <w:r>
+        <w:rPr>
+          <w:rFonts w:ascii="Times New Roman" w:hAnsi="Times New Roman" w:cs="Times New Roman"/>
+        </w:rPr>
+        <w:t xml:space="preserve"> </w:t>
+      </w:r>
+      <w:r>
+        <w:rPr>
+          <w:rFonts w:ascii="Times New Roman" w:hAnsi="Times New Roman" w:cs="Times New Roman"/>
+          <w:b/>
+          <w:bCs/>
+        </w:rPr>
+        <w:t>1541</w:t>
+      </w:r>
+      <w:r>
+        <w:rPr>
+          <w:rFonts w:ascii="Times New Roman" w:hAnsi="Times New Roman" w:cs="Times New Roman"/>
+        </w:rPr>
+        <w:t>, 115–128 (2024).</w:t>
+      </w:r>
+    </w:p>
+    <w:p>
+      <w:pPr>
+        <w:pStyle w:val="Bibliography"/>
+        <w:spacing w:line="240" w:lineRule="auto"/>
+        <w:rPr>
+          <w:rFonts w:ascii="Times New Roman" w:hAnsi="Times New Roman" w:cs="Times New Roman"/>
+        </w:rPr>
+      </w:pPr>
+      <w:r>
+        <w:rPr>
+          <w:rFonts w:ascii="Times New Roman" w:hAnsi="Times New Roman" w:cs="Times New Roman"/>
+        </w:rPr>
+        <w:t>4.</w:t>
+      </w:r>
+      <w:r>
+        <w:rPr>
+          <w:rFonts w:ascii="Times New Roman" w:hAnsi="Times New Roman" w:cs="Times New Roman"/>
+        </w:rPr>
+        <w:tab/>
+        <w:t xml:space="preserve">15/4. Kunming-Montreal Global Biodiversity Framework. in (United Nations Environment </w:t>
+      </w:r>
+      <w:proofErr w:type="spellStart"/>
+      <w:r>
+        <w:rPr>
+          <w:rFonts w:ascii="Times New Roman" w:hAnsi="Times New Roman" w:cs="Times New Roman"/>
+        </w:rPr>
+        <w:t>Programme</w:t>
+      </w:r>
+      <w:proofErr w:type="spellEnd"/>
+      <w:r>
+        <w:rPr>
+          <w:rFonts w:ascii="Times New Roman" w:hAnsi="Times New Roman" w:cs="Times New Roman"/>
+        </w:rPr>
+        <w:t>, Montreal, Canada, 2022).</w:t>
+      </w:r>
+    </w:p>
+    <w:p>
+      <w:pPr>
+        <w:pStyle w:val="Bibliography"/>
+        <w:spacing w:line="240" w:lineRule="auto"/>
+        <w:rPr>
+          <w:rFonts w:ascii="Times New Roman" w:hAnsi="Times New Roman" w:cs="Times New Roman"/>
+        </w:rPr>
+      </w:pPr>
+      <w:r>
+        <w:rPr>
+          <w:rFonts w:ascii="Times New Roman" w:hAnsi="Times New Roman" w:cs="Times New Roman"/>
+        </w:rPr>
+        <w:t>5.</w:t>
+      </w:r>
+      <w:r>
+        <w:rPr>
+          <w:rFonts w:ascii="Times New Roman" w:hAnsi="Times New Roman" w:cs="Times New Roman"/>
+        </w:rPr>
+        <w:tab/>
+        <w:t xml:space="preserve">Taylor, J. W., Turner, E., Townsend, J. P., Dettman, J. R. &amp; Jacobson, D. Eukaryotic microbes, species recognition and the geographic limits of species: examples from the kingdom Fungi. </w:t>
+      </w:r>
+      <w:proofErr w:type="spellStart"/>
+      <w:r>
+        <w:rPr>
+          <w:rFonts w:ascii="Times New Roman" w:hAnsi="Times New Roman" w:cs="Times New Roman"/>
+          <w:i/>
+          <w:iCs/>
+        </w:rPr>
+        <w:t>Philos</w:t>
+      </w:r>
+      <w:proofErr w:type="spellEnd"/>
+      <w:r>
+        <w:rPr>
+          <w:rFonts w:ascii="Times New Roman" w:hAnsi="Times New Roman" w:cs="Times New Roman"/>
+          <w:i/>
+          <w:iCs/>
+        </w:rPr>
+        <w:t xml:space="preserve"> Trans R Soc Lond B Biol Sci</w:t>
+      </w:r>
+      <w:r>
+        <w:rPr>
+          <w:rFonts w:ascii="Times New Roman" w:hAnsi="Times New Roman" w:cs="Times New Roman"/>
+        </w:rPr>
+        <w:t xml:space="preserve"> </w:t>
+      </w:r>
+      <w:r>
+        <w:rPr>
+          <w:rFonts w:ascii="Times New Roman" w:hAnsi="Times New Roman" w:cs="Times New Roman"/>
+          <w:b/>
+          <w:bCs/>
+        </w:rPr>
+        <w:t>361</w:t>
+      </w:r>
+      <w:r>
+        <w:rPr>
+          <w:rFonts w:ascii="Times New Roman" w:hAnsi="Times New Roman" w:cs="Times New Roman"/>
+        </w:rPr>
+        <w:t>, 1947–1963 (2006).</w:t>
+      </w:r>
+    </w:p>
+    <w:p>
+      <w:pPr>
+        <w:pStyle w:val="Bibliography"/>
+        <w:spacing w:line="240" w:lineRule="auto"/>
+        <w:rPr>
+          <w:rFonts w:ascii="Times New Roman" w:hAnsi="Times New Roman" w:cs="Times New Roman"/>
+        </w:rPr>
+      </w:pPr>
+      <w:r>
+        <w:rPr>
+          <w:rFonts w:ascii="Times New Roman" w:hAnsi="Times New Roman" w:cs="Times New Roman"/>
+        </w:rPr>
+        <w:t>6.</w:t>
+      </w:r>
+      <w:r>
+        <w:rPr>
+          <w:rFonts w:ascii="Times New Roman" w:hAnsi="Times New Roman" w:cs="Times New Roman"/>
+        </w:rPr>
+        <w:tab/>
+        <w:t xml:space="preserve">Niskanen, T. </w:t>
+      </w:r>
+      <w:r>
+        <w:rPr>
+          <w:rFonts w:ascii="Times New Roman" w:hAnsi="Times New Roman" w:cs="Times New Roman"/>
+          <w:i/>
+          <w:iCs/>
+        </w:rPr>
+        <w:t>et al.</w:t>
+      </w:r>
+      <w:r>
+        <w:rPr>
+          <w:rFonts w:ascii="Times New Roman" w:hAnsi="Times New Roman" w:cs="Times New Roman"/>
+        </w:rPr>
+        <w:t xml:space="preserve"> Pushing the Frontiers of Biodiversity Research: Unveiling the Global Diversity, Distribution, and Conservation of Fungi. </w:t>
+      </w:r>
+      <w:r>
+        <w:rPr>
+          <w:rFonts w:ascii="Times New Roman" w:hAnsi="Times New Roman" w:cs="Times New Roman"/>
+          <w:i/>
+          <w:iCs/>
+        </w:rPr>
+        <w:t>Annual Review of Environment and Resources</w:t>
+      </w:r>
+      <w:r>
+        <w:rPr>
+          <w:rFonts w:ascii="Times New Roman" w:hAnsi="Times New Roman" w:cs="Times New Roman"/>
+        </w:rPr>
+        <w:t xml:space="preserve"> </w:t>
+      </w:r>
+      <w:r>
+        <w:rPr>
+          <w:rFonts w:ascii="Times New Roman" w:hAnsi="Times New Roman" w:cs="Times New Roman"/>
+          <w:b/>
+          <w:bCs/>
+        </w:rPr>
+        <w:t>48</w:t>
+      </w:r>
+      <w:r>
+        <w:rPr>
+          <w:rFonts w:ascii="Times New Roman" w:hAnsi="Times New Roman" w:cs="Times New Roman"/>
+        </w:rPr>
+        <w:t>, 149–176 (2023).</w:t>
+      </w:r>
+    </w:p>
+    <w:p>
+      <w:pPr>
+        <w:pStyle w:val="Bibliography"/>
+        <w:spacing w:line="240" w:lineRule="auto"/>
+        <w:rPr>
+          <w:rFonts w:ascii="Times New Roman" w:hAnsi="Times New Roman" w:cs="Times New Roman"/>
+        </w:rPr>
+      </w:pPr>
+      <w:r>
+        <w:rPr>
+          <w:rFonts w:ascii="Times New Roman" w:hAnsi="Times New Roman" w:cs="Times New Roman"/>
+        </w:rPr>
+        <w:t>7.</w:t>
+      </w:r>
+      <w:r>
+        <w:rPr>
+          <w:rFonts w:ascii="Times New Roman" w:hAnsi="Times New Roman" w:cs="Times New Roman"/>
+        </w:rPr>
+        <w:tab/>
+        <w:t xml:space="preserve">Pegler, D. N. Useful Fungi of the World: Caesar’s mushroom and the Christmas mushroom. </w:t>
+      </w:r>
+      <w:r>
+        <w:rPr>
+          <w:rFonts w:ascii="Times New Roman" w:hAnsi="Times New Roman" w:cs="Times New Roman"/>
+          <w:i/>
+          <w:iCs/>
+        </w:rPr>
+        <w:t>Mycologist</w:t>
+      </w:r>
+      <w:r>
+        <w:rPr>
+          <w:rFonts w:ascii="Times New Roman" w:hAnsi="Times New Roman" w:cs="Times New Roman"/>
+        </w:rPr>
+        <w:t xml:space="preserve"> </w:t>
+      </w:r>
+      <w:r>
+        <w:rPr>
+          <w:rFonts w:ascii="Times New Roman" w:hAnsi="Times New Roman" w:cs="Times New Roman"/>
+          <w:b/>
+          <w:bCs/>
+        </w:rPr>
+        <w:t>16</w:t>
+      </w:r>
+      <w:r>
+        <w:rPr>
+          <w:rFonts w:ascii="Times New Roman" w:hAnsi="Times New Roman" w:cs="Times New Roman"/>
+        </w:rPr>
+        <w:t>, 140–141 (2002).</w:t>
+      </w:r>
+    </w:p>
+    <w:p>
+      <w:pPr>
+        <w:pStyle w:val="Bibliography"/>
+        <w:spacing w:line="240" w:lineRule="auto"/>
+        <w:rPr>
+          <w:rFonts w:ascii="Times New Roman" w:hAnsi="Times New Roman" w:cs="Times New Roman"/>
+        </w:rPr>
+      </w:pPr>
+      <w:r>
+        <w:rPr>
+          <w:rFonts w:ascii="Times New Roman" w:hAnsi="Times New Roman" w:cs="Times New Roman"/>
+        </w:rPr>
+        <w:t>8.</w:t>
+      </w:r>
+      <w:r>
+        <w:rPr>
+          <w:rFonts w:ascii="Times New Roman" w:hAnsi="Times New Roman" w:cs="Times New Roman"/>
+        </w:rPr>
+        <w:tab/>
+        <w:t xml:space="preserve">Vetter, J. </w:t>
+      </w:r>
+      <w:proofErr w:type="spellStart"/>
+      <w:r>
+        <w:rPr>
+          <w:rFonts w:ascii="Times New Roman" w:hAnsi="Times New Roman" w:cs="Times New Roman"/>
+        </w:rPr>
+        <w:t>Amanitins</w:t>
+      </w:r>
+      <w:proofErr w:type="spellEnd"/>
+      <w:r>
+        <w:rPr>
+          <w:rFonts w:ascii="Times New Roman" w:hAnsi="Times New Roman" w:cs="Times New Roman"/>
+        </w:rPr>
+        <w:t xml:space="preserve">: The Most Poisonous Molecules of the Fungal World. </w:t>
+      </w:r>
+      <w:r>
+        <w:rPr>
+          <w:rFonts w:ascii="Times New Roman" w:hAnsi="Times New Roman" w:cs="Times New Roman"/>
+          <w:i/>
+          <w:iCs/>
+        </w:rPr>
+        <w:t>Molecules</w:t>
+      </w:r>
+      <w:r>
+        <w:rPr>
+          <w:rFonts w:ascii="Times New Roman" w:hAnsi="Times New Roman" w:cs="Times New Roman"/>
+        </w:rPr>
+        <w:t xml:space="preserve"> </w:t>
+      </w:r>
+      <w:r>
+        <w:rPr>
+          <w:rFonts w:ascii="Times New Roman" w:hAnsi="Times New Roman" w:cs="Times New Roman"/>
+          <w:b/>
+          <w:bCs/>
+        </w:rPr>
+        <w:t>28</w:t>
+      </w:r>
+      <w:r>
+        <w:rPr>
+          <w:rFonts w:ascii="Times New Roman" w:hAnsi="Times New Roman" w:cs="Times New Roman"/>
+        </w:rPr>
+        <w:t>, 5932 (2023).</w:t>
+      </w:r>
+    </w:p>
+    <w:p>
+      <w:pPr>
+        <w:pStyle w:val="Bibliography"/>
+        <w:spacing w:line="240" w:lineRule="auto"/>
+        <w:rPr>
+          <w:rFonts w:ascii="Times New Roman" w:hAnsi="Times New Roman" w:cs="Times New Roman"/>
+        </w:rPr>
+      </w:pPr>
+      <w:r>
+        <w:rPr>
+          <w:rFonts w:ascii="Times New Roman" w:hAnsi="Times New Roman" w:cs="Times New Roman"/>
+        </w:rPr>
+        <w:t>9.</w:t>
+      </w:r>
+      <w:r>
+        <w:rPr>
+          <w:rFonts w:ascii="Times New Roman" w:hAnsi="Times New Roman" w:cs="Times New Roman"/>
+        </w:rPr>
+        <w:tab/>
+        <w:t xml:space="preserve">Wolfe, B. E., Tulloss, R. E. &amp; Pringle, A. The Irreversible Loss of a Decomposition Pathway Marks the Single Origin of an Ectomycorrhizal Symbiosis. </w:t>
+      </w:r>
+      <w:r>
+        <w:rPr>
+          <w:rFonts w:ascii="Times New Roman" w:hAnsi="Times New Roman" w:cs="Times New Roman"/>
+          <w:i/>
+          <w:iCs/>
+        </w:rPr>
+        <w:t>PLOS ONE</w:t>
+      </w:r>
+      <w:r>
+        <w:rPr>
+          <w:rFonts w:ascii="Times New Roman" w:hAnsi="Times New Roman" w:cs="Times New Roman"/>
+        </w:rPr>
+        <w:t xml:space="preserve"> </w:t>
+      </w:r>
+      <w:r>
+        <w:rPr>
+          <w:rFonts w:ascii="Times New Roman" w:hAnsi="Times New Roman" w:cs="Times New Roman"/>
+          <w:b/>
+          <w:bCs/>
+        </w:rPr>
+        <w:t>7</w:t>
+      </w:r>
+      <w:r>
+        <w:rPr>
+          <w:rFonts w:ascii="Times New Roman" w:hAnsi="Times New Roman" w:cs="Times New Roman"/>
+        </w:rPr>
+        <w:t>, e39597 (2012).</w:t>
+      </w:r>
+    </w:p>
+    <w:p>
+      <w:pPr>
+        <w:pStyle w:val="Bibliography"/>
+        <w:spacing w:line="240" w:lineRule="auto"/>
+        <w:rPr>
+          <w:rFonts w:ascii="Times New Roman" w:hAnsi="Times New Roman" w:cs="Times New Roman"/>
+        </w:rPr>
+      </w:pPr>
+      <w:r>
+        <w:rPr>
+          <w:rFonts w:ascii="Times New Roman" w:hAnsi="Times New Roman" w:cs="Times New Roman"/>
+        </w:rPr>
+        <w:lastRenderedPageBreak/>
+        <w:t>10.</w:t>
+      </w:r>
+      <w:r>
+        <w:rPr>
+          <w:rFonts w:ascii="Times New Roman" w:hAnsi="Times New Roman" w:cs="Times New Roman"/>
+        </w:rPr>
+        <w:tab/>
+        <w:t xml:space="preserve">Geml, J., Tulloss, R. E., Laursen, G. A., </w:t>
+      </w:r>
+      <w:proofErr w:type="spellStart"/>
+      <w:r>
+        <w:rPr>
+          <w:rFonts w:ascii="Times New Roman" w:hAnsi="Times New Roman" w:cs="Times New Roman"/>
+        </w:rPr>
+        <w:t>Sazanova</w:t>
+      </w:r>
+      <w:proofErr w:type="spellEnd"/>
+      <w:r>
+        <w:rPr>
+          <w:rFonts w:ascii="Times New Roman" w:hAnsi="Times New Roman" w:cs="Times New Roman"/>
+        </w:rPr>
+        <w:t xml:space="preserve">, N. A. &amp; Taylor, D. L. Evidence for strong inter- and intracontinental phylogeographic structure in </w:t>
+      </w:r>
+      <w:r>
+        <w:rPr>
+          <w:rFonts w:ascii="Times New Roman" w:hAnsi="Times New Roman" w:cs="Times New Roman"/>
+          <w:i/>
+          <w:iCs/>
+        </w:rPr>
+        <w:t>Amanita muscaria</w:t>
+      </w:r>
+      <w:r>
+        <w:rPr>
+          <w:rFonts w:ascii="Times New Roman" w:hAnsi="Times New Roman" w:cs="Times New Roman"/>
+        </w:rPr>
+        <w:t xml:space="preserve">, a wind-dispersed ectomycorrhizal basidiomycete. </w:t>
+      </w:r>
+      <w:r>
+        <w:rPr>
+          <w:rFonts w:ascii="Times New Roman" w:hAnsi="Times New Roman" w:cs="Times New Roman"/>
+          <w:i/>
+          <w:iCs/>
+        </w:rPr>
+        <w:t>Molecular Phylogenetics and Evolution</w:t>
+      </w:r>
+      <w:r>
+        <w:rPr>
+          <w:rFonts w:ascii="Times New Roman" w:hAnsi="Times New Roman" w:cs="Times New Roman"/>
+        </w:rPr>
+        <w:t xml:space="preserve"> </w:t>
+      </w:r>
+      <w:r>
+        <w:rPr>
+          <w:rFonts w:ascii="Times New Roman" w:hAnsi="Times New Roman" w:cs="Times New Roman"/>
+          <w:b/>
+          <w:bCs/>
+        </w:rPr>
+        <w:t>48</w:t>
+      </w:r>
+      <w:r>
+        <w:rPr>
+          <w:rFonts w:ascii="Times New Roman" w:hAnsi="Times New Roman" w:cs="Times New Roman"/>
+        </w:rPr>
+        <w:t>, 694–701 (2008).</w:t>
+      </w:r>
+    </w:p>
+    <w:p>
+      <w:pPr>
+        <w:pStyle w:val="Bibliography"/>
+        <w:spacing w:line="240" w:lineRule="auto"/>
+        <w:rPr>
+          <w:rFonts w:ascii="Times New Roman" w:hAnsi="Times New Roman" w:cs="Times New Roman"/>
+        </w:rPr>
+      </w:pPr>
+      <w:r>
+        <w:rPr>
+          <w:rFonts w:ascii="Times New Roman" w:hAnsi="Times New Roman" w:cs="Times New Roman"/>
+        </w:rPr>
+        <w:t>11.</w:t>
+      </w:r>
+      <w:r>
+        <w:rPr>
+          <w:rFonts w:ascii="Times New Roman" w:hAnsi="Times New Roman" w:cs="Times New Roman"/>
+        </w:rPr>
+        <w:tab/>
+        <w:t xml:space="preserve">Cui, Y.-Y., Cai, Q., Tang, L.-P., Liu, J.-W. &amp; Yang, Z. L. The family </w:t>
+      </w:r>
+      <w:proofErr w:type="spellStart"/>
+      <w:r>
+        <w:rPr>
+          <w:rFonts w:ascii="Times New Roman" w:hAnsi="Times New Roman" w:cs="Times New Roman"/>
+        </w:rPr>
+        <w:t>Amanitaceae</w:t>
+      </w:r>
+      <w:proofErr w:type="spellEnd"/>
+      <w:r>
+        <w:rPr>
+          <w:rFonts w:ascii="Times New Roman" w:hAnsi="Times New Roman" w:cs="Times New Roman"/>
+        </w:rPr>
+        <w:t xml:space="preserve">: molecular phylogeny, higher-rank taxonomy and the species in China. </w:t>
+      </w:r>
+      <w:r>
+        <w:rPr>
+          <w:rFonts w:ascii="Times New Roman" w:hAnsi="Times New Roman" w:cs="Times New Roman"/>
+          <w:i/>
+          <w:iCs/>
+        </w:rPr>
+        <w:t>Fungal Diversity</w:t>
+      </w:r>
+      <w:r>
+        <w:rPr>
+          <w:rFonts w:ascii="Times New Roman" w:hAnsi="Times New Roman" w:cs="Times New Roman"/>
+        </w:rPr>
+        <w:t xml:space="preserve"> </w:t>
+      </w:r>
+      <w:r>
+        <w:rPr>
+          <w:rFonts w:ascii="Times New Roman" w:hAnsi="Times New Roman" w:cs="Times New Roman"/>
+          <w:b/>
+          <w:bCs/>
+        </w:rPr>
+        <w:t>91</w:t>
+      </w:r>
+      <w:r>
+        <w:rPr>
+          <w:rFonts w:ascii="Times New Roman" w:hAnsi="Times New Roman" w:cs="Times New Roman"/>
+        </w:rPr>
+        <w:t>, 5–230 (2018).</w:t>
+      </w:r>
+    </w:p>
+    <w:p>
+      <w:pPr>
+        <w:pStyle w:val="Bibliography"/>
+        <w:spacing w:line="240" w:lineRule="auto"/>
+        <w:rPr>
+          <w:rFonts w:ascii="Times New Roman" w:hAnsi="Times New Roman" w:cs="Times New Roman"/>
+        </w:rPr>
+      </w:pPr>
+      <w:r>
+        <w:rPr>
+          <w:rFonts w:ascii="Times New Roman" w:hAnsi="Times New Roman" w:cs="Times New Roman"/>
+        </w:rPr>
+        <w:t>12.</w:t>
+      </w:r>
+      <w:r>
+        <w:rPr>
+          <w:rFonts w:ascii="Times New Roman" w:hAnsi="Times New Roman" w:cs="Times New Roman"/>
+        </w:rPr>
+        <w:tab/>
+        <w:t>J, K. Entrez Direct: E-utilities on the Unix Command Line. National Center for Biotechnology Information (2013).</w:t>
+      </w:r>
+    </w:p>
+    <w:p>
+      <w:pPr>
+        <w:pStyle w:val="Bibliography"/>
+        <w:spacing w:line="240" w:lineRule="auto"/>
+        <w:rPr>
+          <w:rFonts w:ascii="Times New Roman" w:hAnsi="Times New Roman" w:cs="Times New Roman"/>
+        </w:rPr>
+      </w:pPr>
+      <w:r>
+        <w:rPr>
+          <w:rFonts w:ascii="Times New Roman" w:hAnsi="Times New Roman" w:cs="Times New Roman"/>
+        </w:rPr>
+        <w:t>13.</w:t>
+      </w:r>
+      <w:r>
+        <w:rPr>
+          <w:rFonts w:ascii="Times New Roman" w:hAnsi="Times New Roman" w:cs="Times New Roman"/>
+        </w:rPr>
+        <w:tab/>
+        <w:t xml:space="preserve">Larkin, M. A. </w:t>
+      </w:r>
+      <w:r>
+        <w:rPr>
+          <w:rFonts w:ascii="Times New Roman" w:hAnsi="Times New Roman" w:cs="Times New Roman"/>
+          <w:i/>
+          <w:iCs/>
+        </w:rPr>
+        <w:t>et al.</w:t>
+      </w:r>
+      <w:r>
+        <w:rPr>
+          <w:rFonts w:ascii="Times New Roman" w:hAnsi="Times New Roman" w:cs="Times New Roman"/>
+        </w:rPr>
+        <w:t xml:space="preserve"> </w:t>
+      </w:r>
+      <w:proofErr w:type="spellStart"/>
+      <w:r>
+        <w:rPr>
+          <w:rFonts w:ascii="Times New Roman" w:hAnsi="Times New Roman" w:cs="Times New Roman"/>
+        </w:rPr>
+        <w:t>Clustal</w:t>
+      </w:r>
+      <w:proofErr w:type="spellEnd"/>
+      <w:r>
+        <w:rPr>
+          <w:rFonts w:ascii="Times New Roman" w:hAnsi="Times New Roman" w:cs="Times New Roman"/>
+        </w:rPr>
+        <w:t xml:space="preserve"> W and </w:t>
+      </w:r>
+      <w:proofErr w:type="spellStart"/>
+      <w:r>
+        <w:rPr>
+          <w:rFonts w:ascii="Times New Roman" w:hAnsi="Times New Roman" w:cs="Times New Roman"/>
+        </w:rPr>
+        <w:t>Clustal</w:t>
+      </w:r>
+      <w:proofErr w:type="spellEnd"/>
+      <w:r>
+        <w:rPr>
+          <w:rFonts w:ascii="Times New Roman" w:hAnsi="Times New Roman" w:cs="Times New Roman"/>
+        </w:rPr>
+        <w:t xml:space="preserve"> X version 2.0. </w:t>
+      </w:r>
+      <w:r>
+        <w:rPr>
+          <w:rFonts w:ascii="Times New Roman" w:hAnsi="Times New Roman" w:cs="Times New Roman"/>
+          <w:i/>
+          <w:iCs/>
+        </w:rPr>
+        <w:t>Bioinformatics</w:t>
+      </w:r>
+      <w:r>
+        <w:rPr>
+          <w:rFonts w:ascii="Times New Roman" w:hAnsi="Times New Roman" w:cs="Times New Roman"/>
+        </w:rPr>
+        <w:t xml:space="preserve"> </w:t>
+      </w:r>
+      <w:r>
+        <w:rPr>
+          <w:rFonts w:ascii="Times New Roman" w:hAnsi="Times New Roman" w:cs="Times New Roman"/>
+          <w:b/>
+          <w:bCs/>
+        </w:rPr>
+        <w:t>23</w:t>
+      </w:r>
+      <w:r>
+        <w:rPr>
+          <w:rFonts w:ascii="Times New Roman" w:hAnsi="Times New Roman" w:cs="Times New Roman"/>
+        </w:rPr>
+        <w:t>, 2947–2948 (2007).</w:t>
+      </w:r>
+    </w:p>
+    <w:p>
+      <w:pPr>
+        <w:pStyle w:val="Bibliography"/>
+        <w:spacing w:line="240" w:lineRule="auto"/>
+        <w:rPr>
+          <w:rFonts w:ascii="Times New Roman" w:hAnsi="Times New Roman" w:cs="Times New Roman"/>
+        </w:rPr>
+      </w:pPr>
+      <w:r>
+        <w:rPr>
+          <w:rFonts w:ascii="Times New Roman" w:hAnsi="Times New Roman" w:cs="Times New Roman"/>
+        </w:rPr>
+        <w:t>14.</w:t>
+      </w:r>
+      <w:r>
+        <w:rPr>
+          <w:rFonts w:ascii="Times New Roman" w:hAnsi="Times New Roman" w:cs="Times New Roman"/>
+        </w:rPr>
+        <w:tab/>
+        <w:t xml:space="preserve">Schliep, K. P. </w:t>
+      </w:r>
+      <w:proofErr w:type="spellStart"/>
+      <w:r>
+        <w:rPr>
+          <w:rFonts w:ascii="Times New Roman" w:hAnsi="Times New Roman" w:cs="Times New Roman"/>
+        </w:rPr>
+        <w:t>phangorn</w:t>
+      </w:r>
+      <w:proofErr w:type="spellEnd"/>
+      <w:r>
+        <w:rPr>
+          <w:rFonts w:ascii="Times New Roman" w:hAnsi="Times New Roman" w:cs="Times New Roman"/>
+        </w:rPr>
+        <w:t xml:space="preserve">: phylogenetic analysis in R. </w:t>
+      </w:r>
+      <w:r>
+        <w:rPr>
+          <w:rFonts w:ascii="Times New Roman" w:hAnsi="Times New Roman" w:cs="Times New Roman"/>
+          <w:i/>
+          <w:iCs/>
+        </w:rPr>
+        <w:t>Bioinformatics</w:t>
+      </w:r>
+      <w:r>
+        <w:rPr>
+          <w:rFonts w:ascii="Times New Roman" w:hAnsi="Times New Roman" w:cs="Times New Roman"/>
+        </w:rPr>
+        <w:t xml:space="preserve"> </w:t>
+      </w:r>
+      <w:r>
+        <w:rPr>
+          <w:rFonts w:ascii="Times New Roman" w:hAnsi="Times New Roman" w:cs="Times New Roman"/>
+          <w:b/>
+          <w:bCs/>
+        </w:rPr>
+        <w:t>27</w:t>
+      </w:r>
+      <w:r>
+        <w:rPr>
+          <w:rFonts w:ascii="Times New Roman" w:hAnsi="Times New Roman" w:cs="Times New Roman"/>
+        </w:rPr>
+        <w:t>, 592–593 (2011).</w:t>
+      </w:r>
+    </w:p>
+    <w:p>
+      <w:pPr>
+        <w:pStyle w:val="Bibliography"/>
+        <w:spacing w:line="240" w:lineRule="auto"/>
+        <w:rPr>
+          <w:rFonts w:ascii="Times New Roman" w:hAnsi="Times New Roman" w:cs="Times New Roman"/>
+        </w:rPr>
+      </w:pPr>
+      <w:r>
+        <w:rPr>
+          <w:rFonts w:ascii="Times New Roman" w:hAnsi="Times New Roman" w:cs="Times New Roman"/>
+        </w:rPr>
+        <w:t>15.</w:t>
+      </w:r>
+      <w:r>
+        <w:rPr>
+          <w:rFonts w:ascii="Times New Roman" w:hAnsi="Times New Roman" w:cs="Times New Roman"/>
+        </w:rPr>
+        <w:tab/>
+        <w:t xml:space="preserve">Minh, B. Q. </w:t>
+      </w:r>
+      <w:r>
+        <w:rPr>
+          <w:rFonts w:ascii="Times New Roman" w:hAnsi="Times New Roman" w:cs="Times New Roman"/>
+          <w:i/>
+          <w:iCs/>
+        </w:rPr>
+        <w:t>et al.</w:t>
+      </w:r>
+      <w:r>
+        <w:rPr>
+          <w:rFonts w:ascii="Times New Roman" w:hAnsi="Times New Roman" w:cs="Times New Roman"/>
+        </w:rPr>
+        <w:t xml:space="preserve"> IQ-TREE 2: New Models and Efficient Methods for Phylogenetic Inference in the Genomic Era. </w:t>
+      </w:r>
+      <w:r>
+        <w:rPr>
+          <w:rFonts w:ascii="Times New Roman" w:hAnsi="Times New Roman" w:cs="Times New Roman"/>
+          <w:i/>
+          <w:iCs/>
+        </w:rPr>
+        <w:t>Molecular Biology and Evolution</w:t>
+      </w:r>
+      <w:r>
+        <w:rPr>
+          <w:rFonts w:ascii="Times New Roman" w:hAnsi="Times New Roman" w:cs="Times New Roman"/>
+        </w:rPr>
+        <w:t xml:space="preserve"> </w:t>
+      </w:r>
+      <w:r>
+        <w:rPr>
+          <w:rFonts w:ascii="Times New Roman" w:hAnsi="Times New Roman" w:cs="Times New Roman"/>
+          <w:b/>
+          <w:bCs/>
+        </w:rPr>
+        <w:t>37</w:t>
+      </w:r>
+      <w:r>
+        <w:rPr>
+          <w:rFonts w:ascii="Times New Roman" w:hAnsi="Times New Roman" w:cs="Times New Roman"/>
+        </w:rPr>
+        <w:t>, 1530–1534 (2020).</w:t>
+      </w:r>
+    </w:p>
+    <w:p>
+      <w:pPr>
+        <w:pStyle w:val="Bibliography"/>
+        <w:spacing w:line="240" w:lineRule="auto"/>
+        <w:rPr>
+          <w:rFonts w:ascii="Times New Roman" w:hAnsi="Times New Roman" w:cs="Times New Roman"/>
+        </w:rPr>
+      </w:pPr>
+      <w:r>
+        <w:rPr>
+          <w:rFonts w:ascii="Times New Roman" w:hAnsi="Times New Roman" w:cs="Times New Roman"/>
+        </w:rPr>
+        <w:t>16.</w:t>
+      </w:r>
+      <w:r>
+        <w:rPr>
+          <w:rFonts w:ascii="Times New Roman" w:hAnsi="Times New Roman" w:cs="Times New Roman"/>
+        </w:rPr>
+        <w:tab/>
+        <w:t>Huelsenbeck, J. P. &amp; Ronquist, F. MRBAYES: Bayesian inference of phylogenetic trees.</w:t>
+      </w:r>
+    </w:p>
+    <w:p>
+      <w:pPr>
+        <w:pStyle w:val="Bibliography"/>
+        <w:spacing w:line="240" w:lineRule="auto"/>
+        <w:rPr>
+          <w:rFonts w:ascii="Times New Roman" w:hAnsi="Times New Roman" w:cs="Times New Roman"/>
+        </w:rPr>
+      </w:pPr>
+      <w:r>
+        <w:rPr>
+          <w:rFonts w:ascii="Times New Roman" w:hAnsi="Times New Roman" w:cs="Times New Roman"/>
+        </w:rPr>
+        <w:t>17.</w:t>
+      </w:r>
+      <w:r>
+        <w:rPr>
+          <w:rFonts w:ascii="Times New Roman" w:hAnsi="Times New Roman" w:cs="Times New Roman"/>
+        </w:rPr>
+        <w:tab/>
+      </w:r>
+      <w:proofErr w:type="spellStart"/>
+      <w:r>
+        <w:rPr>
+          <w:rFonts w:ascii="Times New Roman" w:hAnsi="Times New Roman" w:cs="Times New Roman"/>
+        </w:rPr>
+        <w:t>Mirarab</w:t>
+      </w:r>
+      <w:proofErr w:type="spellEnd"/>
+      <w:r>
+        <w:rPr>
+          <w:rFonts w:ascii="Times New Roman" w:hAnsi="Times New Roman" w:cs="Times New Roman"/>
+        </w:rPr>
+        <w:t xml:space="preserve">, S. </w:t>
+      </w:r>
+      <w:r>
+        <w:rPr>
+          <w:rFonts w:ascii="Times New Roman" w:hAnsi="Times New Roman" w:cs="Times New Roman"/>
+          <w:i/>
+          <w:iCs/>
+        </w:rPr>
+        <w:t>et al.</w:t>
+      </w:r>
+      <w:r>
+        <w:rPr>
+          <w:rFonts w:ascii="Times New Roman" w:hAnsi="Times New Roman" w:cs="Times New Roman"/>
+        </w:rPr>
+        <w:t xml:space="preserve"> ASTRAL: genome-scale coalescent-based species tree estimation. </w:t>
+      </w:r>
+      <w:r>
+        <w:rPr>
+          <w:rFonts w:ascii="Times New Roman" w:hAnsi="Times New Roman" w:cs="Times New Roman"/>
+          <w:i/>
+          <w:iCs/>
+        </w:rPr>
+        <w:t>Bioinformatics</w:t>
+      </w:r>
+      <w:r>
+        <w:rPr>
+          <w:rFonts w:ascii="Times New Roman" w:hAnsi="Times New Roman" w:cs="Times New Roman"/>
+        </w:rPr>
+        <w:t xml:space="preserve"> </w:t>
+      </w:r>
+      <w:r>
+        <w:rPr>
+          <w:rFonts w:ascii="Times New Roman" w:hAnsi="Times New Roman" w:cs="Times New Roman"/>
+          <w:b/>
+          <w:bCs/>
+        </w:rPr>
+        <w:t>30</w:t>
+      </w:r>
+      <w:r>
+        <w:rPr>
+          <w:rFonts w:ascii="Times New Roman" w:hAnsi="Times New Roman" w:cs="Times New Roman"/>
+        </w:rPr>
+        <w:t>, i541–i548 (2014).</w:t>
+      </w:r>
+    </w:p>
+    <w:p>
+      <w:pPr>
+        <w:pStyle w:val="Bibliography"/>
+        <w:spacing w:line="240" w:lineRule="auto"/>
+        <w:rPr>
+          <w:rFonts w:ascii="Times New Roman" w:hAnsi="Times New Roman" w:cs="Times New Roman"/>
+        </w:rPr>
+      </w:pPr>
+      <w:r>
+        <w:rPr>
+          <w:rFonts w:ascii="Times New Roman" w:hAnsi="Times New Roman" w:cs="Times New Roman"/>
+        </w:rPr>
+        <w:t>18.</w:t>
+      </w:r>
+      <w:r>
+        <w:rPr>
+          <w:rFonts w:ascii="Times New Roman" w:hAnsi="Times New Roman" w:cs="Times New Roman"/>
+        </w:rPr>
+        <w:tab/>
+        <w:t xml:space="preserve">Larsson, A. </w:t>
+      </w:r>
+      <w:proofErr w:type="spellStart"/>
+      <w:r>
+        <w:rPr>
+          <w:rFonts w:ascii="Times New Roman" w:hAnsi="Times New Roman" w:cs="Times New Roman"/>
+        </w:rPr>
+        <w:t>AliView</w:t>
+      </w:r>
+      <w:proofErr w:type="spellEnd"/>
+      <w:r>
+        <w:rPr>
+          <w:rFonts w:ascii="Times New Roman" w:hAnsi="Times New Roman" w:cs="Times New Roman"/>
+        </w:rPr>
+        <w:t xml:space="preserve">: a fast and lightweight alignment viewer and editor for large datasets. </w:t>
+      </w:r>
+      <w:r>
+        <w:rPr>
+          <w:rFonts w:ascii="Times New Roman" w:hAnsi="Times New Roman" w:cs="Times New Roman"/>
+          <w:i/>
+          <w:iCs/>
+        </w:rPr>
+        <w:t>Bioinformatics</w:t>
+      </w:r>
+      <w:r>
+        <w:rPr>
+          <w:rFonts w:ascii="Times New Roman" w:hAnsi="Times New Roman" w:cs="Times New Roman"/>
+        </w:rPr>
+        <w:t xml:space="preserve"> </w:t>
+      </w:r>
+      <w:r>
+        <w:rPr>
+          <w:rFonts w:ascii="Times New Roman" w:hAnsi="Times New Roman" w:cs="Times New Roman"/>
+          <w:b/>
+          <w:bCs/>
+        </w:rPr>
+        <w:t>30</w:t>
+      </w:r>
+      <w:r>
+        <w:rPr>
+          <w:rFonts w:ascii="Times New Roman" w:hAnsi="Times New Roman" w:cs="Times New Roman"/>
+        </w:rPr>
+        <w:t>, 3276–3278 (2014).</w:t>
+      </w:r>
+    </w:p>
+    <w:p>
+      <w:pPr>
+        <w:pStyle w:val="Bibliography"/>
+        <w:spacing w:line="240" w:lineRule="auto"/>
+        <w:rPr>
+          <w:rFonts w:ascii="Times New Roman" w:hAnsi="Times New Roman" w:cs="Times New Roman"/>
+        </w:rPr>
+      </w:pPr>
+      <w:r>
+        <w:rPr>
+          <w:rFonts w:ascii="Times New Roman" w:hAnsi="Times New Roman" w:cs="Times New Roman"/>
+        </w:rPr>
+        <w:t>19.</w:t>
+      </w:r>
+      <w:r>
+        <w:rPr>
+          <w:rFonts w:ascii="Times New Roman" w:hAnsi="Times New Roman" w:cs="Times New Roman"/>
+        </w:rPr>
+        <w:tab/>
+        <w:t xml:space="preserve">Capella-Gutiérrez, S., Silla-Martínez, J. M. &amp; Gabaldón, T. </w:t>
+      </w:r>
+      <w:proofErr w:type="spellStart"/>
+      <w:r>
+        <w:rPr>
+          <w:rFonts w:ascii="Times New Roman" w:hAnsi="Times New Roman" w:cs="Times New Roman"/>
+        </w:rPr>
+        <w:t>trimAl</w:t>
+      </w:r>
+      <w:proofErr w:type="spellEnd"/>
+      <w:r>
+        <w:rPr>
+          <w:rFonts w:ascii="Times New Roman" w:hAnsi="Times New Roman" w:cs="Times New Roman"/>
+        </w:rPr>
+        <w:t xml:space="preserve">: a tool for automated alignment trimming in large-scale phylogenetic analyses. </w:t>
+      </w:r>
+      <w:r>
+        <w:rPr>
+          <w:rFonts w:ascii="Times New Roman" w:hAnsi="Times New Roman" w:cs="Times New Roman"/>
+          <w:i/>
+          <w:iCs/>
+        </w:rPr>
+        <w:t>Bioinformatics</w:t>
+      </w:r>
+      <w:r>
+        <w:rPr>
+          <w:rFonts w:ascii="Times New Roman" w:hAnsi="Times New Roman" w:cs="Times New Roman"/>
+        </w:rPr>
+        <w:t xml:space="preserve"> </w:t>
+      </w:r>
+      <w:r>
+        <w:rPr>
+          <w:rFonts w:ascii="Times New Roman" w:hAnsi="Times New Roman" w:cs="Times New Roman"/>
+          <w:b/>
+          <w:bCs/>
+        </w:rPr>
+        <w:t>25</w:t>
+      </w:r>
+      <w:r>
+        <w:rPr>
+          <w:rFonts w:ascii="Times New Roman" w:hAnsi="Times New Roman" w:cs="Times New Roman"/>
+        </w:rPr>
+        <w:t>, 1972–1973 (2009).</w:t>
+      </w:r>
+    </w:p>
+    <w:p>
+      <w:pPr>
+        <w:pStyle w:val="Bibliography"/>
+        <w:spacing w:line="240" w:lineRule="auto"/>
+        <w:rPr>
+          <w:rFonts w:ascii="Times New Roman" w:hAnsi="Times New Roman" w:cs="Times New Roman"/>
+        </w:rPr>
+      </w:pPr>
+      <w:r>
+        <w:rPr>
+          <w:rFonts w:ascii="Times New Roman" w:hAnsi="Times New Roman" w:cs="Times New Roman"/>
+        </w:rPr>
+        <w:t>20.</w:t>
+      </w:r>
+      <w:r>
+        <w:rPr>
+          <w:rFonts w:ascii="Times New Roman" w:hAnsi="Times New Roman" w:cs="Times New Roman"/>
+        </w:rPr>
+        <w:tab/>
+        <w:t>Felsenstein, J. CASES IN WHICH PARSIMONY OR COMPATIBILITY METHODS WILL BE POSITIVELY MISLEADING.</w:t>
+      </w:r>
+    </w:p>
+    <w:p>
+      <w:pPr>
+        <w:pStyle w:val="Bibliography"/>
+        <w:spacing w:line="240" w:lineRule="auto"/>
+        <w:rPr>
+          <w:rFonts w:ascii="Times New Roman" w:hAnsi="Times New Roman" w:cs="Times New Roman"/>
+        </w:rPr>
+      </w:pPr>
+      <w:r>
+        <w:rPr>
+          <w:rFonts w:ascii="Times New Roman" w:hAnsi="Times New Roman" w:cs="Times New Roman"/>
+        </w:rPr>
+        <w:t>21.</w:t>
+      </w:r>
+      <w:r>
+        <w:rPr>
+          <w:rFonts w:ascii="Times New Roman" w:hAnsi="Times New Roman" w:cs="Times New Roman"/>
+        </w:rPr>
+        <w:tab/>
+        <w:t xml:space="preserve">Rambaut, A., Drummond, A. J., Xie, D., Baele, G. &amp; Suchard, M. A. Posterior Summarization in Bayesian Phylogenetics Using Tracer 1.7. </w:t>
+      </w:r>
+      <w:r>
+        <w:rPr>
+          <w:rFonts w:ascii="Times New Roman" w:hAnsi="Times New Roman" w:cs="Times New Roman"/>
+          <w:i/>
+          <w:iCs/>
+        </w:rPr>
+        <w:t>Systematic Biology</w:t>
+      </w:r>
+      <w:r>
+        <w:rPr>
+          <w:rFonts w:ascii="Times New Roman" w:hAnsi="Times New Roman" w:cs="Times New Roman"/>
+        </w:rPr>
+        <w:t xml:space="preserve"> </w:t>
+      </w:r>
+      <w:r>
+        <w:rPr>
+          <w:rFonts w:ascii="Times New Roman" w:hAnsi="Times New Roman" w:cs="Times New Roman"/>
+          <w:b/>
+          <w:bCs/>
+        </w:rPr>
+        <w:t>67</w:t>
+      </w:r>
+      <w:r>
+        <w:rPr>
+          <w:rFonts w:ascii="Times New Roman" w:hAnsi="Times New Roman" w:cs="Times New Roman"/>
+        </w:rPr>
+        <w:t>, 901–904 (2018).</w:t>
+      </w:r>
+    </w:p>
+    <w:p>
+      <w:pPr>
+        <w:pStyle w:val="Bibliography"/>
+        <w:spacing w:line="240" w:lineRule="auto"/>
+        <w:rPr>
+          <w:rFonts w:ascii="Times New Roman" w:hAnsi="Times New Roman" w:cs="Times New Roman"/>
+          <w:b/>
+          <w:bCs/>
+        </w:rPr>
+      </w:pPr>
+      <w:r>
+        <w:rPr>
+          <w:rFonts w:ascii="Times New Roman" w:hAnsi="Times New Roman" w:cs="Times New Roman"/>
+          <w:b/>
+          <w:bCs/>
+        </w:rPr>
+        <w:fldChar w:fldCharType="end"/>
+      </w:r>
     </w:p>
     <w:sectPr>
       <w:pgSz w:w="12240" w:h="15840"/>
@@ -5652,6 +9595,21 @@
       </w:tblBorders>
     </w:tblPr>
   </w:style>
+  <w:style w:type="paragraph" w:styleId="Bibliography">
+    <w:name w:val="Bibliography"/>
+    <w:basedOn w:val="Normal"/>
+    <w:next w:val="Normal"/>
+    <w:uiPriority w:val="37"/>
+    <w:unhideWhenUsed/>
+    <w:rsid w:val="00B02978"/>
+    <w:pPr>
+      <w:tabs>
+        <w:tab w:val="left" w:pos="380"/>
+      </w:tabs>
+      <w:spacing w:after="0" w:line="480" w:lineRule="auto"/>
+      <w:ind w:left="384" w:hanging="384"/>
+    </w:pPr>
+  </w:style>
 </w:styles>
 </file>
 

</xml_diff>